<commit_message>
Added Hololens. Updated CCL, Mapping
</commit_message>
<xml_diff>
--- a/Chirag_Resume/Resume.docx
+++ b/Chirag_Resume/Resume.docx
@@ -74,8 +74,13 @@
             </w:r>
           </w:p>
           <w:p>
+            <w:proofErr w:type="spellStart"/>
             <w:r>
-              <w:t>Opp Liberty Cinema</w:t>
+              <w:t>Opp</w:t>
+            </w:r>
+            <w:proofErr w:type="spellEnd"/>
+            <w:r>
+              <w:t xml:space="preserve"> Liberty Cinema</w:t>
             </w:r>
           </w:p>
           <w:p>
@@ -108,16 +113,6 @@
         </w:tc>
       </w:tr>
     </w:tbl>
-    <w:p>
-      <w:pPr>
-        <w:tabs>
-          <w:tab w:val="left" w:pos="2917"/>
-        </w:tabs>
-      </w:pPr>
-      <w:r>
-        <w:tab/>
-      </w:r>
-    </w:p>
     <w:p>
       <w:pPr>
         <w:pStyle w:val="Heading1"/>
@@ -190,7 +185,6 @@
                 <w:szCs w:val="20"/>
               </w:rPr>
             </w:pPr>
-            <w:bookmarkStart w:id="0" w:name="_GoBack"/>
             <w:r>
               <w:rPr>
                 <w:szCs w:val="20"/>
@@ -254,12 +248,17 @@
               <w:rPr>
                 <w:szCs w:val="20"/>
               </w:rPr>
-              <w:t>7.3 CGPA</w:t>
+              <w:t>7.72</w:t>
+            </w:r>
+            <w:r>
+              <w:rPr>
+                <w:szCs w:val="20"/>
+              </w:rPr>
+              <w:t xml:space="preserve"> CGPA</w:t>
             </w:r>
           </w:p>
         </w:tc>
       </w:tr>
-      <w:bookmarkEnd w:id="0"/>
       <w:tr>
         <w:tc>
           <w:tcPr>
@@ -312,8 +311,16 @@
               <w:rPr>
                 <w:szCs w:val="20"/>
               </w:rPr>
-              <w:t>PACE Junior Science College, Dadar</w:t>
+              <w:t xml:space="preserve">PACE Junior Science College, </w:t>
             </w:r>
+            <w:proofErr w:type="spellStart"/>
+            <w:r>
+              <w:rPr>
+                <w:szCs w:val="20"/>
+              </w:rPr>
+              <w:t>Dadar</w:t>
+            </w:r>
+            <w:proofErr w:type="spellEnd"/>
           </w:p>
           <w:p>
             <w:pPr>
@@ -445,8 +452,18 @@
       <w:pPr>
         <w:pStyle w:val="Heading2"/>
       </w:pPr>
-      <w:r>
-        <w:t>e-Yantra Robotics</w:t>
+      <w:proofErr w:type="gramStart"/>
+      <w:r>
+        <w:t>e-</w:t>
+      </w:r>
+      <w:proofErr w:type="spellStart"/>
+      <w:r>
+        <w:t>Yantra</w:t>
+      </w:r>
+      <w:proofErr w:type="spellEnd"/>
+      <w:proofErr w:type="gramEnd"/>
+      <w:r>
+        <w:t xml:space="preserve"> Robotics</w:t>
       </w:r>
       <w:r>
         <w:t xml:space="preserve"> C</w:t>
@@ -479,8 +496,18 @@
           <w:b/>
         </w:rPr>
       </w:pPr>
-      <w:r>
-        <w:t xml:space="preserve">e-Yantra is an initiative to spread education in Embedded systems and Robotics by </w:t>
+      <w:proofErr w:type="gramStart"/>
+      <w:r>
+        <w:t>e-</w:t>
+      </w:r>
+      <w:proofErr w:type="spellStart"/>
+      <w:r>
+        <w:t>Yantra</w:t>
+      </w:r>
+      <w:proofErr w:type="spellEnd"/>
+      <w:proofErr w:type="gramEnd"/>
+      <w:r>
+        <w:t xml:space="preserve"> is an initiative to spread education in Embedded systems and Robotics by </w:t>
       </w:r>
       <w:r>
         <w:rPr>
@@ -503,8 +530,13 @@
       <w:r>
         <w:t xml:space="preserve">In </w:t>
       </w:r>
-      <w:r>
-        <w:t xml:space="preserve">eYRC 2016 </w:t>
+      <w:proofErr w:type="spellStart"/>
+      <w:r>
+        <w:t>eYRC</w:t>
+      </w:r>
+      <w:proofErr w:type="spellEnd"/>
+      <w:r>
+        <w:t xml:space="preserve"> 2016 </w:t>
       </w:r>
       <w:r>
         <w:rPr>
@@ -633,28 +665,15 @@
         <w:t>embedded C</w:t>
       </w:r>
       <w:r>
-        <w:t xml:space="preserve"> (ATMega 2560)</w:t>
-      </w:r>
-      <w:r>
-        <w:t xml:space="preserve"> </w:t>
-      </w:r>
-    </w:p>
-    <w:p>
-      <w:pPr>
-        <w:pStyle w:val="ListParagraph"/>
-        <w:numPr>
-          <w:ilvl w:val="0"/>
-          <w:numId w:val="8"/>
-        </w:numPr>
-      </w:pPr>
-      <w:r>
-        <w:t>Video</w:t>
-      </w:r>
-      <w:r>
-        <w:t xml:space="preserve"> Link</w:t>
-      </w:r>
-      <w:r>
-        <w:t xml:space="preserve"> of the project</w:t>
+        <w:t xml:space="preserve"> (</w:t>
+      </w:r>
+      <w:proofErr w:type="spellStart"/>
+      <w:r>
+        <w:t>ATMega</w:t>
+      </w:r>
+      <w:proofErr w:type="spellEnd"/>
+      <w:r>
+        <w:t xml:space="preserve"> 2560)</w:t>
       </w:r>
       <w:r>
         <w:t xml:space="preserve"> </w:t>
@@ -817,7 +836,6 @@
     </w:p>
     <w:p>
       <w:pPr>
-        <w:pStyle w:val="ListParagraph"/>
         <w:autoSpaceDE w:val="0"/>
         <w:autoSpaceDN w:val="0"/>
         <w:adjustRightInd w:val="0"/>
@@ -829,6 +847,189 @@
         <w:pStyle w:val="Heading2"/>
       </w:pPr>
       <w:r>
+        <w:t xml:space="preserve">Constant Current Load </w:t>
+      </w:r>
+    </w:p>
+    <w:p>
+      <w:r>
+        <w:t xml:space="preserve">You can </w:t>
+      </w:r>
+      <w:r>
+        <w:t>dial in any cu</w:t>
+      </w:r>
+      <w:r>
+        <w:t>rrent that you</w:t>
+      </w:r>
+      <w:r>
+        <w:t xml:space="preserve"> want and the circuit will adjust itself to draw that much current from the supply</w:t>
+      </w:r>
+      <w:r>
+        <w:t xml:space="preserve"> </w:t>
+      </w:r>
+      <w:r>
+        <w:t>regardless of the supply voltage.</w:t>
+      </w:r>
+      <w:r>
+        <w:t xml:space="preserve"> </w:t>
+      </w:r>
+      <w:r>
+        <w:t xml:space="preserve">This can be used to </w:t>
+      </w:r>
+      <w:r>
+        <w:t xml:space="preserve">test </w:t>
+      </w:r>
+      <w:r>
+        <w:t>the ratings and specifications</w:t>
+      </w:r>
+    </w:p>
+    <w:p>
+      <w:pPr>
+        <w:pStyle w:val="ListParagraph"/>
+        <w:numPr>
+          <w:ilvl w:val="0"/>
+          <w:numId w:val="15"/>
+        </w:numPr>
+      </w:pPr>
+      <w:r>
+        <w:t xml:space="preserve">This </w:t>
+      </w:r>
+      <w:r>
+        <w:t>device</w:t>
+      </w:r>
+      <w:r>
+        <w:t xml:space="preserve"> uses a MOSFET and an op-amp to create a variable resistance load which will maintain a set current flowing through it</w:t>
+      </w:r>
+    </w:p>
+    <w:p>
+      <w:pPr>
+        <w:pStyle w:val="ListParagraph"/>
+        <w:numPr>
+          <w:ilvl w:val="0"/>
+          <w:numId w:val="15"/>
+        </w:numPr>
+      </w:pPr>
+      <w:r>
+        <w:t xml:space="preserve">The current, </w:t>
+      </w:r>
+      <w:r>
+        <w:t>voltages</w:t>
+      </w:r>
+      <w:r>
+        <w:t>, power</w:t>
+      </w:r>
+      <w:r>
+        <w:t xml:space="preserve"> </w:t>
+      </w:r>
+      <w:r>
+        <w:t xml:space="preserve">dissipated are </w:t>
+      </w:r>
+      <w:r>
+        <w:t xml:space="preserve">displayed on an onboard LCD using a </w:t>
+      </w:r>
+      <w:proofErr w:type="spellStart"/>
+      <w:r>
+        <w:t>ATMega</w:t>
+      </w:r>
+      <w:proofErr w:type="spellEnd"/>
+      <w:r>
+        <w:t xml:space="preserve"> microcontroller</w:t>
+      </w:r>
+    </w:p>
+    <w:p>
+      <w:pPr>
+        <w:pStyle w:val="ListParagraph"/>
+        <w:numPr>
+          <w:ilvl w:val="0"/>
+          <w:numId w:val="15"/>
+        </w:numPr>
+      </w:pPr>
+      <w:r>
+        <w:t>I</w:t>
+      </w:r>
+      <w:r>
+        <w:t xml:space="preserve"> conceptualized the device, </w:t>
+      </w:r>
+      <w:r>
+        <w:t>designed</w:t>
+      </w:r>
+      <w:r>
+        <w:t xml:space="preserve"> the </w:t>
+      </w:r>
+      <w:r>
+        <w:t>PCB</w:t>
+      </w:r>
+      <w:r>
+        <w:t xml:space="preserve"> and had it professionally printed </w:t>
+      </w:r>
+    </w:p>
+    <w:p>
+      <w:pPr>
+        <w:pStyle w:val="ListParagraph"/>
+        <w:numPr>
+          <w:ilvl w:val="0"/>
+          <w:numId w:val="15"/>
+        </w:numPr>
+      </w:pPr>
+      <w:r>
+        <w:t>This gave me an end to end experience of creating a professional PCB</w:t>
+      </w:r>
+    </w:p>
+    <w:p>
+      <w:pPr>
+        <w:pStyle w:val="Heading2"/>
+      </w:pPr>
+      <w:r>
+        <w:t>3D Indoor mapping using ROS</w:t>
+      </w:r>
+    </w:p>
+    <w:p>
+      <w:r>
+        <w:t>I</w:t>
+      </w:r>
+      <w:r>
+        <w:t xml:space="preserve"> wanted to learn the ROS (Robot Operating System) framework.</w:t>
+      </w:r>
+      <w:r>
+        <w:t xml:space="preserve"> Our end goal is to </w:t>
+      </w:r>
+      <w:r>
+        <w:t xml:space="preserve">make a </w:t>
+      </w:r>
+      <w:proofErr w:type="spellStart"/>
+      <w:r>
+        <w:t>quadcopter</w:t>
+      </w:r>
+      <w:proofErr w:type="spellEnd"/>
+      <w:r>
+        <w:t xml:space="preserve"> with an onboard computer running ROS and perform 3D mapping with</w:t>
+      </w:r>
+      <w:r>
+        <w:t xml:space="preserve"> it. </w:t>
+      </w:r>
+      <w:r>
+        <w:t xml:space="preserve">So far we have been able to wirelessly create a 3D map of an environment using a </w:t>
+      </w:r>
+      <w:proofErr w:type="spellStart"/>
+      <w:r>
+        <w:t>kinect</w:t>
+      </w:r>
+      <w:proofErr w:type="spellEnd"/>
+      <w:r>
+        <w:t xml:space="preserve"> sensor and </w:t>
+      </w:r>
+      <w:r>
+        <w:t xml:space="preserve">a </w:t>
+      </w:r>
+      <w:r>
+        <w:t>raspberry pi.</w:t>
+      </w:r>
+    </w:p>
+    <w:p>
+      <w:pPr>
+        <w:pStyle w:val="Heading2"/>
+      </w:pPr>
+      <w:r>
+        <w:lastRenderedPageBreak/>
         <w:t>Troubleshooting C</w:t>
       </w:r>
       <w:r>
@@ -850,16 +1051,10 @@
         <w:t xml:space="preserve"> SPIT</w:t>
       </w:r>
       <w:r>
-        <w:t xml:space="preserve"> (2</w:t>
-      </w:r>
-      <w:r>
-        <w:rPr>
-          <w:vertAlign w:val="superscript"/>
-        </w:rPr>
-        <w:t>nd</w:t>
-      </w:r>
-      <w:r>
-        <w:t xml:space="preserve"> Prize)</w:t>
+        <w:t xml:space="preserve"> </w:t>
+      </w:r>
+      <w:r>
+        <w:t xml:space="preserve">(1st Prize 2017) (2nd Prize 2016) </w:t>
       </w:r>
     </w:p>
     <w:p>
@@ -902,144 +1097,23 @@
         <w:pStyle w:val="Heading1"/>
       </w:pPr>
       <w:r>
-        <w:t>Ongoing Projects</w:t>
+        <w:t>Trainings and Internships</w:t>
       </w:r>
     </w:p>
     <w:p>
       <w:pPr>
         <w:pStyle w:val="Heading2"/>
       </w:pPr>
-      <w:r>
-        <w:t xml:space="preserve">Robot </w:t>
-      </w:r>
-      <w:r>
-        <w:t>Development using ROS</w:t>
-      </w:r>
-    </w:p>
-    <w:p>
-      <w:pPr>
-        <w:pStyle w:val="ListParagraph"/>
-        <w:numPr>
-          <w:ilvl w:val="0"/>
-          <w:numId w:val="15"/>
-        </w:numPr>
-      </w:pPr>
-      <w:r>
-        <w:t xml:space="preserve">This project </w:t>
-      </w:r>
-      <w:r>
-        <w:t>is</w:t>
-      </w:r>
-      <w:r>
-        <w:t xml:space="preserve"> about </w:t>
-      </w:r>
-      <w:r>
-        <w:t>exploring the Robot Operating System (ROS) framework</w:t>
-      </w:r>
-    </w:p>
-    <w:p>
-      <w:pPr>
-        <w:pStyle w:val="ListParagraph"/>
-        <w:numPr>
-          <w:ilvl w:val="0"/>
-          <w:numId w:val="15"/>
-        </w:numPr>
-      </w:pPr>
-      <w:r>
-        <w:t>We will develop a robotic system with various sensors and actuators to understand the underlying concepts</w:t>
-      </w:r>
-    </w:p>
-    <w:p>
-      <w:pPr>
-        <w:pStyle w:val="ListParagraph"/>
-        <w:numPr>
-          <w:ilvl w:val="0"/>
-          <w:numId w:val="15"/>
-        </w:numPr>
-      </w:pPr>
-      <w:r>
-        <w:t xml:space="preserve">The </w:t>
-      </w:r>
-      <w:r>
-        <w:t>goal</w:t>
-      </w:r>
-      <w:r>
-        <w:t xml:space="preserve"> is to create a robot/quadcopter capable for forming a 3-D map of the surroundings using a depth camera (Microsoft Kinect)</w:t>
-      </w:r>
-    </w:p>
-    <w:p>
-      <w:pPr>
-        <w:pStyle w:val="Heading2"/>
-      </w:pPr>
-      <w:r>
-        <w:lastRenderedPageBreak/>
-        <w:t xml:space="preserve">Constant Current Load </w:t>
-      </w:r>
-    </w:p>
-    <w:p>
-      <w:pPr>
-        <w:ind w:firstLine="360"/>
-      </w:pPr>
-      <w:r>
-        <w:t>This circuit can be used to test solar panels, power supplies to test the ratings and specifications</w:t>
-      </w:r>
-    </w:p>
-    <w:p>
-      <w:pPr>
-        <w:pStyle w:val="ListParagraph"/>
-        <w:numPr>
-          <w:ilvl w:val="0"/>
-          <w:numId w:val="15"/>
-        </w:numPr>
-      </w:pPr>
-      <w:r>
-        <w:t>This circuit uses a MOSFET and an op-amp to create a variable resistance load which will maintain a set current flowing through it</w:t>
-      </w:r>
-    </w:p>
-    <w:p>
-      <w:pPr>
-        <w:pStyle w:val="ListParagraph"/>
-        <w:numPr>
-          <w:ilvl w:val="0"/>
-          <w:numId w:val="15"/>
-        </w:numPr>
-      </w:pPr>
-      <w:r>
-        <w:t>The current and voltages are displayed on an onboard LCD using a ATMega microcontroller</w:t>
-      </w:r>
-    </w:p>
-    <w:p>
-      <w:pPr>
-        <w:pStyle w:val="ListParagraph"/>
-        <w:numPr>
-          <w:ilvl w:val="0"/>
-          <w:numId w:val="15"/>
-        </w:numPr>
-      </w:pPr>
-      <w:r>
-        <w:t>I designed the circuit and built a PCB for the same</w:t>
-      </w:r>
-    </w:p>
-    <w:p>
-      <w:pPr>
-        <w:pStyle w:val="Heading1"/>
-      </w:pPr>
-      <w:r>
-        <w:t>Trainings and Internships</w:t>
-      </w:r>
-    </w:p>
-    <w:p>
-      <w:pPr>
-        <w:pStyle w:val="Heading2"/>
-      </w:pPr>
-      <w:r>
-        <w:t>eYantra Summer Internship - Formation Control of Multiple Swarm Robots</w:t>
-      </w:r>
-    </w:p>
-    <w:p>
-      <w:pPr>
-        <w:ind w:firstLine="360"/>
-      </w:pPr>
+      <w:proofErr w:type="gramStart"/>
+      <w:r>
+        <w:t>eYantra</w:t>
+      </w:r>
+      <w:proofErr w:type="gramEnd"/>
+      <w:r>
+        <w:t xml:space="preserve"> Summer Internship - Formation Control of Multiple Swarm Robots</w:t>
+      </w:r>
+    </w:p>
+    <w:p>
       <w:r>
         <w:rPr>
           <w:b/>
@@ -1094,34 +1168,129 @@
     </w:p>
     <w:p>
       <w:pPr>
+        <w:pStyle w:val="Heading2"/>
+      </w:pPr>
+      <w:r>
+        <w:t>Fractal Analytics</w:t>
+      </w:r>
+      <w:r>
+        <w:t xml:space="preserve"> Internship – </w:t>
+      </w:r>
+      <w:proofErr w:type="spellStart"/>
+      <w:r>
+        <w:t>Hololens</w:t>
+      </w:r>
+      <w:proofErr w:type="spellEnd"/>
+      <w:r>
+        <w:t xml:space="preserve"> Experience</w:t>
+      </w:r>
+    </w:p>
+    <w:p>
+      <w:r>
+        <w:rPr>
+          <w:b/>
+        </w:rPr>
+        <w:t>5</w:t>
+      </w:r>
+      <w:r>
+        <w:rPr>
+          <w:b/>
+        </w:rPr>
+        <w:t xml:space="preserve"> weeks</w:t>
+      </w:r>
+      <w:r>
+        <w:t xml:space="preserve"> internship (2</w:t>
+      </w:r>
+      <w:r>
+        <w:t>7</w:t>
+      </w:r>
+      <w:r>
+        <w:t>/</w:t>
+      </w:r>
+      <w:r>
+        <w:t>Nov/2017 to 5</w:t>
+      </w:r>
+      <w:r>
+        <w:t>/J</w:t>
+      </w:r>
+      <w:r>
+        <w:t>an</w:t>
+      </w:r>
+      <w:r>
+        <w:t>/201</w:t>
+      </w:r>
+      <w:r>
+        <w:t>8</w:t>
+      </w:r>
+      <w:r>
+        <w:t xml:space="preserve">) at </w:t>
+      </w:r>
+      <w:r>
+        <w:t xml:space="preserve">Fractal Analytics – Mumbai. </w:t>
+      </w:r>
+    </w:p>
+    <w:p>
+      <w:r>
+        <w:t xml:space="preserve">We built the application for the </w:t>
+      </w:r>
+      <w:proofErr w:type="spellStart"/>
+      <w:r>
+        <w:t>H</w:t>
+      </w:r>
+      <w:r>
+        <w:t>ololens</w:t>
+      </w:r>
+      <w:proofErr w:type="spellEnd"/>
+      <w:r>
+        <w:t xml:space="preserve"> in which one can interact with the products kept on the </w:t>
+      </w:r>
+      <w:r>
+        <w:t xml:space="preserve">holographic </w:t>
+      </w:r>
+      <w:r>
+        <w:t>shelf and then see the resulting analysis in the form of 3D holographic pie charts, bar graphs and heat maps.</w:t>
+      </w:r>
+      <w:r>
+        <w:t xml:space="preserve"> </w:t>
+      </w:r>
+      <w:r>
+        <w:t>We developed 3 use cases in our application</w:t>
+      </w:r>
+    </w:p>
+    <w:p>
+      <w:pPr>
         <w:pStyle w:val="ListParagraph"/>
         <w:numPr>
           <w:ilvl w:val="0"/>
-          <w:numId w:val="6"/>
+          <w:numId w:val="16"/>
         </w:numPr>
       </w:pPr>
       <w:r>
-        <w:t>Video</w:t>
-      </w:r>
-      <w:r>
-        <w:t xml:space="preserve"> </w:t>
-      </w:r>
-      <w:hyperlink r:id="rId9" w:history="1">
-        <w:r>
-          <w:rPr>
-            <w:rStyle w:val="Hyperlink"/>
-          </w:rPr>
-          <w:t>link</w:t>
-        </w:r>
-      </w:hyperlink>
-      <w:r>
-        <w:t xml:space="preserve"> </w:t>
-      </w:r>
-      <w:r>
-        <w:t>of</w:t>
-      </w:r>
-      <w:r>
-        <w:t xml:space="preserve"> a video of the swarm formations</w:t>
+        <w:t>Share of Sight Analysis (which shelf/products receives the most attention)</w:t>
+      </w:r>
+    </w:p>
+    <w:p>
+      <w:pPr>
+        <w:pStyle w:val="ListParagraph"/>
+        <w:numPr>
+          <w:ilvl w:val="0"/>
+          <w:numId w:val="16"/>
+        </w:numPr>
+      </w:pPr>
+      <w:r>
+        <w:t>Share of Shelf and Share of Rack Analysis (share of brand/products on the shelf)</w:t>
+      </w:r>
+    </w:p>
+    <w:p>
+      <w:pPr>
+        <w:pStyle w:val="ListParagraph"/>
+        <w:numPr>
+          <w:ilvl w:val="0"/>
+          <w:numId w:val="16"/>
+        </w:numPr>
+      </w:pPr>
+      <w:r>
+        <w:t>Compliance (are retailers complying with their agreements for product display with the manufacturers)</w:t>
       </w:r>
     </w:p>
     <w:p>
@@ -1136,44 +1305,6 @@
       </w:r>
       <w:r>
         <w:t>3 weeks summer training program on Embedded Systems Design held from 13/June/2016 to 8/July/2016</w:t>
-      </w:r>
-    </w:p>
-    <w:p>
-      <w:r>
-        <w:rPr>
-          <w:rStyle w:val="Heading2Char"/>
-        </w:rPr>
-        <w:t>SPIT</w:t>
-      </w:r>
-      <w:r>
-        <w:t xml:space="preserve"> - </w:t>
-      </w:r>
-      <w:r>
-        <w:t>2 days MSP-</w:t>
-      </w:r>
-      <w:r>
-        <w:t>FPGA software and hardware co-design held from 16</w:t>
-      </w:r>
-      <w:r>
-        <w:rPr>
-          <w:vertAlign w:val="superscript"/>
-        </w:rPr>
-        <w:t>th</w:t>
-      </w:r>
-      <w:r>
-        <w:t xml:space="preserve"> to 18</w:t>
-      </w:r>
-      <w:r>
-        <w:rPr>
-          <w:vertAlign w:val="superscript"/>
-        </w:rPr>
-        <w:t>th</w:t>
-      </w:r>
-      <w:r>
-        <w:t xml:space="preserve"> September 2016</w:t>
-      </w:r>
-      <w:r>
-        <w:t xml:space="preserve"> at SPIT, Mumbai</w:t>
       </w:r>
     </w:p>
     <w:p>
@@ -1199,8 +1330,13 @@
         <w:t xml:space="preserve">rogramming </w:t>
       </w:r>
       <w:r>
-        <w:t>(ATMega</w:t>
-      </w:r>
+        <w:t>(</w:t>
+      </w:r>
+      <w:proofErr w:type="spellStart"/>
+      <w:r>
+        <w:t>ATMega</w:t>
+      </w:r>
+      <w:proofErr w:type="spellEnd"/>
       <w:r>
         <w:t xml:space="preserve"> </w:t>
       </w:r>
@@ -1211,10 +1347,18 @@
         <w:t>µ</w:t>
       </w:r>
       <w:r>
-        <w:t>Cs, esp-8266, A</w:t>
-      </w:r>
-      <w:r>
-        <w:t>rduino)</w:t>
+        <w:t xml:space="preserve">Cs, esp-8266, </w:t>
+      </w:r>
+      <w:proofErr w:type="spellStart"/>
+      <w:r>
+        <w:t>A</w:t>
+      </w:r>
+      <w:r>
+        <w:t>rduino</w:t>
+      </w:r>
+      <w:proofErr w:type="spellEnd"/>
+      <w:r>
+        <w:t>)</w:t>
       </w:r>
     </w:p>
     <w:p>
@@ -1265,7 +1409,10 @@
         </w:numPr>
       </w:pPr>
       <w:r>
-        <w:t>Basic image processing using OpenCV and python</w:t>
+        <w:t>Game developme</w:t>
+      </w:r>
+      <w:r>
+        <w:t>nt in Unity and scripting in C#</w:t>
       </w:r>
     </w:p>
     <w:p>
@@ -1277,7 +1424,15 @@
         </w:numPr>
       </w:pPr>
       <w:r>
-        <w:t>Basic FPGA programming Atlys Spartan-6 trainer board</w:t>
+        <w:t xml:space="preserve">Basic image processing using </w:t>
+      </w:r>
+      <w:proofErr w:type="spellStart"/>
+      <w:r>
+        <w:t>OpenCV</w:t>
+      </w:r>
+      <w:proofErr w:type="spellEnd"/>
+      <w:r>
+        <w:t xml:space="preserve"> and python</w:t>
       </w:r>
     </w:p>
     <w:p>
@@ -1289,7 +1444,7 @@
         </w:numPr>
       </w:pPr>
       <w:r>
-        <w:t>Project Management using GIT</w:t>
+        <w:t>Basic FPGA programming Atlys Spartan-6 trainer board</w:t>
       </w:r>
     </w:p>
     <w:p>
@@ -1301,42 +1456,7 @@
         </w:numPr>
       </w:pPr>
       <w:r>
-        <w:t>Document formatting using LATEX</w:t>
-      </w:r>
-    </w:p>
-    <w:p>
-      <w:pPr>
-        <w:pStyle w:val="Heading1"/>
-      </w:pPr>
-      <w:r>
-        <w:t>Soft Skills</w:t>
-      </w:r>
-    </w:p>
-    <w:p>
-      <w:pPr>
-        <w:pStyle w:val="ListParagraph"/>
-        <w:numPr>
-          <w:ilvl w:val="0"/>
-          <w:numId w:val="10"/>
-        </w:numPr>
-      </w:pPr>
-      <w:r>
-        <w:t>Patient and persistent in completing my projects</w:t>
-      </w:r>
-    </w:p>
-    <w:p>
-      <w:pPr>
-        <w:pStyle w:val="ListParagraph"/>
-        <w:numPr>
-          <w:ilvl w:val="0"/>
-          <w:numId w:val="10"/>
-        </w:numPr>
-      </w:pPr>
-      <w:r>
-        <w:t>Able</w:t>
-      </w:r>
-      <w:r>
-        <w:t xml:space="preserve"> to learn new skills as per the requirements of the project</w:t>
+        <w:t>Project Management using GIT</w:t>
       </w:r>
     </w:p>
     <w:p>
@@ -1356,7 +1476,25 @@
         </w:numPr>
       </w:pPr>
       <w:r>
-        <w:t>PADI Level 2 certified SCUBA diver</w:t>
+        <w:t>C</w:t>
+      </w:r>
+      <w:r>
+        <w:t xml:space="preserve">ertified </w:t>
+      </w:r>
+      <w:r>
+        <w:t xml:space="preserve">PADI </w:t>
+      </w:r>
+      <w:r>
+        <w:t>Advanced Open</w:t>
+      </w:r>
+      <w:r>
+        <w:t xml:space="preserve"> </w:t>
+      </w:r>
+      <w:r>
+        <w:t xml:space="preserve">Water </w:t>
+      </w:r>
+      <w:r>
+        <w:t>SCUBA diver</w:t>
       </w:r>
     </w:p>
     <w:p>
@@ -1391,8 +1529,13 @@
           <w:numId w:val="11"/>
         </w:numPr>
       </w:pPr>
-      <w:r>
-        <w:t>Rubiks cube enthusiast</w:t>
+      <w:proofErr w:type="spellStart"/>
+      <w:r>
+        <w:t>Rubiks</w:t>
+      </w:r>
+      <w:proofErr w:type="spellEnd"/>
+      <w:r>
+        <w:t xml:space="preserve"> cube enthusiast</w:t>
       </w:r>
     </w:p>
     <w:p>
@@ -1447,9 +1590,11 @@
       <w:r>
         <w:t>Y (Electronics Engineering)</w:t>
       </w:r>
+      <w:bookmarkStart w:id="0" w:name="_GoBack"/>
+      <w:bookmarkEnd w:id="0"/>
     </w:p>
     <w:sectPr>
-      <w:footerReference w:type="default" r:id="rId10"/>
+      <w:footerReference w:type="default" r:id="rId9"/>
       <w:pgSz w:w="12240" w:h="15840"/>
       <w:pgMar w:top="1440" w:right="1440" w:bottom="1440" w:left="1440" w:header="720" w:footer="720" w:gutter="0"/>
       <w:cols w:space="720"/>
@@ -1521,7 +1666,7 @@
       <w:rPr>
         <w:noProof/>
       </w:rPr>
-      <w:t>1</w:t>
+      <w:t>2</w:t>
     </w:r>
     <w:r>
       <w:rPr>
@@ -1900,6 +2045,119 @@
     </w:lvl>
   </w:abstractNum>
   <w:abstractNum w:abstractNumId="3">
+    <w:nsid w:val="0D5B07C9"/>
+    <w:multiLevelType w:val="hybridMultilevel"/>
+    <w:tmpl w:val="A978E146"/>
+    <w:lvl w:ilvl="0" w:tplc="0409000F">
+      <w:start w:val="1"/>
+      <w:numFmt w:val="decimal"/>
+      <w:lvlText w:val="%1."/>
+      <w:lvlJc w:val="left"/>
+      <w:pPr>
+        <w:ind w:left="720" w:hanging="360"/>
+      </w:pPr>
+      <w:rPr>
+        <w:rFonts w:hint="default"/>
+      </w:rPr>
+    </w:lvl>
+    <w:lvl w:ilvl="1" w:tplc="04090003" w:tentative="1">
+      <w:start w:val="1"/>
+      <w:numFmt w:val="bullet"/>
+      <w:lvlText w:val="o"/>
+      <w:lvlJc w:val="left"/>
+      <w:pPr>
+        <w:ind w:left="1440" w:hanging="360"/>
+      </w:pPr>
+      <w:rPr>
+        <w:rFonts w:ascii="Courier New" w:hAnsi="Courier New" w:cs="Courier New" w:hint="default"/>
+      </w:rPr>
+    </w:lvl>
+    <w:lvl w:ilvl="2" w:tplc="04090005" w:tentative="1">
+      <w:start w:val="1"/>
+      <w:numFmt w:val="bullet"/>
+      <w:lvlText w:val=""/>
+      <w:lvlJc w:val="left"/>
+      <w:pPr>
+        <w:ind w:left="2160" w:hanging="360"/>
+      </w:pPr>
+      <w:rPr>
+        <w:rFonts w:ascii="Wingdings" w:hAnsi="Wingdings" w:hint="default"/>
+      </w:rPr>
+    </w:lvl>
+    <w:lvl w:ilvl="3" w:tplc="04090001" w:tentative="1">
+      <w:start w:val="1"/>
+      <w:numFmt w:val="bullet"/>
+      <w:lvlText w:val=""/>
+      <w:lvlJc w:val="left"/>
+      <w:pPr>
+        <w:ind w:left="2880" w:hanging="360"/>
+      </w:pPr>
+      <w:rPr>
+        <w:rFonts w:ascii="Symbol" w:hAnsi="Symbol" w:hint="default"/>
+      </w:rPr>
+    </w:lvl>
+    <w:lvl w:ilvl="4" w:tplc="04090003" w:tentative="1">
+      <w:start w:val="1"/>
+      <w:numFmt w:val="bullet"/>
+      <w:lvlText w:val="o"/>
+      <w:lvlJc w:val="left"/>
+      <w:pPr>
+        <w:ind w:left="3600" w:hanging="360"/>
+      </w:pPr>
+      <w:rPr>
+        <w:rFonts w:ascii="Courier New" w:hAnsi="Courier New" w:cs="Courier New" w:hint="default"/>
+      </w:rPr>
+    </w:lvl>
+    <w:lvl w:ilvl="5" w:tplc="04090005" w:tentative="1">
+      <w:start w:val="1"/>
+      <w:numFmt w:val="bullet"/>
+      <w:lvlText w:val=""/>
+      <w:lvlJc w:val="left"/>
+      <w:pPr>
+        <w:ind w:left="4320" w:hanging="360"/>
+      </w:pPr>
+      <w:rPr>
+        <w:rFonts w:ascii="Wingdings" w:hAnsi="Wingdings" w:hint="default"/>
+      </w:rPr>
+    </w:lvl>
+    <w:lvl w:ilvl="6" w:tplc="04090001" w:tentative="1">
+      <w:start w:val="1"/>
+      <w:numFmt w:val="bullet"/>
+      <w:lvlText w:val=""/>
+      <w:lvlJc w:val="left"/>
+      <w:pPr>
+        <w:ind w:left="5040" w:hanging="360"/>
+      </w:pPr>
+      <w:rPr>
+        <w:rFonts w:ascii="Symbol" w:hAnsi="Symbol" w:hint="default"/>
+      </w:rPr>
+    </w:lvl>
+    <w:lvl w:ilvl="7" w:tplc="04090003" w:tentative="1">
+      <w:start w:val="1"/>
+      <w:numFmt w:val="bullet"/>
+      <w:lvlText w:val="o"/>
+      <w:lvlJc w:val="left"/>
+      <w:pPr>
+        <w:ind w:left="5760" w:hanging="360"/>
+      </w:pPr>
+      <w:rPr>
+        <w:rFonts w:ascii="Courier New" w:hAnsi="Courier New" w:cs="Courier New" w:hint="default"/>
+      </w:rPr>
+    </w:lvl>
+    <w:lvl w:ilvl="8" w:tplc="04090005" w:tentative="1">
+      <w:start w:val="1"/>
+      <w:numFmt w:val="bullet"/>
+      <w:lvlText w:val=""/>
+      <w:lvlJc w:val="left"/>
+      <w:pPr>
+        <w:ind w:left="6480" w:hanging="360"/>
+      </w:pPr>
+      <w:rPr>
+        <w:rFonts w:ascii="Wingdings" w:hAnsi="Wingdings" w:hint="default"/>
+      </w:rPr>
+    </w:lvl>
+  </w:abstractNum>
+  <w:abstractNum w:abstractNumId="4">
     <w:nsid w:val="1005363E"/>
     <w:multiLevelType w:val="hybridMultilevel"/>
     <w:tmpl w:val="214A93A6"/>
@@ -2012,7 +2270,7 @@
       </w:rPr>
     </w:lvl>
   </w:abstractNum>
-  <w:abstractNum w:abstractNumId="4">
+  <w:abstractNum w:abstractNumId="5">
     <w:nsid w:val="2FA8057D"/>
     <w:multiLevelType w:val="hybridMultilevel"/>
     <w:tmpl w:val="53242494"/>
@@ -2125,7 +2383,7 @@
       </w:rPr>
     </w:lvl>
   </w:abstractNum>
-  <w:abstractNum w:abstractNumId="5">
+  <w:abstractNum w:abstractNumId="6">
     <w:nsid w:val="377F4A76"/>
     <w:multiLevelType w:val="hybridMultilevel"/>
     <w:tmpl w:val="C4A43F9A"/>
@@ -2238,7 +2496,7 @@
       </w:rPr>
     </w:lvl>
   </w:abstractNum>
-  <w:abstractNum w:abstractNumId="6">
+  <w:abstractNum w:abstractNumId="7">
     <w:nsid w:val="41D53AC1"/>
     <w:multiLevelType w:val="hybridMultilevel"/>
     <w:tmpl w:val="E2F2EA5A"/>
@@ -2351,7 +2609,7 @@
       </w:rPr>
     </w:lvl>
   </w:abstractNum>
-  <w:abstractNum w:abstractNumId="7">
+  <w:abstractNum w:abstractNumId="8">
     <w:nsid w:val="4E7C1E3A"/>
     <w:multiLevelType w:val="hybridMultilevel"/>
     <w:tmpl w:val="7DD25F74"/>
@@ -2464,7 +2722,7 @@
       </w:rPr>
     </w:lvl>
   </w:abstractNum>
-  <w:abstractNum w:abstractNumId="8">
+  <w:abstractNum w:abstractNumId="9">
     <w:nsid w:val="627B64A3"/>
     <w:multiLevelType w:val="hybridMultilevel"/>
     <w:tmpl w:val="F8AEB832"/>
@@ -2577,7 +2835,7 @@
       </w:rPr>
     </w:lvl>
   </w:abstractNum>
-  <w:abstractNum w:abstractNumId="9">
+  <w:abstractNum w:abstractNumId="10">
     <w:nsid w:val="63FB65C2"/>
     <w:multiLevelType w:val="hybridMultilevel"/>
     <w:tmpl w:val="1F6A751E"/>
@@ -2690,7 +2948,7 @@
       </w:rPr>
     </w:lvl>
   </w:abstractNum>
-  <w:abstractNum w:abstractNumId="10">
+  <w:abstractNum w:abstractNumId="11">
     <w:nsid w:val="68E84D18"/>
     <w:multiLevelType w:val="hybridMultilevel"/>
     <w:tmpl w:val="8F808D78"/>
@@ -2803,7 +3061,7 @@
       </w:rPr>
     </w:lvl>
   </w:abstractNum>
-  <w:abstractNum w:abstractNumId="11">
+  <w:abstractNum w:abstractNumId="12">
     <w:nsid w:val="6C4D23BF"/>
     <w:multiLevelType w:val="hybridMultilevel"/>
     <w:tmpl w:val="249AAD5A"/>
@@ -2916,7 +3174,7 @@
       </w:rPr>
     </w:lvl>
   </w:abstractNum>
-  <w:abstractNum w:abstractNumId="12">
+  <w:abstractNum w:abstractNumId="13">
     <w:nsid w:val="6E266F20"/>
     <w:multiLevelType w:val="hybridMultilevel"/>
     <w:tmpl w:val="0158D37C"/>
@@ -3029,7 +3287,7 @@
       </w:rPr>
     </w:lvl>
   </w:abstractNum>
-  <w:abstractNum w:abstractNumId="13">
+  <w:abstractNum w:abstractNumId="14">
     <w:nsid w:val="767409B7"/>
     <w:multiLevelType w:val="hybridMultilevel"/>
     <w:tmpl w:val="A9361438"/>
@@ -3142,7 +3400,7 @@
       </w:rPr>
     </w:lvl>
   </w:abstractNum>
-  <w:abstractNum w:abstractNumId="14">
+  <w:abstractNum w:abstractNumId="15">
     <w:nsid w:val="768B09F2"/>
     <w:multiLevelType w:val="hybridMultilevel"/>
     <w:tmpl w:val="5932438E"/>
@@ -3256,7 +3514,7 @@
     </w:lvl>
   </w:abstractNum>
   <w:num w:numId="1">
-    <w:abstractNumId w:val="11"/>
+    <w:abstractNumId w:val="12"/>
   </w:num>
   <w:num w:numId="2">
     <w:abstractNumId w:val="0"/>
@@ -3265,39 +3523,42 @@
     <w:abstractNumId w:val="2"/>
   </w:num>
   <w:num w:numId="4">
-    <w:abstractNumId w:val="8"/>
+    <w:abstractNumId w:val="9"/>
   </w:num>
   <w:num w:numId="5">
-    <w:abstractNumId w:val="6"/>
+    <w:abstractNumId w:val="7"/>
   </w:num>
   <w:num w:numId="6">
-    <w:abstractNumId w:val="12"/>
+    <w:abstractNumId w:val="13"/>
   </w:num>
   <w:num w:numId="7">
-    <w:abstractNumId w:val="13"/>
+    <w:abstractNumId w:val="14"/>
   </w:num>
   <w:num w:numId="8">
-    <w:abstractNumId w:val="9"/>
+    <w:abstractNumId w:val="10"/>
   </w:num>
   <w:num w:numId="9">
-    <w:abstractNumId w:val="4"/>
+    <w:abstractNumId w:val="5"/>
   </w:num>
   <w:num w:numId="10">
-    <w:abstractNumId w:val="10"/>
+    <w:abstractNumId w:val="11"/>
   </w:num>
   <w:num w:numId="11">
     <w:abstractNumId w:val="1"/>
   </w:num>
   <w:num w:numId="12">
-    <w:abstractNumId w:val="5"/>
+    <w:abstractNumId w:val="6"/>
   </w:num>
   <w:num w:numId="13">
-    <w:abstractNumId w:val="14"/>
+    <w:abstractNumId w:val="15"/>
   </w:num>
   <w:num w:numId="14">
-    <w:abstractNumId w:val="7"/>
+    <w:abstractNumId w:val="8"/>
   </w:num>
   <w:num w:numId="15">
+    <w:abstractNumId w:val="4"/>
+  </w:num>
+  <w:num w:numId="16">
     <w:abstractNumId w:val="3"/>
   </w:num>
 </w:numbering>
@@ -4198,7 +4459,7 @@
 </file>
 
 <file path=customXml/itemProps1.xml><?xml version="1.0" encoding="utf-8"?>
-<ds:datastoreItem xmlns:ds="http://schemas.openxmlformats.org/officeDocument/2006/customXml" ds:itemID="{33CDC5C8-1112-481F-A301-E0F628560552}">
+<ds:datastoreItem xmlns:ds="http://schemas.openxmlformats.org/officeDocument/2006/customXml" ds:itemID="{4115BBB8-B5AC-47E4-8CB7-9882C832C70F}">
   <ds:schemaRefs>
     <ds:schemaRef ds:uri="http://schemas.openxmlformats.org/officeDocument/2006/bibliography"/>
   </ds:schemaRefs>

</xml_diff>

<commit_message>
Rearranged and completed ros internship
</commit_message>
<xml_diff>
--- a/Chirag_Resume/Resume.docx
+++ b/Chirag_Resume/Resume.docx
@@ -61,6 +61,9 @@
                 <w:rStyle w:val="Hyperlink"/>
               </w:rPr>
             </w:pPr>
+            <w:r>
+              <w:t xml:space="preserve">Email: </w:t>
+            </w:r>
             <w:hyperlink r:id="rId8" w:history="1">
               <w:r>
                 <w:rPr>
@@ -203,9 +206,6 @@
       <w:r>
         <w:t xml:space="preserve"> create a meaningful product for the organization</w:t>
       </w:r>
-      <w:r>
-        <w:t>.</w:t>
-      </w:r>
     </w:p>
     <w:p>
       <w:pPr>
@@ -285,7 +285,19 @@
               <w:rPr>
                 <w:szCs w:val="20"/>
               </w:rPr>
-              <w:t>Currently in final</w:t>
+              <w:t xml:space="preserve">Currently in </w:t>
+            </w:r>
+            <w:r>
+              <w:rPr>
+                <w:szCs w:val="20"/>
+              </w:rPr>
+              <w:t xml:space="preserve">the </w:t>
+            </w:r>
+            <w:r>
+              <w:rPr>
+                <w:szCs w:val="20"/>
+              </w:rPr>
+              <w:t>final</w:t>
             </w:r>
             <w:r>
               <w:rPr>
@@ -335,6 +347,12 @@
               <w:rPr>
                 <w:szCs w:val="20"/>
               </w:rPr>
+              <w:t>6</w:t>
+            </w:r>
+            <w:r>
+              <w:rPr>
+                <w:szCs w:val="20"/>
+              </w:rPr>
               <w:t xml:space="preserve"> CGPA</w:t>
             </w:r>
           </w:p>
@@ -347,11 +365,24 @@
             <w:r>
               <w:t>(</w:t>
             </w:r>
-            <w:proofErr w:type="spellStart"/>
             <w:r>
-              <w:t>Upto</w:t>
+              <w:rPr>
+                <w:noProof/>
+              </w:rPr>
+              <w:t>Up</w:t>
             </w:r>
-            <w:proofErr w:type="spellEnd"/>
+            <w:r>
+              <w:rPr>
+                <w:noProof/>
+              </w:rPr>
+              <w:t xml:space="preserve"> </w:t>
+            </w:r>
+            <w:r>
+              <w:rPr>
+                <w:noProof/>
+              </w:rPr>
+              <w:t>to</w:t>
+            </w:r>
             <w:r>
               <w:t xml:space="preserve"> </w:t>
             </w:r>
@@ -549,6 +580,302 @@
         <w:pStyle w:val="Heading1"/>
       </w:pPr>
       <w:r>
+        <w:t>Internships</w:t>
+      </w:r>
+    </w:p>
+    <w:p>
+      <w:pPr>
+        <w:pStyle w:val="Heading2"/>
+      </w:pPr>
+      <w:r>
+        <w:t xml:space="preserve">Fractal Analytics: </w:t>
+      </w:r>
+      <w:r>
+        <w:t xml:space="preserve">Implementation of Room Occupancy System </w:t>
+      </w:r>
+      <w:r>
+        <w:t>(11/Jun/2018 to</w:t>
+      </w:r>
+      <w:r>
+        <w:t xml:space="preserve"> 13/Jul/2018)</w:t>
+      </w:r>
+    </w:p>
+    <w:p>
+      <w:r>
+        <w:t>Implemented the system</w:t>
+      </w:r>
+      <w:r>
+        <w:t xml:space="preserve"> </w:t>
+      </w:r>
+      <w:r>
+        <w:t>across 7 meeting rooms and 2 temperature sensors in the server room. Understood what it takes to implement a system in real life which is running 24x7 v/s building a prototype</w:t>
+      </w:r>
+    </w:p>
+    <w:p>
+      <w:pPr>
+        <w:pStyle w:val="ListParagraph"/>
+        <w:numPr>
+          <w:ilvl w:val="0"/>
+          <w:numId w:val="6"/>
+        </w:numPr>
+      </w:pPr>
+      <w:r>
+        <w:t>The devices are designed to be battery operated and consume very low standby current</w:t>
+      </w:r>
+    </w:p>
+    <w:p>
+      <w:pPr>
+        <w:pStyle w:val="ListParagraph"/>
+        <w:numPr>
+          <w:ilvl w:val="0"/>
+          <w:numId w:val="18"/>
+        </w:numPr>
+      </w:pPr>
+      <w:r>
+        <w:t xml:space="preserve">The devices connect via a network of RF trans-receivers </w:t>
+      </w:r>
+    </w:p>
+    <w:p>
+      <w:pPr>
+        <w:pStyle w:val="ListParagraph"/>
+        <w:numPr>
+          <w:ilvl w:val="0"/>
+          <w:numId w:val="6"/>
+        </w:numPr>
+      </w:pPr>
+      <w:r>
+        <w:t>Information is sent to AWS IOT core and then pulled into dynamo DB</w:t>
+      </w:r>
+    </w:p>
+    <w:p>
+      <w:pPr>
+        <w:pStyle w:val="Heading2"/>
+      </w:pPr>
+      <w:r>
+        <w:t>Fractal Analytics</w:t>
+      </w:r>
+      <w:r>
+        <w:t>:</w:t>
+      </w:r>
+      <w:r>
+        <w:t xml:space="preserve"> </w:t>
+      </w:r>
+      <w:proofErr w:type="spellStart"/>
+      <w:r>
+        <w:t>Hololens</w:t>
+      </w:r>
+      <w:proofErr w:type="spellEnd"/>
+      <w:r>
+        <w:t xml:space="preserve"> Experience</w:t>
+      </w:r>
+      <w:r>
+        <w:t xml:space="preserve"> (27/Nov/2017 to 5/Jan/2018)</w:t>
+      </w:r>
+    </w:p>
+    <w:p>
+      <w:r>
+        <w:t xml:space="preserve">We built </w:t>
+      </w:r>
+      <w:r>
+        <w:t xml:space="preserve">an </w:t>
+      </w:r>
+      <w:r>
+        <w:t xml:space="preserve">application </w:t>
+      </w:r>
+      <w:r>
+        <w:t>for</w:t>
+      </w:r>
+      <w:r>
+        <w:t xml:space="preserve"> </w:t>
+      </w:r>
+      <w:r>
+        <w:t>the</w:t>
+      </w:r>
+      <w:r>
+        <w:t xml:space="preserve"> </w:t>
+      </w:r>
+      <w:r>
+        <w:t xml:space="preserve">Microsoft </w:t>
+      </w:r>
+      <w:proofErr w:type="spellStart"/>
+      <w:r>
+        <w:t>Hololens</w:t>
+      </w:r>
+      <w:proofErr w:type="spellEnd"/>
+      <w:r>
+        <w:t>.</w:t>
+      </w:r>
+      <w:r>
+        <w:t xml:space="preserve"> </w:t>
+      </w:r>
+      <w:r>
+        <w:t>O</w:t>
+      </w:r>
+      <w:r>
+        <w:t>ne can interact with the products kept on the holographic shelf and then see the resulting analysis in the form of 3D holographic pie charts, bar graphs</w:t>
+      </w:r>
+      <w:r>
+        <w:t>,</w:t>
+      </w:r>
+      <w:r>
+        <w:t xml:space="preserve"> and heat maps. We developed 3 use cases in our application</w:t>
+      </w:r>
+    </w:p>
+    <w:p>
+      <w:pPr>
+        <w:pStyle w:val="ListParagraph"/>
+        <w:numPr>
+          <w:ilvl w:val="0"/>
+          <w:numId w:val="6"/>
+        </w:numPr>
+      </w:pPr>
+      <w:r>
+        <w:rPr>
+          <w:noProof/>
+        </w:rPr>
+        <w:t>Share</w:t>
+      </w:r>
+      <w:r>
+        <w:t xml:space="preserve"> of Sight Analysis (which shelf/products receives the most attention)</w:t>
+      </w:r>
+    </w:p>
+    <w:p>
+      <w:pPr>
+        <w:pStyle w:val="ListParagraph"/>
+        <w:numPr>
+          <w:ilvl w:val="0"/>
+          <w:numId w:val="6"/>
+        </w:numPr>
+      </w:pPr>
+      <w:r>
+        <w:rPr>
+          <w:noProof/>
+        </w:rPr>
+        <w:t>Sh</w:t>
+      </w:r>
+      <w:r>
+        <w:rPr>
+          <w:noProof/>
+        </w:rPr>
+        <w:t>are</w:t>
+      </w:r>
+      <w:r>
+        <w:t xml:space="preserve"> of Shelf and Share of Rack a</w:t>
+      </w:r>
+      <w:r>
+        <w:t>nalysis (share of brand/products on the shelf)</w:t>
+      </w:r>
+    </w:p>
+    <w:p>
+      <w:pPr>
+        <w:pStyle w:val="ListParagraph"/>
+        <w:numPr>
+          <w:ilvl w:val="0"/>
+          <w:numId w:val="6"/>
+        </w:numPr>
+      </w:pPr>
+      <w:r>
+        <w:t>Compliance (are retailers complying with their agreements for product display with the manufacturers)</w:t>
+      </w:r>
+    </w:p>
+    <w:p>
+      <w:pPr>
+        <w:pStyle w:val="Heading2"/>
+      </w:pPr>
+      <w:proofErr w:type="gramStart"/>
+      <w:r>
+        <w:t>eYantra</w:t>
+      </w:r>
+      <w:proofErr w:type="gramEnd"/>
+      <w:r>
+        <w:t xml:space="preserve"> Internship: Formation Control of Multiple Swarm Robots (22/May/2017 to 7/July/2017)</w:t>
+      </w:r>
+    </w:p>
+    <w:p>
+      <w:r>
+        <w:rPr>
+          <w:b/>
+        </w:rPr>
+        <w:t>7 weeks residential internship</w:t>
+      </w:r>
+      <w:r>
+        <w:t xml:space="preserve"> at the </w:t>
+      </w:r>
+      <w:r>
+        <w:t>Embedded and R</w:t>
+      </w:r>
+      <w:r>
+        <w:t>eal-</w:t>
+      </w:r>
+      <w:r>
+        <w:t>Time Systems Lab, IIT Bombay</w:t>
+      </w:r>
+      <w:r>
+        <w:t xml:space="preserve"> </w:t>
+      </w:r>
+      <w:r>
+        <w:t>under the eYantra Summer Internship 2017 program</w:t>
+      </w:r>
+    </w:p>
+    <w:p>
+      <w:pPr>
+        <w:pStyle w:val="ListParagraph"/>
+        <w:numPr>
+          <w:ilvl w:val="0"/>
+          <w:numId w:val="18"/>
+        </w:numPr>
+      </w:pPr>
+      <w:r>
+        <w:t>The objective was t</w:t>
+      </w:r>
+      <w:r>
+        <w:t>o explor</w:t>
+      </w:r>
+      <w:r>
+        <w:t>e algorithms to control groups of robots and</w:t>
+      </w:r>
+      <w:r>
+        <w:t xml:space="preserve"> make different swarm formations</w:t>
+      </w:r>
+    </w:p>
+    <w:p>
+      <w:pPr>
+        <w:pStyle w:val="ListParagraph"/>
+        <w:numPr>
+          <w:ilvl w:val="0"/>
+          <w:numId w:val="18"/>
+        </w:numPr>
+      </w:pPr>
+      <w:r>
+        <w:t xml:space="preserve">I did the embedded C programming for the </w:t>
+      </w:r>
+      <w:r>
+        <w:t xml:space="preserve">robots </w:t>
+      </w:r>
+      <w:r>
+        <w:t>(ATmega-16)</w:t>
+      </w:r>
+    </w:p>
+    <w:p>
+      <w:r>
+        <w:rPr>
+          <w:rFonts w:eastAsiaTheme="majorEastAsia" w:cstheme="majorBidi"/>
+          <w:b/>
+          <w:sz w:val="22"/>
+          <w:szCs w:val="26"/>
+          <w:u w:val="single"/>
+        </w:rPr>
+        <w:t>SPIT</w:t>
+      </w:r>
+      <w:r>
+        <w:t xml:space="preserve"> - 3 weeks summer training program on Embedded Systems Design held in June 2016</w:t>
+      </w:r>
+    </w:p>
+    <w:p>
+      <w:pPr>
+        <w:pStyle w:val="Heading1"/>
+      </w:pPr>
+      <w:r>
         <w:t>Project</w:t>
       </w:r>
       <w:r>
@@ -585,7 +912,7 @@
         <w:t>ompetition 2016</w:t>
       </w:r>
       <w:r>
-        <w:t xml:space="preserve"> : </w:t>
+        <w:t xml:space="preserve">: </w:t>
       </w:r>
       <w:r>
         <w:t>1</w:t>
@@ -662,9 +989,6 @@
       </w:r>
       <w:r>
         <w:t xml:space="preserve"> spread across 7 themes</w:t>
-      </w:r>
-      <w:r>
-        <w:t>.</w:t>
       </w:r>
     </w:p>
     <w:p>
@@ -736,31 +1060,37 @@
         <w:t xml:space="preserve">the </w:t>
       </w:r>
       <w:r>
-        <w:t>hardware</w:t>
+        <w:t>robot</w:t>
+      </w:r>
+      <w:r>
+        <w:t>ic</w:t>
+      </w:r>
+      <w:r>
+        <w:t xml:space="preserve"> arms </w:t>
+      </w:r>
+      <w:r>
+        <w:t>and</w:t>
+      </w:r>
+      <w:r>
+        <w:t xml:space="preserve"> did the </w:t>
+      </w:r>
+      <w:r>
+        <w:t>embedded C</w:t>
       </w:r>
       <w:r>
         <w:t xml:space="preserve"> </w:t>
       </w:r>
       <w:r>
-        <w:t xml:space="preserve">of </w:t>
-      </w:r>
-      <w:r>
-        <w:t xml:space="preserve">the </w:t>
-      </w:r>
-      <w:r>
-        <w:t>robot</w:t>
-      </w:r>
-      <w:r>
-        <w:t>ic</w:t>
-      </w:r>
-      <w:r>
-        <w:t xml:space="preserve"> arms </w:t>
-      </w:r>
-      <w:r>
-        <w:t xml:space="preserve">and </w:t>
-      </w:r>
-      <w:r>
-        <w:t>programmed the Firebird-</w:t>
+        <w:t>programing</w:t>
+      </w:r>
+      <w:r>
+        <w:t xml:space="preserve"> </w:t>
+      </w:r>
+      <w:r>
+        <w:t>for the</w:t>
+      </w:r>
+      <w:r>
+        <w:t xml:space="preserve"> Firebird-</w:t>
       </w:r>
       <w:r>
         <w:t>V</w:t>
@@ -769,17 +1099,17 @@
         <w:t xml:space="preserve"> robot</w:t>
       </w:r>
       <w:r>
-        <w:t xml:space="preserve"> in </w:t>
-      </w:r>
-      <w:r>
-        <w:t>embedded C</w:t>
-      </w:r>
-      <w:r>
-        <w:t xml:space="preserve"> (</w:t>
+        <w:t xml:space="preserve"> </w:t>
+      </w:r>
+      <w:r>
+        <w:t>(</w:t>
       </w:r>
       <w:proofErr w:type="spellStart"/>
       <w:r>
-        <w:t>ATMega</w:t>
+        <w:t>ATm</w:t>
+      </w:r>
+      <w:r>
+        <w:t>ega</w:t>
       </w:r>
       <w:proofErr w:type="spellEnd"/>
       <w:r>
@@ -793,19 +1123,16 @@
       <w:pPr>
         <w:pStyle w:val="Heading2"/>
       </w:pPr>
-      <w:r>
-        <w:t xml:space="preserve">DIY Time-lapse Dolly in the Raspberry Pi Contest </w:t>
-      </w:r>
-      <w:proofErr w:type="gramStart"/>
-      <w:r>
-        <w:t>2016</w:t>
-      </w:r>
-      <w:r>
-        <w:t xml:space="preserve"> :</w:t>
-      </w:r>
-      <w:proofErr w:type="gramEnd"/>
-      <w:r>
-        <w:t xml:space="preserve"> </w:t>
+    </w:p>
+    <w:p>
+      <w:pPr>
+        <w:pStyle w:val="Heading2"/>
+      </w:pPr>
+      <w:r>
+        <w:t>DIY Time-lapse Dolly in the Raspberry Pi Contest 2016</w:t>
+      </w:r>
+      <w:r>
+        <w:t xml:space="preserve">: </w:t>
       </w:r>
       <w:r>
         <w:t>1</w:t>
@@ -832,13 +1159,13 @@
         <w:rPr>
           <w:shd w:val="clear" w:color="auto" w:fill="FFFFFF"/>
         </w:rPr>
-        <w:t> is a website specializing in user-created and up</w:t>
+        <w:t> is a website specializing in user-created</w:t>
       </w:r>
       <w:r>
         <w:rPr>
           <w:shd w:val="clear" w:color="auto" w:fill="FFFFFF"/>
         </w:rPr>
-        <w:t>loaded do-it-yourself projects</w:t>
+        <w:t xml:space="preserve"> do-it-yourself projects</w:t>
       </w:r>
     </w:p>
     <w:p>
@@ -860,7 +1187,10 @@
         <w:t xml:space="preserve">setup </w:t>
       </w:r>
       <w:r>
-        <w:t>for adding motion to a time lapse photo sequence</w:t>
+        <w:t>for adding motion to a time-</w:t>
+      </w:r>
+      <w:r>
+        <w:t>lapse photo sequence</w:t>
       </w:r>
     </w:p>
     <w:p>
@@ -900,19 +1230,7 @@
         <w:spacing w:after="0" w:line="240" w:lineRule="auto"/>
       </w:pPr>
       <w:r>
-        <w:t>W</w:t>
-      </w:r>
-      <w:r>
-        <w:t xml:space="preserve">on the </w:t>
-      </w:r>
-      <w:r>
-        <w:rPr>
-          <w:b/>
-        </w:rPr>
-        <w:t>first prize</w:t>
-      </w:r>
-      <w:r>
-        <w:t xml:space="preserve"> (3 first prizes) in this competition out of 198 entries from around the world</w:t>
+        <w:t>Conceptualized, built and wrote the Instructable for building the Time Lapse Dolly</w:t>
       </w:r>
     </w:p>
     <w:p>
@@ -928,31 +1246,19 @@
         <w:spacing w:after="0" w:line="240" w:lineRule="auto"/>
       </w:pPr>
       <w:r>
-        <w:t>C</w:t>
-      </w:r>
-      <w:r>
-        <w:t xml:space="preserve">onceptualized, built and </w:t>
-      </w:r>
-      <w:r>
-        <w:t>wrote</w:t>
-      </w:r>
-      <w:r>
-        <w:t xml:space="preserve"> </w:t>
-      </w:r>
-      <w:r>
-        <w:t>the I</w:t>
-      </w:r>
-      <w:r>
-        <w:t xml:space="preserve">nstructable for building </w:t>
-      </w:r>
-      <w:r>
-        <w:t>the</w:t>
-      </w:r>
-      <w:r>
-        <w:t xml:space="preserve"> </w:t>
-      </w:r>
-      <w:r>
-        <w:t>Time Lapse Dolly</w:t>
+        <w:rPr>
+          <w:b/>
+        </w:rPr>
+        <w:t>F</w:t>
+      </w:r>
+      <w:r>
+        <w:rPr>
+          <w:b/>
+        </w:rPr>
+        <w:t>irst prize</w:t>
+      </w:r>
+      <w:r>
+        <w:t xml:space="preserve"> (3 first prizes) in this competition out of 198 entries from around the world</w:t>
       </w:r>
     </w:p>
     <w:p>
@@ -973,7 +1279,10 @@
     </w:p>
     <w:p>
       <w:r>
-        <w:t xml:space="preserve">You can </w:t>
+        <w:t xml:space="preserve">You </w:t>
+      </w:r>
+      <w:r>
+        <w:t xml:space="preserve">can </w:t>
       </w:r>
       <w:r>
         <w:t>dial in any cu</w:t>
@@ -1036,7 +1345,13 @@
         <w:t>voltages</w:t>
       </w:r>
       <w:r>
-        <w:t>, power</w:t>
+        <w:t xml:space="preserve">, </w:t>
+      </w:r>
+      <w:r>
+        <w:rPr>
+          <w:noProof/>
+        </w:rPr>
+        <w:t>power</w:t>
       </w:r>
       <w:r>
         <w:t xml:space="preserve"> </w:t>
@@ -1045,11 +1360,17 @@
         <w:t xml:space="preserve">dissipated are </w:t>
       </w:r>
       <w:r>
-        <w:t xml:space="preserve">displayed on an onboard LCD using a </w:t>
+        <w:t>display</w:t>
+      </w:r>
+      <w:r>
+        <w:t xml:space="preserve">ed on an onboard LCD using an </w:t>
       </w:r>
       <w:proofErr w:type="spellStart"/>
       <w:r>
-        <w:t>ATMega</w:t>
+        <w:t>ATm</w:t>
+      </w:r>
+      <w:r>
+        <w:t>ega</w:t>
       </w:r>
       <w:proofErr w:type="spellEnd"/>
       <w:r>
@@ -1105,37 +1426,77 @@
     </w:p>
     <w:p>
       <w:r>
-        <w:t>I</w:t>
-      </w:r>
-      <w:r>
-        <w:t xml:space="preserve"> wanted to learn the ROS (Robot Operating System) framework.</w:t>
-      </w:r>
-      <w:r>
-        <w:t xml:space="preserve"> W</w:t>
-      </w:r>
-      <w:r>
-        <w:t xml:space="preserve">e have been able to wirelessly create a 3D map of an environment using a </w:t>
-      </w:r>
-      <w:r>
-        <w:t>K</w:t>
-      </w:r>
-      <w:r>
-        <w:t xml:space="preserve">inect sensor and </w:t>
-      </w:r>
-      <w:r>
-        <w:t xml:space="preserve">a </w:t>
-      </w:r>
-      <w:r>
-        <w:t>R</w:t>
-      </w:r>
-      <w:r>
-        <w:t xml:space="preserve">aspberry </w:t>
-      </w:r>
-      <w:r>
-        <w:t>P</w:t>
-      </w:r>
-      <w:r>
-        <w:t>i</w:t>
+        <w:t>We</w:t>
+      </w:r>
+      <w:r>
+        <w:t xml:space="preserve"> wanted to learn the ROS (Robot Operating System) framework. We were able to wirelessly create a 3D map of an environment using a </w:t>
+      </w:r>
+      <w:r>
+        <w:t xml:space="preserve">Microsoft </w:t>
+      </w:r>
+      <w:r>
+        <w:t>Kinect and a Raspberry Pi</w:t>
+      </w:r>
+    </w:p>
+    <w:p>
+      <w:pPr>
+        <w:pStyle w:val="Heading2"/>
+      </w:pPr>
+      <w:r>
+        <w:rPr>
+          <w:noProof/>
+        </w:rPr>
+        <w:t>Innovatron</w:t>
+      </w:r>
+      <w:r>
+        <w:t>: 3</w:t>
+      </w:r>
+      <w:r>
+        <w:rPr>
+          <w:vertAlign w:val="superscript"/>
+        </w:rPr>
+        <w:t>rd</w:t>
+      </w:r>
+      <w:r>
+        <w:t xml:space="preserve"> Prize May 2018</w:t>
+      </w:r>
+    </w:p>
+    <w:p>
+      <w:pPr>
+        <w:pStyle w:val="ListParagraph"/>
+        <w:numPr>
+          <w:ilvl w:val="0"/>
+          <w:numId w:val="19"/>
+        </w:numPr>
+      </w:pPr>
+      <w:bookmarkStart w:id="0" w:name="_GoBack"/>
+      <w:bookmarkEnd w:id="0"/>
+      <w:r>
+        <w:t>Inter College Mini Project competition organized by Electronics Department, SPIT</w:t>
+      </w:r>
+    </w:p>
+    <w:p>
+      <w:pPr>
+        <w:pStyle w:val="ListParagraph"/>
+        <w:numPr>
+          <w:ilvl w:val="0"/>
+          <w:numId w:val="19"/>
+        </w:numPr>
+      </w:pPr>
+      <w:r>
+        <w:t>Conceptualized, designed and developed a Room Occupancy system</w:t>
+      </w:r>
+    </w:p>
+    <w:p>
+      <w:pPr>
+        <w:pStyle w:val="ListParagraph"/>
+        <w:numPr>
+          <w:ilvl w:val="0"/>
+          <w:numId w:val="19"/>
+        </w:numPr>
+      </w:pPr>
+      <w:r>
+        <w:t>Implemented this project in Fractal Analytics</w:t>
       </w:r>
     </w:p>
     <w:p>
@@ -1177,7 +1538,10 @@
         <w:t>This is an annual competition held by the</w:t>
       </w:r>
       <w:r>
-        <w:t xml:space="preserve"> Electronics Department of SPIT</w:t>
+        <w:t xml:space="preserve"> Electronics Department,</w:t>
+      </w:r>
+      <w:r>
+        <w:t xml:space="preserve"> SPIT</w:t>
       </w:r>
     </w:p>
     <w:p>
@@ -1193,287 +1557,25 @@
         <w:spacing w:after="0" w:line="240" w:lineRule="auto"/>
       </w:pPr>
       <w:r>
-        <w:t>The task was to debug an electronic cir</w:t>
+        <w:t xml:space="preserve">The task was to debug a </w:t>
+      </w:r>
+      <w:r>
+        <w:t>cir</w:t>
       </w:r>
       <w:r>
         <w:t>cuit in simulation and hardware;</w:t>
       </w:r>
       <w:r>
-        <w:t xml:space="preserve"> find out the fault and rectify it</w:t>
-      </w:r>
-    </w:p>
-    <w:p>
-      <w:pPr>
-        <w:pStyle w:val="Heading1"/>
-      </w:pPr>
-      <w:r>
-        <w:lastRenderedPageBreak/>
-        <w:t>Trainings and Internships</w:t>
-      </w:r>
-    </w:p>
-    <w:p>
-      <w:pPr>
-        <w:pStyle w:val="Heading2"/>
-      </w:pPr>
-      <w:r>
-        <w:t xml:space="preserve">Fractal Analytics Internship – </w:t>
-      </w:r>
-      <w:r>
-        <w:t>Room Occupancy</w:t>
-      </w:r>
-      <w:r>
-        <w:t xml:space="preserve"> Monitoring</w:t>
-      </w:r>
-      <w:r>
-        <w:t xml:space="preserve"> System</w:t>
-      </w:r>
-    </w:p>
-    <w:p>
-      <w:pPr>
-        <w:rPr>
-          <w:b/>
-        </w:rPr>
-      </w:pPr>
-      <w:r>
-        <w:rPr>
-          <w:b/>
-        </w:rPr>
-        <w:t xml:space="preserve">Ongoing </w:t>
-      </w:r>
-      <w:r>
-        <w:t>internship to implement a network of room occupancy sensors across multiple meeting rooms to sense the occupancy of the room and upload the status to a cloud database via a master receiver</w:t>
-      </w:r>
-    </w:p>
-    <w:p>
-      <w:pPr>
-        <w:pStyle w:val="ListParagraph"/>
-        <w:numPr>
-          <w:ilvl w:val="0"/>
-          <w:numId w:val="6"/>
-        </w:numPr>
-      </w:pPr>
-      <w:r>
-        <w:t>The occupancy status is sent to AWS IOT core and then pulled to dynamo DB</w:t>
-      </w:r>
-    </w:p>
-    <w:p>
-      <w:pPr>
-        <w:pStyle w:val="ListParagraph"/>
-        <w:numPr>
-          <w:ilvl w:val="0"/>
-          <w:numId w:val="6"/>
-        </w:numPr>
-      </w:pPr>
-      <w:r>
-        <w:t xml:space="preserve">The devices are designed to be battery operated and consume very </w:t>
-      </w:r>
-      <w:r>
-        <w:t>low standby current</w:t>
-      </w:r>
-    </w:p>
-    <w:p>
-      <w:pPr>
-        <w:pStyle w:val="ListParagraph"/>
-        <w:numPr>
-          <w:ilvl w:val="0"/>
-          <w:numId w:val="6"/>
-        </w:numPr>
-      </w:pPr>
-      <w:r>
-        <w:t xml:space="preserve">The devices connect via a mesh network of RF trans-receivers </w:t>
-      </w:r>
-    </w:p>
-    <w:p>
-      <w:pPr>
-        <w:pStyle w:val="Heading2"/>
-      </w:pPr>
-      <w:proofErr w:type="gramStart"/>
-      <w:r>
-        <w:t>eYantra</w:t>
-      </w:r>
-      <w:proofErr w:type="gramEnd"/>
-      <w:r>
-        <w:t xml:space="preserve"> Summer Internship - Formation Control of Multiple Swarm Robots</w:t>
-      </w:r>
-    </w:p>
-    <w:p>
-      <w:r>
-        <w:rPr>
-          <w:b/>
-        </w:rPr>
-        <w:t>7 weeks</w:t>
-      </w:r>
-      <w:r>
-        <w:t xml:space="preserve"> summer residential internship (22/May/2017 to 7/July/2017) </w:t>
-      </w:r>
-      <w:r>
-        <w:t xml:space="preserve">at </w:t>
-      </w:r>
-      <w:r>
-        <w:rPr>
-          <w:b/>
-        </w:rPr>
-        <w:t>IIT-Bombay</w:t>
-      </w:r>
-      <w:r>
-        <w:t xml:space="preserve"> </w:t>
-      </w:r>
-      <w:r>
-        <w:t>under the eYantra Summer Internship 2017 program</w:t>
-      </w:r>
-    </w:p>
-    <w:p>
-      <w:pPr>
-        <w:pStyle w:val="ListParagraph"/>
-        <w:numPr>
-          <w:ilvl w:val="0"/>
-          <w:numId w:val="6"/>
-        </w:numPr>
-      </w:pPr>
-      <w:r>
-        <w:t>The objective of this internship was to explore algorithms to control groups of robots all at once and make different swarm formations</w:t>
-      </w:r>
-    </w:p>
-    <w:p>
-      <w:pPr>
-        <w:pStyle w:val="ListParagraph"/>
-        <w:numPr>
-          <w:ilvl w:val="0"/>
-          <w:numId w:val="6"/>
-        </w:numPr>
-      </w:pPr>
-      <w:r>
-        <w:t>I did the embedded C programming for the swarm robots</w:t>
-      </w:r>
-      <w:r>
-        <w:t xml:space="preserve"> (AT</w:t>
-      </w:r>
-      <w:r>
-        <w:t>m</w:t>
-      </w:r>
-      <w:r>
-        <w:t>ega-16)</w:t>
-      </w:r>
-    </w:p>
-    <w:p>
-      <w:pPr>
-        <w:pStyle w:val="Heading2"/>
-      </w:pPr>
-      <w:r>
-        <w:t>Fractal Analytics</w:t>
-      </w:r>
-      <w:r>
-        <w:t xml:space="preserve"> Internship – </w:t>
-      </w:r>
-      <w:proofErr w:type="spellStart"/>
-      <w:r>
-        <w:t>Hololens</w:t>
-      </w:r>
-      <w:proofErr w:type="spellEnd"/>
-      <w:r>
-        <w:t xml:space="preserve"> Experience</w:t>
-      </w:r>
-    </w:p>
-    <w:p>
-      <w:r>
-        <w:rPr>
-          <w:b/>
-        </w:rPr>
-        <w:t>5</w:t>
-      </w:r>
-      <w:r>
-        <w:rPr>
-          <w:b/>
-        </w:rPr>
-        <w:t xml:space="preserve"> weeks</w:t>
-      </w:r>
-      <w:r>
-        <w:t xml:space="preserve"> internship (27/Nov/2017 to 5/Jan/2018) at Fractal Analytics – Mumbai. </w:t>
-      </w:r>
-    </w:p>
-    <w:p>
-      <w:r>
-        <w:t xml:space="preserve">We built the application for the </w:t>
-      </w:r>
-      <w:proofErr w:type="spellStart"/>
-      <w:r>
-        <w:t>Hololens</w:t>
-      </w:r>
-      <w:proofErr w:type="spellEnd"/>
-      <w:r>
-        <w:t xml:space="preserve"> in which one can interact with the products kept on the holographic shelf and then see the resulting analysis in the form of 3D holographic pie charts, bar graphs and heat maps.</w:t>
-      </w:r>
-      <w:r>
-        <w:t xml:space="preserve"> </w:t>
-      </w:r>
-      <w:r>
-        <w:t>We developed 3 use cases in our application</w:t>
-      </w:r>
-    </w:p>
-    <w:p>
-      <w:pPr>
-        <w:pStyle w:val="ListParagraph"/>
-        <w:numPr>
-          <w:ilvl w:val="0"/>
-          <w:numId w:val="6"/>
-        </w:numPr>
-      </w:pPr>
-      <w:r>
-        <w:t>Share of Sight Analysis (which shelf/products receives the most attention)</w:t>
-      </w:r>
-    </w:p>
-    <w:p>
-      <w:pPr>
-        <w:pStyle w:val="ListParagraph"/>
-        <w:numPr>
-          <w:ilvl w:val="0"/>
-          <w:numId w:val="6"/>
-        </w:numPr>
-      </w:pPr>
-      <w:r>
-        <w:t>Share of Shelf and Share of Rack Analysis (share of brand/products on the shelf)</w:t>
-      </w:r>
-    </w:p>
-    <w:p>
-      <w:pPr>
-        <w:pStyle w:val="ListParagraph"/>
-        <w:numPr>
-          <w:ilvl w:val="0"/>
-          <w:numId w:val="6"/>
-        </w:numPr>
-      </w:pPr>
-      <w:r>
-        <w:t>Compliance (are retailers complying with their agreements for product display with the manufacturers)</w:t>
-      </w:r>
-    </w:p>
-    <w:p>
-      <w:r>
-        <w:rPr>
-          <w:rFonts w:eastAsiaTheme="majorEastAsia" w:cstheme="majorBidi"/>
-          <w:b/>
-          <w:sz w:val="22"/>
-          <w:szCs w:val="26"/>
-          <w:u w:val="single"/>
-        </w:rPr>
-        <w:t>SPIT</w:t>
-      </w:r>
-      <w:r>
-        <w:t xml:space="preserve"> - </w:t>
-      </w:r>
-      <w:r>
-        <w:t xml:space="preserve">3 weeks summer training program on Embedded Systems Design held </w:t>
-      </w:r>
-      <w:r>
-        <w:t xml:space="preserve">in </w:t>
-      </w:r>
-      <w:r>
-        <w:t>June</w:t>
-      </w:r>
-      <w:r>
-        <w:t xml:space="preserve"> </w:t>
-      </w:r>
-      <w:r>
-        <w:t>2016</w:t>
+        <w:t xml:space="preserve"> find out the fault</w:t>
+      </w:r>
+      <w:r>
+        <w:t>s</w:t>
+      </w:r>
+      <w:r>
+        <w:t xml:space="preserve"> and rectify </w:t>
+      </w:r>
+      <w:r>
+        <w:t>them</w:t>
       </w:r>
     </w:p>
     <w:p>
@@ -1569,6 +1671,9 @@
         <w:t xml:space="preserve"> board</w:t>
       </w:r>
       <w:r>
+        <w:t>s</w:t>
+      </w:r>
+      <w:r>
         <w:t>, constant current load PCB</w:t>
       </w:r>
       <w:r>
@@ -1584,10 +1689,15 @@
         </w:numPr>
       </w:pPr>
       <w:r>
-        <w:t>Game developme</w:t>
-      </w:r>
-      <w:r>
-        <w:t>nt in Unity and scripting in C#</w:t>
+        <w:t xml:space="preserve">Basic image processing using </w:t>
+      </w:r>
+      <w:proofErr w:type="spellStart"/>
+      <w:r>
+        <w:t>OpenCV</w:t>
+      </w:r>
+      <w:proofErr w:type="spellEnd"/>
+      <w:r>
+        <w:t xml:space="preserve"> and Python</w:t>
       </w:r>
     </w:p>
     <w:p>
@@ -1599,15 +1709,10 @@
         </w:numPr>
       </w:pPr>
       <w:r>
-        <w:t xml:space="preserve">Basic image processing using </w:t>
-      </w:r>
-      <w:proofErr w:type="spellStart"/>
-      <w:r>
-        <w:t>OpenCV</w:t>
-      </w:r>
-      <w:proofErr w:type="spellEnd"/>
-      <w:r>
-        <w:t xml:space="preserve"> and python</w:t>
+        <w:t>Game developme</w:t>
+      </w:r>
+      <w:r>
+        <w:t>nt in Unity and scripting in C#</w:t>
       </w:r>
     </w:p>
     <w:p>
@@ -1621,8 +1726,6 @@
       <w:r>
         <w:t>Basic FPGA programming Atlys Spartan-6 trainer board</w:t>
       </w:r>
-      <w:bookmarkStart w:id="0" w:name="_GoBack"/>
-      <w:bookmarkEnd w:id="0"/>
     </w:p>
     <w:p>
       <w:pPr>
@@ -1633,7 +1736,46 @@
         </w:numPr>
       </w:pPr>
       <w:r>
-        <w:t>Project Management using GIT</w:t>
+        <w:t xml:space="preserve">Software version control using </w:t>
+      </w:r>
+      <w:r>
+        <w:t>GIT</w:t>
+      </w:r>
+    </w:p>
+    <w:p>
+      <w:pPr>
+        <w:pStyle w:val="ListParagraph"/>
+        <w:numPr>
+          <w:ilvl w:val="0"/>
+          <w:numId w:val="8"/>
+        </w:numPr>
+      </w:pPr>
+      <w:r>
+        <w:t>Robot Operating System (ROS)</w:t>
+      </w:r>
+    </w:p>
+    <w:p>
+      <w:pPr>
+        <w:pStyle w:val="ListParagraph"/>
+        <w:numPr>
+          <w:ilvl w:val="0"/>
+          <w:numId w:val="8"/>
+        </w:numPr>
+      </w:pPr>
+      <w:r>
+        <w:t>3D Printing</w:t>
+      </w:r>
+    </w:p>
+    <w:p>
+      <w:pPr>
+        <w:pStyle w:val="ListParagraph"/>
+        <w:numPr>
+          <w:ilvl w:val="0"/>
+          <w:numId w:val="8"/>
+        </w:numPr>
+      </w:pPr>
+      <w:r>
+        <w:t>Raspberry Pi</w:t>
       </w:r>
     </w:p>
     <w:p>
@@ -1653,10 +1795,19 @@
         </w:numPr>
       </w:pPr>
       <w:r>
-        <w:t>Conducted a 2 day</w:t>
-      </w:r>
-      <w:r>
-        <w:t xml:space="preserve"> hands on</w:t>
+        <w:t>Conducted a 2</w:t>
+      </w:r>
+      <w:r>
+        <w:t>-</w:t>
+      </w:r>
+      <w:r>
+        <w:t>day</w:t>
+      </w:r>
+      <w:r>
+        <w:t xml:space="preserve"> hands-</w:t>
+      </w:r>
+      <w:r>
+        <w:t>on</w:t>
       </w:r>
       <w:r>
         <w:t xml:space="preserve"> workshop on “</w:t>
@@ -1697,10 +1848,16 @@
         <w:t xml:space="preserve">ing </w:t>
       </w:r>
       <w:r>
-        <w:t>a 2 day</w:t>
-      </w:r>
-      <w:r>
-        <w:t xml:space="preserve"> hands on</w:t>
+        <w:t>a 2-</w:t>
+      </w:r>
+      <w:r>
+        <w:t>day</w:t>
+      </w:r>
+      <w:r>
+        <w:t xml:space="preserve"> hands-</w:t>
+      </w:r>
+      <w:r>
+        <w:t>on</w:t>
       </w:r>
       <w:r>
         <w:t xml:space="preserve"> workshop on “Introduction to PCB designing,</w:t>
@@ -1716,9 +1873,6 @@
       </w:r>
       <w:r>
         <w:t>”</w:t>
-      </w:r>
-      <w:r>
-        <w:t>..</w:t>
       </w:r>
     </w:p>
     <w:p>
@@ -1730,7 +1884,18 @@
         </w:numPr>
       </w:pPr>
       <w:r>
-        <w:t>SP-Open Mini 2015 (speed cubing competition) – in charge of volunteer training</w:t>
+        <w:t>SP-Open Mini 2015 (</w:t>
+      </w:r>
+      <w:proofErr w:type="spellStart"/>
+      <w:r>
+        <w:t>speed</w:t>
+      </w:r>
+      <w:r>
+        <w:t>cubing</w:t>
+      </w:r>
+      <w:proofErr w:type="spellEnd"/>
+      <w:r>
+        <w:t xml:space="preserve"> competition) – in charge of volunteer training</w:t>
       </w:r>
     </w:p>
     <w:p>
@@ -1754,6 +1919,9 @@
         <w:t>, SY</w:t>
       </w:r>
       <w:r>
+        <w:t>,</w:t>
+      </w:r>
+      <w:r>
         <w:t xml:space="preserve"> and </w:t>
       </w:r>
       <w:r>
@@ -1822,7 +1990,7 @@
     <w:sectPr>
       <w:footerReference w:type="default" r:id="rId12"/>
       <w:pgSz w:w="11907" w:h="16839" w:code="9"/>
-      <w:pgMar w:top="1440" w:right="1080" w:bottom="1440" w:left="1080" w:header="720" w:footer="720" w:gutter="0"/>
+      <w:pgMar w:top="851" w:right="1077" w:bottom="896" w:left="1077" w:header="720" w:footer="720" w:gutter="0"/>
       <w:cols w:space="720"/>
       <w:docGrid w:linePitch="360"/>
     </w:sectPr>
@@ -2194,6 +2362,119 @@
     </w:lvl>
   </w:abstractNum>
   <w:abstractNum w:abstractNumId="2">
+    <w:nsid w:val="068961F3"/>
+    <w:multiLevelType w:val="hybridMultilevel"/>
+    <w:tmpl w:val="EC541B9E"/>
+    <w:lvl w:ilvl="0" w:tplc="40090001">
+      <w:start w:val="1"/>
+      <w:numFmt w:val="bullet"/>
+      <w:lvlText w:val=""/>
+      <w:lvlJc w:val="left"/>
+      <w:pPr>
+        <w:ind w:left="720" w:hanging="360"/>
+      </w:pPr>
+      <w:rPr>
+        <w:rFonts w:ascii="Symbol" w:hAnsi="Symbol" w:hint="default"/>
+      </w:rPr>
+    </w:lvl>
+    <w:lvl w:ilvl="1" w:tplc="40090003" w:tentative="1">
+      <w:start w:val="1"/>
+      <w:numFmt w:val="bullet"/>
+      <w:lvlText w:val="o"/>
+      <w:lvlJc w:val="left"/>
+      <w:pPr>
+        <w:ind w:left="1440" w:hanging="360"/>
+      </w:pPr>
+      <w:rPr>
+        <w:rFonts w:ascii="Courier New" w:hAnsi="Courier New" w:cs="Courier New" w:hint="default"/>
+      </w:rPr>
+    </w:lvl>
+    <w:lvl w:ilvl="2" w:tplc="40090005" w:tentative="1">
+      <w:start w:val="1"/>
+      <w:numFmt w:val="bullet"/>
+      <w:lvlText w:val=""/>
+      <w:lvlJc w:val="left"/>
+      <w:pPr>
+        <w:ind w:left="2160" w:hanging="360"/>
+      </w:pPr>
+      <w:rPr>
+        <w:rFonts w:ascii="Wingdings" w:hAnsi="Wingdings" w:hint="default"/>
+      </w:rPr>
+    </w:lvl>
+    <w:lvl w:ilvl="3" w:tplc="40090001" w:tentative="1">
+      <w:start w:val="1"/>
+      <w:numFmt w:val="bullet"/>
+      <w:lvlText w:val=""/>
+      <w:lvlJc w:val="left"/>
+      <w:pPr>
+        <w:ind w:left="2880" w:hanging="360"/>
+      </w:pPr>
+      <w:rPr>
+        <w:rFonts w:ascii="Symbol" w:hAnsi="Symbol" w:hint="default"/>
+      </w:rPr>
+    </w:lvl>
+    <w:lvl w:ilvl="4" w:tplc="40090003" w:tentative="1">
+      <w:start w:val="1"/>
+      <w:numFmt w:val="bullet"/>
+      <w:lvlText w:val="o"/>
+      <w:lvlJc w:val="left"/>
+      <w:pPr>
+        <w:ind w:left="3600" w:hanging="360"/>
+      </w:pPr>
+      <w:rPr>
+        <w:rFonts w:ascii="Courier New" w:hAnsi="Courier New" w:cs="Courier New" w:hint="default"/>
+      </w:rPr>
+    </w:lvl>
+    <w:lvl w:ilvl="5" w:tplc="40090005" w:tentative="1">
+      <w:start w:val="1"/>
+      <w:numFmt w:val="bullet"/>
+      <w:lvlText w:val=""/>
+      <w:lvlJc w:val="left"/>
+      <w:pPr>
+        <w:ind w:left="4320" w:hanging="360"/>
+      </w:pPr>
+      <w:rPr>
+        <w:rFonts w:ascii="Wingdings" w:hAnsi="Wingdings" w:hint="default"/>
+      </w:rPr>
+    </w:lvl>
+    <w:lvl w:ilvl="6" w:tplc="40090001" w:tentative="1">
+      <w:start w:val="1"/>
+      <w:numFmt w:val="bullet"/>
+      <w:lvlText w:val=""/>
+      <w:lvlJc w:val="left"/>
+      <w:pPr>
+        <w:ind w:left="5040" w:hanging="360"/>
+      </w:pPr>
+      <w:rPr>
+        <w:rFonts w:ascii="Symbol" w:hAnsi="Symbol" w:hint="default"/>
+      </w:rPr>
+    </w:lvl>
+    <w:lvl w:ilvl="7" w:tplc="40090003" w:tentative="1">
+      <w:start w:val="1"/>
+      <w:numFmt w:val="bullet"/>
+      <w:lvlText w:val="o"/>
+      <w:lvlJc w:val="left"/>
+      <w:pPr>
+        <w:ind w:left="5760" w:hanging="360"/>
+      </w:pPr>
+      <w:rPr>
+        <w:rFonts w:ascii="Courier New" w:hAnsi="Courier New" w:cs="Courier New" w:hint="default"/>
+      </w:rPr>
+    </w:lvl>
+    <w:lvl w:ilvl="8" w:tplc="40090005" w:tentative="1">
+      <w:start w:val="1"/>
+      <w:numFmt w:val="bullet"/>
+      <w:lvlText w:val=""/>
+      <w:lvlJc w:val="left"/>
+      <w:pPr>
+        <w:ind w:left="6480" w:hanging="360"/>
+      </w:pPr>
+      <w:rPr>
+        <w:rFonts w:ascii="Wingdings" w:hAnsi="Wingdings" w:hint="default"/>
+      </w:rPr>
+    </w:lvl>
+  </w:abstractNum>
+  <w:abstractNum w:abstractNumId="3">
     <w:nsid w:val="07237538"/>
     <w:multiLevelType w:val="hybridMultilevel"/>
     <w:tmpl w:val="4F2E0DA6"/>
@@ -2306,7 +2587,7 @@
       </w:rPr>
     </w:lvl>
   </w:abstractNum>
-  <w:abstractNum w:abstractNumId="3">
+  <w:abstractNum w:abstractNumId="4">
     <w:nsid w:val="0D5B07C9"/>
     <w:multiLevelType w:val="hybridMultilevel"/>
     <w:tmpl w:val="A978E146"/>
@@ -2419,7 +2700,7 @@
       </w:rPr>
     </w:lvl>
   </w:abstractNum>
-  <w:abstractNum w:abstractNumId="4">
+  <w:abstractNum w:abstractNumId="5">
     <w:nsid w:val="1005363E"/>
     <w:multiLevelType w:val="hybridMultilevel"/>
     <w:tmpl w:val="214A93A6"/>
@@ -2532,7 +2813,7 @@
       </w:rPr>
     </w:lvl>
   </w:abstractNum>
-  <w:abstractNum w:abstractNumId="5">
+  <w:abstractNum w:abstractNumId="6">
     <w:nsid w:val="2FA8057D"/>
     <w:multiLevelType w:val="hybridMultilevel"/>
     <w:tmpl w:val="53242494"/>
@@ -2645,7 +2926,7 @@
       </w:rPr>
     </w:lvl>
   </w:abstractNum>
-  <w:abstractNum w:abstractNumId="6">
+  <w:abstractNum w:abstractNumId="7">
     <w:nsid w:val="377F4A76"/>
     <w:multiLevelType w:val="hybridMultilevel"/>
     <w:tmpl w:val="C4A43F9A"/>
@@ -2758,7 +3039,7 @@
       </w:rPr>
     </w:lvl>
   </w:abstractNum>
-  <w:abstractNum w:abstractNumId="7">
+  <w:abstractNum w:abstractNumId="8">
     <w:nsid w:val="41D53AC1"/>
     <w:multiLevelType w:val="hybridMultilevel"/>
     <w:tmpl w:val="E2F2EA5A"/>
@@ -2871,7 +3152,7 @@
       </w:rPr>
     </w:lvl>
   </w:abstractNum>
-  <w:abstractNum w:abstractNumId="8">
+  <w:abstractNum w:abstractNumId="9">
     <w:nsid w:val="4E7C1E3A"/>
     <w:multiLevelType w:val="hybridMultilevel"/>
     <w:tmpl w:val="7DD25F74"/>
@@ -2984,7 +3265,7 @@
       </w:rPr>
     </w:lvl>
   </w:abstractNum>
-  <w:abstractNum w:abstractNumId="9">
+  <w:abstractNum w:abstractNumId="10">
     <w:nsid w:val="627B64A3"/>
     <w:multiLevelType w:val="hybridMultilevel"/>
     <w:tmpl w:val="F8AEB832"/>
@@ -3097,7 +3378,7 @@
       </w:rPr>
     </w:lvl>
   </w:abstractNum>
-  <w:abstractNum w:abstractNumId="10">
+  <w:abstractNum w:abstractNumId="11">
     <w:nsid w:val="63FB65C2"/>
     <w:multiLevelType w:val="hybridMultilevel"/>
     <w:tmpl w:val="1F6A751E"/>
@@ -3210,7 +3491,7 @@
       </w:rPr>
     </w:lvl>
   </w:abstractNum>
-  <w:abstractNum w:abstractNumId="11">
+  <w:abstractNum w:abstractNumId="12">
     <w:nsid w:val="68E84D18"/>
     <w:multiLevelType w:val="hybridMultilevel"/>
     <w:tmpl w:val="8F808D78"/>
@@ -3323,7 +3604,7 @@
       </w:rPr>
     </w:lvl>
   </w:abstractNum>
-  <w:abstractNum w:abstractNumId="12">
+  <w:abstractNum w:abstractNumId="13">
     <w:nsid w:val="6C4D23BF"/>
     <w:multiLevelType w:val="hybridMultilevel"/>
     <w:tmpl w:val="249AAD5A"/>
@@ -3436,7 +3717,7 @@
       </w:rPr>
     </w:lvl>
   </w:abstractNum>
-  <w:abstractNum w:abstractNumId="13">
+  <w:abstractNum w:abstractNumId="14">
     <w:nsid w:val="6E266F20"/>
     <w:multiLevelType w:val="hybridMultilevel"/>
     <w:tmpl w:val="0158D37C"/>
@@ -3549,7 +3830,120 @@
       </w:rPr>
     </w:lvl>
   </w:abstractNum>
-  <w:abstractNum w:abstractNumId="14">
+  <w:abstractNum w:abstractNumId="15">
+    <w:nsid w:val="6E5F09BD"/>
+    <w:multiLevelType w:val="hybridMultilevel"/>
+    <w:tmpl w:val="5A607028"/>
+    <w:lvl w:ilvl="0" w:tplc="40090001">
+      <w:start w:val="1"/>
+      <w:numFmt w:val="bullet"/>
+      <w:lvlText w:val=""/>
+      <w:lvlJc w:val="left"/>
+      <w:pPr>
+        <w:ind w:left="720" w:hanging="360"/>
+      </w:pPr>
+      <w:rPr>
+        <w:rFonts w:ascii="Symbol" w:hAnsi="Symbol" w:hint="default"/>
+      </w:rPr>
+    </w:lvl>
+    <w:lvl w:ilvl="1" w:tplc="40090003" w:tentative="1">
+      <w:start w:val="1"/>
+      <w:numFmt w:val="bullet"/>
+      <w:lvlText w:val="o"/>
+      <w:lvlJc w:val="left"/>
+      <w:pPr>
+        <w:ind w:left="1440" w:hanging="360"/>
+      </w:pPr>
+      <w:rPr>
+        <w:rFonts w:ascii="Courier New" w:hAnsi="Courier New" w:cs="Courier New" w:hint="default"/>
+      </w:rPr>
+    </w:lvl>
+    <w:lvl w:ilvl="2" w:tplc="40090005" w:tentative="1">
+      <w:start w:val="1"/>
+      <w:numFmt w:val="bullet"/>
+      <w:lvlText w:val=""/>
+      <w:lvlJc w:val="left"/>
+      <w:pPr>
+        <w:ind w:left="2160" w:hanging="360"/>
+      </w:pPr>
+      <w:rPr>
+        <w:rFonts w:ascii="Wingdings" w:hAnsi="Wingdings" w:hint="default"/>
+      </w:rPr>
+    </w:lvl>
+    <w:lvl w:ilvl="3" w:tplc="40090001" w:tentative="1">
+      <w:start w:val="1"/>
+      <w:numFmt w:val="bullet"/>
+      <w:lvlText w:val=""/>
+      <w:lvlJc w:val="left"/>
+      <w:pPr>
+        <w:ind w:left="2880" w:hanging="360"/>
+      </w:pPr>
+      <w:rPr>
+        <w:rFonts w:ascii="Symbol" w:hAnsi="Symbol" w:hint="default"/>
+      </w:rPr>
+    </w:lvl>
+    <w:lvl w:ilvl="4" w:tplc="40090003" w:tentative="1">
+      <w:start w:val="1"/>
+      <w:numFmt w:val="bullet"/>
+      <w:lvlText w:val="o"/>
+      <w:lvlJc w:val="left"/>
+      <w:pPr>
+        <w:ind w:left="3600" w:hanging="360"/>
+      </w:pPr>
+      <w:rPr>
+        <w:rFonts w:ascii="Courier New" w:hAnsi="Courier New" w:cs="Courier New" w:hint="default"/>
+      </w:rPr>
+    </w:lvl>
+    <w:lvl w:ilvl="5" w:tplc="40090005" w:tentative="1">
+      <w:start w:val="1"/>
+      <w:numFmt w:val="bullet"/>
+      <w:lvlText w:val=""/>
+      <w:lvlJc w:val="left"/>
+      <w:pPr>
+        <w:ind w:left="4320" w:hanging="360"/>
+      </w:pPr>
+      <w:rPr>
+        <w:rFonts w:ascii="Wingdings" w:hAnsi="Wingdings" w:hint="default"/>
+      </w:rPr>
+    </w:lvl>
+    <w:lvl w:ilvl="6" w:tplc="40090001" w:tentative="1">
+      <w:start w:val="1"/>
+      <w:numFmt w:val="bullet"/>
+      <w:lvlText w:val=""/>
+      <w:lvlJc w:val="left"/>
+      <w:pPr>
+        <w:ind w:left="5040" w:hanging="360"/>
+      </w:pPr>
+      <w:rPr>
+        <w:rFonts w:ascii="Symbol" w:hAnsi="Symbol" w:hint="default"/>
+      </w:rPr>
+    </w:lvl>
+    <w:lvl w:ilvl="7" w:tplc="40090003" w:tentative="1">
+      <w:start w:val="1"/>
+      <w:numFmt w:val="bullet"/>
+      <w:lvlText w:val="o"/>
+      <w:lvlJc w:val="left"/>
+      <w:pPr>
+        <w:ind w:left="5760" w:hanging="360"/>
+      </w:pPr>
+      <w:rPr>
+        <w:rFonts w:ascii="Courier New" w:hAnsi="Courier New" w:cs="Courier New" w:hint="default"/>
+      </w:rPr>
+    </w:lvl>
+    <w:lvl w:ilvl="8" w:tplc="40090005" w:tentative="1">
+      <w:start w:val="1"/>
+      <w:numFmt w:val="bullet"/>
+      <w:lvlText w:val=""/>
+      <w:lvlJc w:val="left"/>
+      <w:pPr>
+        <w:ind w:left="6480" w:hanging="360"/>
+      </w:pPr>
+      <w:rPr>
+        <w:rFonts w:ascii="Wingdings" w:hAnsi="Wingdings" w:hint="default"/>
+      </w:rPr>
+    </w:lvl>
+  </w:abstractNum>
+  <w:abstractNum w:abstractNumId="16">
     <w:nsid w:val="767409B7"/>
     <w:multiLevelType w:val="hybridMultilevel"/>
     <w:tmpl w:val="A9361438"/>
@@ -3662,7 +4056,7 @@
       </w:rPr>
     </w:lvl>
   </w:abstractNum>
-  <w:abstractNum w:abstractNumId="15">
+  <w:abstractNum w:abstractNumId="17">
     <w:nsid w:val="768B09F2"/>
     <w:multiLevelType w:val="hybridMultilevel"/>
     <w:tmpl w:val="5932438E"/>
@@ -3775,7 +4169,7 @@
       </w:rPr>
     </w:lvl>
   </w:abstractNum>
-  <w:abstractNum w:abstractNumId="16">
+  <w:abstractNum w:abstractNumId="18">
     <w:nsid w:val="79296DDF"/>
     <w:multiLevelType w:val="hybridMultilevel"/>
     <w:tmpl w:val="AE381664"/>
@@ -3889,55 +4283,61 @@
     </w:lvl>
   </w:abstractNum>
   <w:num w:numId="1">
-    <w:abstractNumId w:val="12"/>
+    <w:abstractNumId w:val="13"/>
   </w:num>
   <w:num w:numId="2">
     <w:abstractNumId w:val="0"/>
   </w:num>
   <w:num w:numId="3">
-    <w:abstractNumId w:val="2"/>
+    <w:abstractNumId w:val="3"/>
   </w:num>
   <w:num w:numId="4">
-    <w:abstractNumId w:val="9"/>
+    <w:abstractNumId w:val="10"/>
   </w:num>
   <w:num w:numId="5">
-    <w:abstractNumId w:val="7"/>
+    <w:abstractNumId w:val="8"/>
   </w:num>
   <w:num w:numId="6">
-    <w:abstractNumId w:val="13"/>
+    <w:abstractNumId w:val="14"/>
   </w:num>
   <w:num w:numId="7">
-    <w:abstractNumId w:val="14"/>
+    <w:abstractNumId w:val="16"/>
   </w:num>
   <w:num w:numId="8">
-    <w:abstractNumId w:val="10"/>
+    <w:abstractNumId w:val="11"/>
   </w:num>
   <w:num w:numId="9">
-    <w:abstractNumId w:val="5"/>
+    <w:abstractNumId w:val="6"/>
   </w:num>
   <w:num w:numId="10">
-    <w:abstractNumId w:val="11"/>
+    <w:abstractNumId w:val="12"/>
   </w:num>
   <w:num w:numId="11">
     <w:abstractNumId w:val="1"/>
   </w:num>
   <w:num w:numId="12">
-    <w:abstractNumId w:val="6"/>
+    <w:abstractNumId w:val="7"/>
   </w:num>
   <w:num w:numId="13">
+    <w:abstractNumId w:val="17"/>
+  </w:num>
+  <w:num w:numId="14">
+    <w:abstractNumId w:val="9"/>
+  </w:num>
+  <w:num w:numId="15">
+    <w:abstractNumId w:val="5"/>
+  </w:num>
+  <w:num w:numId="16">
+    <w:abstractNumId w:val="4"/>
+  </w:num>
+  <w:num w:numId="17">
+    <w:abstractNumId w:val="18"/>
+  </w:num>
+  <w:num w:numId="18">
     <w:abstractNumId w:val="15"/>
   </w:num>
-  <w:num w:numId="14">
-    <w:abstractNumId w:val="8"/>
-  </w:num>
-  <w:num w:numId="15">
-    <w:abstractNumId w:val="4"/>
-  </w:num>
-  <w:num w:numId="16">
-    <w:abstractNumId w:val="3"/>
-  </w:num>
-  <w:num w:numId="17">
-    <w:abstractNumId w:val="16"/>
+  <w:num w:numId="19">
+    <w:abstractNumId w:val="2"/>
   </w:num>
 </w:numbering>
 </file>
@@ -4837,7 +5237,7 @@
 </file>
 
 <file path=customXml/itemProps1.xml><?xml version="1.0" encoding="utf-8"?>
-<ds:datastoreItem xmlns:ds="http://schemas.openxmlformats.org/officeDocument/2006/customXml" ds:itemID="{0A11C8A1-6C59-474B-A92C-D2A7098667EF}">
+<ds:datastoreItem xmlns:ds="http://schemas.openxmlformats.org/officeDocument/2006/customXml" ds:itemID="{435FE02E-22FF-48A8-8E4C-F6AF26D4C544}">
   <ds:schemaRefs>
     <ds:schemaRef ds:uri="http://schemas.openxmlformats.org/officeDocument/2006/bibliography"/>
   </ds:schemaRefs>

</xml_diff>

<commit_message>
Added Hyperlink icon and other changes
</commit_message>
<xml_diff>
--- a/Chirag_Resume/Resume.docx
+++ b/Chirag_Resume/Resume.docx
@@ -210,19 +210,49 @@
     </w:p>
     <w:p>
       <w:r>
-        <w:t xml:space="preserve">To obtain a niche position in the Electronics Industry where I can </w:t>
-      </w:r>
-      <w:r>
-        <w:t>utilize my experience and skill</w:t>
-      </w:r>
-      <w:r>
-        <w:t xml:space="preserve"> of combining hardware and software </w:t>
+        <w:t xml:space="preserve">To obtain a niche position in the </w:t>
+      </w:r>
+      <w:r>
+        <w:rPr>
+          <w:color w:val="000000" w:themeColor="text1"/>
+        </w:rPr>
+        <w:t>electronics i</w:t>
+      </w:r>
+      <w:r>
+        <w:rPr>
+          <w:color w:val="000000" w:themeColor="text1"/>
+        </w:rPr>
+        <w:t>ndustry</w:t>
+      </w:r>
+      <w:r>
+        <w:t xml:space="preserve"> where I can </w:t>
+      </w:r>
+      <w:r>
+        <w:t>utilize my skill</w:t>
+      </w:r>
+      <w:r>
+        <w:t xml:space="preserve"> of</w:t>
+      </w:r>
+      <w:r>
+        <w:t xml:space="preserve"> combining hardware and software </w:t>
       </w:r>
       <w:r>
         <w:t>to</w:t>
       </w:r>
       <w:r>
-        <w:t xml:space="preserve"> create a meaningful product for the organization</w:t>
+        <w:t xml:space="preserve"> </w:t>
+      </w:r>
+      <w:r>
+        <w:t xml:space="preserve">help </w:t>
+      </w:r>
+      <w:r>
+        <w:t xml:space="preserve">create </w:t>
+      </w:r>
+      <w:r>
+        <w:t xml:space="preserve">a </w:t>
+      </w:r>
+      <w:r>
+        <w:t>product for the organization</w:t>
       </w:r>
     </w:p>
     <w:p>
@@ -605,33 +635,244 @@
       <w:pPr>
         <w:pStyle w:val="Heading2"/>
       </w:pPr>
-      <w:r>
-        <w:t xml:space="preserve">Fractal Analytics: </w:t>
-      </w:r>
-      <w:r>
-        <w:t xml:space="preserve">Implementation of Room Occupancy System </w:t>
-      </w:r>
-      <w:r>
-        <w:t>(11/Jun/2018 to</w:t>
-      </w:r>
-      <w:r>
-        <w:t xml:space="preserve"> 13/Jul/2018)</w:t>
-      </w:r>
-    </w:p>
-    <w:p>
-      <w:hyperlink r:id="rId11" w:history="1">
-        <w:r>
-          <w:rPr>
-            <w:rStyle w:val="Hyperlink"/>
-          </w:rPr>
-          <w:t>Implemented the system</w:t>
-        </w:r>
-      </w:hyperlink>
-      <w:r>
+      <w:proofErr w:type="gramStart"/>
+      <w:r>
+        <w:t>eYantra</w:t>
+      </w:r>
+      <w:proofErr w:type="gramEnd"/>
+      <w:r>
+        <w:t xml:space="preserve"> Internship: </w:t>
+      </w:r>
+      <w:r>
+        <w:t>Formation Control of Mult</w:t>
+      </w:r>
+      <w:r>
+        <w:t xml:space="preserve">iple Swarm Robots (22/May/2017 - </w:t>
+      </w:r>
+      <w:r>
+        <w:t>7/Jul/2017)</w:t>
+      </w:r>
+      <w:r>
+        <w:rPr>
+          <w:noProof/>
+          <w:u w:val="none"/>
+          <w:lang w:val="en-IN" w:eastAsia="en-IN"/>
+        </w:rPr>
         <w:t xml:space="preserve"> </w:t>
       </w:r>
       <w:r>
-        <w:t>across 7 meeting rooms and 2 temperature sensors in the server room. Understood what it takes to implement a system in real life which is running 24x7 v/s building a prototype</w:t>
+        <w:rPr>
+          <w:noProof/>
+          <w:u w:val="none"/>
+          <w:lang w:val="en-IN" w:eastAsia="en-IN"/>
+        </w:rPr>
+        <w:drawing>
+          <wp:inline distT="0" distB="0" distL="0" distR="0" wp14:anchorId="460F4114" wp14:editId="52406F36">
+            <wp:extent cx="114300" cy="114300"/>
+            <wp:effectExtent l="0" t="0" r="0" b="0"/>
+            <wp:docPr id="3" name="Picture 3" descr="20100525161651!Icon_External_Link">
+              <a:hlinkClick xmlns:a="http://schemas.openxmlformats.org/drawingml/2006/main" r:id="rId11"/>
+            </wp:docPr>
+            <wp:cNvGraphicFramePr/>
+            <a:graphic xmlns:a="http://schemas.openxmlformats.org/drawingml/2006/main">
+              <a:graphicData uri="http://schemas.openxmlformats.org/drawingml/2006/picture">
+                <pic:pic xmlns:pic="http://schemas.openxmlformats.org/drawingml/2006/picture">
+                  <pic:nvPicPr>
+                    <pic:cNvPr id="1" name="Picture 1" descr="20100525161651!Icon_External_Link"/>
+                    <pic:cNvPicPr/>
+                  </pic:nvPicPr>
+                  <pic:blipFill>
+                    <a:blip r:embed="rId12">
+                      <a:extLst>
+                        <a:ext uri="{28A0092B-C50C-407E-A947-70E740481C1C}">
+                          <a14:useLocalDpi xmlns:a14="http://schemas.microsoft.com/office/drawing/2010/main" val="0"/>
+                        </a:ext>
+                      </a:extLst>
+                    </a:blip>
+                    <a:srcRect/>
+                    <a:stretch>
+                      <a:fillRect/>
+                    </a:stretch>
+                  </pic:blipFill>
+                  <pic:spPr bwMode="auto">
+                    <a:xfrm>
+                      <a:off x="0" y="0"/>
+                      <a:ext cx="114300" cy="114300"/>
+                    </a:xfrm>
+                    <a:prstGeom prst="rect">
+                      <a:avLst/>
+                    </a:prstGeom>
+                    <a:noFill/>
+                    <a:ln>
+                      <a:noFill/>
+                    </a:ln>
+                  </pic:spPr>
+                </pic:pic>
+              </a:graphicData>
+            </a:graphic>
+          </wp:inline>
+        </w:drawing>
+      </w:r>
+    </w:p>
+    <w:p>
+      <w:r>
+        <w:t>7 weeks residential internship</w:t>
+      </w:r>
+      <w:r>
+        <w:t xml:space="preserve"> at the Embedded and Real-Time Systems Lab</w:t>
+      </w:r>
+      <w:r>
+        <w:t xml:space="preserve"> under </w:t>
+      </w:r>
+      <w:proofErr w:type="spellStart"/>
+      <w:r>
+        <w:t>Dr</w:t>
+      </w:r>
+      <w:proofErr w:type="spellEnd"/>
+      <w:r>
+        <w:t xml:space="preserve"> </w:t>
+      </w:r>
+      <w:proofErr w:type="spellStart"/>
+      <w:r>
+        <w:t>Kavi</w:t>
+      </w:r>
+      <w:proofErr w:type="spellEnd"/>
+      <w:r>
+        <w:t xml:space="preserve"> Arya</w:t>
+      </w:r>
+      <w:r>
+        <w:t>, IIT Bombay under the eYantra Summer Internship 2017 program</w:t>
+      </w:r>
+    </w:p>
+    <w:p>
+      <w:pPr>
+        <w:pStyle w:val="ListParagraph"/>
+        <w:numPr>
+          <w:ilvl w:val="0"/>
+          <w:numId w:val="18"/>
+        </w:numPr>
+      </w:pPr>
+      <w:r>
+        <w:t>The objective was to explore algorithms to control groups of robots and make different swarm formations</w:t>
+      </w:r>
+    </w:p>
+    <w:p>
+      <w:pPr>
+        <w:pStyle w:val="ListParagraph"/>
+        <w:numPr>
+          <w:ilvl w:val="0"/>
+          <w:numId w:val="18"/>
+        </w:numPr>
+      </w:pPr>
+      <w:r>
+        <w:rPr>
+          <w:color w:val="000000" w:themeColor="text1"/>
+        </w:rPr>
+        <w:t>Developed</w:t>
+      </w:r>
+      <w:r>
+        <w:rPr>
+          <w:color w:val="000000" w:themeColor="text1"/>
+        </w:rPr>
+        <w:t xml:space="preserve"> the embedded C</w:t>
+      </w:r>
+      <w:r>
+        <w:t xml:space="preserve"> program for the</w:t>
+      </w:r>
+      <w:r>
+        <w:t xml:space="preserve"> swarm</w:t>
+      </w:r>
+      <w:r>
+        <w:t xml:space="preserve"> robots (ATmega-16)</w:t>
+      </w:r>
+    </w:p>
+    <w:p>
+      <w:pPr>
+        <w:pStyle w:val="Heading2"/>
+      </w:pPr>
+      <w:r>
+        <w:t>Fractal Analytics:</w:t>
+      </w:r>
+      <w:r>
+        <w:t xml:space="preserve"> </w:t>
+      </w:r>
+      <w:r>
+        <w:t>Implementation of Room Occupancy System (11/Jun/2018</w:t>
+      </w:r>
+      <w:r>
+        <w:t xml:space="preserve"> - </w:t>
+      </w:r>
+      <w:r>
+        <w:t>13/Jul/2018)</w:t>
+      </w:r>
+      <w:r>
+        <w:rPr>
+          <w:noProof/>
+          <w:u w:val="none"/>
+          <w:lang w:val="en-IN" w:eastAsia="en-IN"/>
+        </w:rPr>
+        <w:t xml:space="preserve"> </w:t>
+      </w:r>
+      <w:r>
+        <w:rPr>
+          <w:noProof/>
+          <w:u w:val="none"/>
+          <w:lang w:val="en-IN" w:eastAsia="en-IN"/>
+        </w:rPr>
+        <w:drawing>
+          <wp:inline distT="0" distB="0" distL="0" distR="0" wp14:anchorId="69E7A259" wp14:editId="764C2EA8">
+            <wp:extent cx="114300" cy="114300"/>
+            <wp:effectExtent l="0" t="0" r="0" b="0"/>
+            <wp:docPr id="2" name="Picture 2" descr="20100525161651!Icon_External_Link">
+              <a:hlinkClick xmlns:a="http://schemas.openxmlformats.org/drawingml/2006/main" r:id="rId13"/>
+            </wp:docPr>
+            <wp:cNvGraphicFramePr/>
+            <a:graphic xmlns:a="http://schemas.openxmlformats.org/drawingml/2006/main">
+              <a:graphicData uri="http://schemas.openxmlformats.org/drawingml/2006/picture">
+                <pic:pic xmlns:pic="http://schemas.openxmlformats.org/drawingml/2006/picture">
+                  <pic:nvPicPr>
+                    <pic:cNvPr id="1" name="Picture 1" descr="20100525161651!Icon_External_Link"/>
+                    <pic:cNvPicPr/>
+                  </pic:nvPicPr>
+                  <pic:blipFill>
+                    <a:blip r:embed="rId12">
+                      <a:extLst>
+                        <a:ext uri="{28A0092B-C50C-407E-A947-70E740481C1C}">
+                          <a14:useLocalDpi xmlns:a14="http://schemas.microsoft.com/office/drawing/2010/main" val="0"/>
+                        </a:ext>
+                      </a:extLst>
+                    </a:blip>
+                    <a:srcRect/>
+                    <a:stretch>
+                      <a:fillRect/>
+                    </a:stretch>
+                  </pic:blipFill>
+                  <pic:spPr bwMode="auto">
+                    <a:xfrm>
+                      <a:off x="0" y="0"/>
+                      <a:ext cx="114300" cy="114300"/>
+                    </a:xfrm>
+                    <a:prstGeom prst="rect">
+                      <a:avLst/>
+                    </a:prstGeom>
+                    <a:noFill/>
+                    <a:ln>
+                      <a:noFill/>
+                    </a:ln>
+                  </pic:spPr>
+                </pic:pic>
+              </a:graphicData>
+            </a:graphic>
+          </wp:inline>
+        </w:drawing>
+      </w:r>
+    </w:p>
+    <w:p>
+      <w:r>
+        <w:t>Implemented the system</w:t>
+      </w:r>
+      <w:r>
+        <w:t xml:space="preserve"> across 7 meeting rooms and 2 temperature sensors in the server room. Understood what it takes to implement a system in real life which is running 24x7 v/s building a prototype</w:t>
       </w:r>
     </w:p>
     <w:p>
@@ -667,13 +908,107 @@
         </w:numPr>
       </w:pPr>
       <w:r>
-        <w:t xml:space="preserve">Data </w:t>
-      </w:r>
-      <w:r>
-        <w:t>is sent to AWS IOT core and then pulled into dynamo DB</w:t>
-      </w:r>
-      <w:r>
+        <w:t>Data is sent to AWS IOT core and then pulled into dynamo DB</w:t>
+      </w:r>
+    </w:p>
+    <w:p>
+      <w:pPr>
+        <w:pStyle w:val="Heading2"/>
+      </w:pPr>
+      <w:r>
+        <w:t xml:space="preserve">Fractal Analytics: </w:t>
+      </w:r>
+      <w:proofErr w:type="spellStart"/>
+      <w:r>
+        <w:t>Hololens</w:t>
+      </w:r>
+      <w:proofErr w:type="spellEnd"/>
+      <w:r>
+        <w:t xml:space="preserve"> Experience (27/Nov/2017 to 5/Jan/2018)</w:t>
+      </w:r>
+      <w:r>
+        <w:rPr>
+          <w:u w:val="none"/>
+        </w:rPr>
         <w:t xml:space="preserve"> </w:t>
+      </w:r>
+      <w:r>
+        <w:rPr>
+          <w:noProof/>
+          <w:u w:val="none"/>
+          <w:lang w:val="en-IN" w:eastAsia="en-IN"/>
+        </w:rPr>
+        <w:drawing>
+          <wp:inline distT="0" distB="0" distL="0" distR="0" wp14:anchorId="26317AEB" wp14:editId="53454EE7">
+            <wp:extent cx="114300" cy="114300"/>
+            <wp:effectExtent l="0" t="0" r="0" b="0"/>
+            <wp:docPr id="1" name="Picture 1" descr="20100525161651!Icon_External_Link">
+              <a:hlinkClick xmlns:a="http://schemas.openxmlformats.org/drawingml/2006/main" r:id="rId14"/>
+            </wp:docPr>
+            <wp:cNvGraphicFramePr/>
+            <a:graphic xmlns:a="http://schemas.openxmlformats.org/drawingml/2006/main">
+              <a:graphicData uri="http://schemas.openxmlformats.org/drawingml/2006/picture">
+                <pic:pic xmlns:pic="http://schemas.openxmlformats.org/drawingml/2006/picture">
+                  <pic:nvPicPr>
+                    <pic:cNvPr id="1" name="Picture 1" descr="20100525161651!Icon_External_Link"/>
+                    <pic:cNvPicPr/>
+                  </pic:nvPicPr>
+                  <pic:blipFill>
+                    <a:blip r:embed="rId12">
+                      <a:extLst>
+                        <a:ext uri="{28A0092B-C50C-407E-A947-70E740481C1C}">
+                          <a14:useLocalDpi xmlns:a14="http://schemas.microsoft.com/office/drawing/2010/main" val="0"/>
+                        </a:ext>
+                      </a:extLst>
+                    </a:blip>
+                    <a:srcRect/>
+                    <a:stretch>
+                      <a:fillRect/>
+                    </a:stretch>
+                  </pic:blipFill>
+                  <pic:spPr bwMode="auto">
+                    <a:xfrm>
+                      <a:off x="0" y="0"/>
+                      <a:ext cx="114300" cy="114300"/>
+                    </a:xfrm>
+                    <a:prstGeom prst="rect">
+                      <a:avLst/>
+                    </a:prstGeom>
+                    <a:noFill/>
+                    <a:ln>
+                      <a:noFill/>
+                    </a:ln>
+                  </pic:spPr>
+                </pic:pic>
+              </a:graphicData>
+            </a:graphic>
+          </wp:inline>
+        </w:drawing>
+      </w:r>
+    </w:p>
+    <w:p>
+      <w:r>
+        <w:t xml:space="preserve">We </w:t>
+      </w:r>
+      <w:r>
+        <w:t>developed</w:t>
+      </w:r>
+      <w:r>
+        <w:t xml:space="preserve"> an </w:t>
+      </w:r>
+      <w:r>
+        <w:t>application</w:t>
+      </w:r>
+      <w:r>
+        <w:t xml:space="preserve"> for the Microsoft </w:t>
+      </w:r>
+      <w:proofErr w:type="spellStart"/>
+      <w:r>
+        <w:t>Hololens</w:t>
+      </w:r>
+      <w:proofErr w:type="spellEnd"/>
+      <w:r>
+        <w:t>. One can interact with the products kept on the holographic shelf and then see the resulting analysis in the form of 3D holographic pie charts, bar graphs, and heat maps. We developed 3 use cases in our application</w:t>
       </w:r>
     </w:p>
     <w:p>
@@ -685,89 +1020,13 @@
         </w:numPr>
       </w:pPr>
       <w:r>
-        <w:t>Room occupancy status will be integrated with Fractals in-house application</w:t>
-      </w:r>
-    </w:p>
-    <w:p>
-      <w:pPr>
-        <w:pStyle w:val="Heading2"/>
-      </w:pPr>
-      <w:r>
-        <w:t>Fractal Analytics</w:t>
-      </w:r>
-      <w:r>
-        <w:t>:</w:t>
-      </w:r>
-      <w:r>
-        <w:t xml:space="preserve"> </w:t>
-      </w:r>
-      <w:proofErr w:type="spellStart"/>
-      <w:r>
-        <w:t>Hololens</w:t>
-      </w:r>
-      <w:proofErr w:type="spellEnd"/>
-      <w:r>
-        <w:t xml:space="preserve"> Experience</w:t>
-      </w:r>
-      <w:r>
-        <w:t xml:space="preserve"> (27/Nov/2017 to 5/Jan/2018)</w:t>
-      </w:r>
-    </w:p>
-    <w:p>
-      <w:r>
-        <w:t xml:space="preserve">We built </w:t>
-      </w:r>
-      <w:r>
-        <w:t xml:space="preserve">an </w:t>
-      </w:r>
-      <w:hyperlink r:id="rId12" w:history="1">
-        <w:r>
-          <w:rPr>
-            <w:rStyle w:val="Hyperlink"/>
-          </w:rPr>
-          <w:t>application</w:t>
-        </w:r>
-      </w:hyperlink>
-      <w:r>
-        <w:t xml:space="preserve"> </w:t>
-      </w:r>
-      <w:r>
-        <w:t>for</w:t>
-      </w:r>
-      <w:r>
-        <w:t xml:space="preserve"> </w:t>
-      </w:r>
-      <w:r>
-        <w:t>the</w:t>
-      </w:r>
-      <w:r>
-        <w:t xml:space="preserve"> </w:t>
-      </w:r>
-      <w:r>
-        <w:t xml:space="preserve">Microsoft </w:t>
-      </w:r>
-      <w:proofErr w:type="spellStart"/>
-      <w:r>
-        <w:t>Hololens</w:t>
-      </w:r>
-      <w:proofErr w:type="spellEnd"/>
-      <w:r>
-        <w:t>.</w:t>
-      </w:r>
-      <w:r>
-        <w:t xml:space="preserve"> </w:t>
-      </w:r>
-      <w:r>
-        <w:t>O</w:t>
-      </w:r>
-      <w:r>
-        <w:t>ne can interact with the products kept on the holographic shelf and then see the resulting analysis in the form of 3D holographic pie charts, bar graphs</w:t>
-      </w:r>
-      <w:r>
-        <w:t>,</w:t>
-      </w:r>
-      <w:r>
-        <w:t xml:space="preserve"> and heat maps. We developed 3 use cases in our application</w:t>
+        <w:rPr>
+          <w:noProof/>
+        </w:rPr>
+        <w:t>Share</w:t>
+      </w:r>
+      <w:r>
+        <w:t xml:space="preserve"> of Sight Analysis (which shelf/products receives the most attention)</w:t>
       </w:r>
     </w:p>
     <w:p>
@@ -785,7 +1044,7 @@
         <w:t>Share</w:t>
       </w:r>
       <w:r>
-        <w:t xml:space="preserve"> of Sight Analysis (which shelf/products receives the most attention)</w:t>
+        <w:t xml:space="preserve"> of Shelf and Share of Rack analysis (share of brand/products on the shelf)</w:t>
       </w:r>
     </w:p>
     <w:p>
@@ -797,115 +1056,7 @@
         </w:numPr>
       </w:pPr>
       <w:r>
-        <w:rPr>
-          <w:noProof/>
-        </w:rPr>
-        <w:t>Sh</w:t>
-      </w:r>
-      <w:r>
-        <w:rPr>
-          <w:noProof/>
-        </w:rPr>
-        <w:t>are</w:t>
-      </w:r>
-      <w:r>
-        <w:t xml:space="preserve"> of Shelf and Share of Rack a</w:t>
-      </w:r>
-      <w:r>
-        <w:t>nalysis (share of brand/products on the shelf)</w:t>
-      </w:r>
-    </w:p>
-    <w:p>
-      <w:pPr>
-        <w:pStyle w:val="ListParagraph"/>
-        <w:numPr>
-          <w:ilvl w:val="0"/>
-          <w:numId w:val="6"/>
-        </w:numPr>
-      </w:pPr>
-      <w:r>
         <w:t>Compliance (are retailers complying with their agreements for product display with the manufacturers)</w:t>
-      </w:r>
-    </w:p>
-    <w:p>
-      <w:pPr>
-        <w:pStyle w:val="Heading2"/>
-      </w:pPr>
-      <w:proofErr w:type="gramStart"/>
-      <w:r>
-        <w:t>eYantra</w:t>
-      </w:r>
-      <w:proofErr w:type="gramEnd"/>
-      <w:r>
-        <w:t xml:space="preserve"> Internship: Formation Control of Multiple Swarm Robots (22/May/2017 to 7/July/2017)</w:t>
-      </w:r>
-    </w:p>
-    <w:p>
-      <w:hyperlink r:id="rId13" w:history="1">
-        <w:r>
-          <w:rPr>
-            <w:rStyle w:val="Hyperlink"/>
-            <w:b/>
-          </w:rPr>
-          <w:t>7 weeks residential internship</w:t>
-        </w:r>
-      </w:hyperlink>
-      <w:r>
-        <w:t xml:space="preserve"> at the </w:t>
-      </w:r>
-      <w:r>
-        <w:t>Embedded and R</w:t>
-      </w:r>
-      <w:r>
-        <w:t>eal-</w:t>
-      </w:r>
-      <w:r>
-        <w:t>Time Systems Lab, IIT Bombay</w:t>
-      </w:r>
-      <w:r>
-        <w:t xml:space="preserve"> </w:t>
-      </w:r>
-      <w:r>
-        <w:t>under the eYantra Summer Internship 2017 program</w:t>
-      </w:r>
-    </w:p>
-    <w:p>
-      <w:pPr>
-        <w:pStyle w:val="ListParagraph"/>
-        <w:numPr>
-          <w:ilvl w:val="0"/>
-          <w:numId w:val="18"/>
-        </w:numPr>
-      </w:pPr>
-      <w:r>
-        <w:t>The objective was t</w:t>
-      </w:r>
-      <w:r>
-        <w:t>o explor</w:t>
-      </w:r>
-      <w:r>
-        <w:t>e algorithms to control groups of robots and</w:t>
-      </w:r>
-      <w:r>
-        <w:t xml:space="preserve"> make different swarm formations</w:t>
-      </w:r>
-    </w:p>
-    <w:p>
-      <w:pPr>
-        <w:pStyle w:val="ListParagraph"/>
-        <w:numPr>
-          <w:ilvl w:val="0"/>
-          <w:numId w:val="18"/>
-        </w:numPr>
-      </w:pPr>
-      <w:r>
-        <w:t xml:space="preserve">I did the embedded C programming for the </w:t>
-      </w:r>
-      <w:r>
-        <w:t xml:space="preserve">robots </w:t>
-      </w:r>
-      <w:r>
-        <w:t>(ATmega-16)</w:t>
       </w:r>
     </w:p>
     <w:p>
@@ -978,6 +1129,62 @@
       <w:r>
         <w:t xml:space="preserve"> Place</w:t>
       </w:r>
+      <w:r>
+        <w:t xml:space="preserve"> </w:t>
+      </w:r>
+      <w:r>
+        <w:rPr>
+          <w:noProof/>
+          <w:u w:val="none"/>
+          <w:lang w:val="en-IN" w:eastAsia="en-IN"/>
+        </w:rPr>
+        <w:drawing>
+          <wp:inline distT="0" distB="0" distL="0" distR="0" wp14:anchorId="3A88CF79" wp14:editId="2D8C31CB">
+            <wp:extent cx="114300" cy="114300"/>
+            <wp:effectExtent l="0" t="0" r="0" b="0"/>
+            <wp:docPr id="4" name="Picture 4" descr="20100525161651!Icon_External_Link">
+              <a:hlinkClick xmlns:a="http://schemas.openxmlformats.org/drawingml/2006/main" r:id="rId15"/>
+            </wp:docPr>
+            <wp:cNvGraphicFramePr/>
+            <a:graphic xmlns:a="http://schemas.openxmlformats.org/drawingml/2006/main">
+              <a:graphicData uri="http://schemas.openxmlformats.org/drawingml/2006/picture">
+                <pic:pic xmlns:pic="http://schemas.openxmlformats.org/drawingml/2006/picture">
+                  <pic:nvPicPr>
+                    <pic:cNvPr id="1" name="Picture 1" descr="20100525161651!Icon_External_Link"/>
+                    <pic:cNvPicPr/>
+                  </pic:nvPicPr>
+                  <pic:blipFill>
+                    <a:blip r:embed="rId12">
+                      <a:extLst>
+                        <a:ext uri="{28A0092B-C50C-407E-A947-70E740481C1C}">
+                          <a14:useLocalDpi xmlns:a14="http://schemas.microsoft.com/office/drawing/2010/main" val="0"/>
+                        </a:ext>
+                      </a:extLst>
+                    </a:blip>
+                    <a:srcRect/>
+                    <a:stretch>
+                      <a:fillRect/>
+                    </a:stretch>
+                  </pic:blipFill>
+                  <pic:spPr bwMode="auto">
+                    <a:xfrm>
+                      <a:off x="0" y="0"/>
+                      <a:ext cx="114300" cy="114300"/>
+                    </a:xfrm>
+                    <a:prstGeom prst="rect">
+                      <a:avLst/>
+                    </a:prstGeom>
+                    <a:noFill/>
+                    <a:ln>
+                      <a:noFill/>
+                    </a:ln>
+                  </pic:spPr>
+                </pic:pic>
+              </a:graphicData>
+            </a:graphic>
+          </wp:inline>
+        </w:drawing>
+      </w:r>
     </w:p>
     <w:p>
       <w:pPr>
@@ -985,7 +1192,6 @@
           <w:b/>
         </w:rPr>
       </w:pPr>
-      <w:bookmarkStart w:id="0" w:name="_GoBack"/>
       <w:proofErr w:type="gramStart"/>
       <w:r>
         <w:t>e-</w:t>
@@ -1106,29 +1312,9 @@
       <w:r>
         <w:t>“</w:t>
       </w:r>
-      <w:hyperlink r:id="rId14" w:history="1">
-        <w:r>
-          <w:rPr>
-            <w:rStyle w:val="Hyperlink"/>
-            <w:u w:val="none"/>
-          </w:rPr>
-          <w:t>Launch a Mo</w:t>
-        </w:r>
-        <w:r>
-          <w:rPr>
-            <w:rStyle w:val="Hyperlink"/>
-            <w:u w:val="none"/>
-          </w:rPr>
-          <w:t>d</w:t>
-        </w:r>
-        <w:r>
-          <w:rPr>
-            <w:rStyle w:val="Hyperlink"/>
-            <w:u w:val="none"/>
-          </w:rPr>
-          <w:t>ule</w:t>
-        </w:r>
-      </w:hyperlink>
+      <w:r>
+        <w:t>Launch a Module</w:t>
+      </w:r>
       <w:r>
         <w:t xml:space="preserve">” </w:t>
       </w:r>
@@ -1145,100 +1331,211 @@
         </w:numPr>
       </w:pPr>
       <w:r>
-        <w:t>D</w:t>
-      </w:r>
-      <w:r>
-        <w:t xml:space="preserve">esigned </w:t>
-      </w:r>
-      <w:r>
-        <w:t xml:space="preserve">and </w:t>
-      </w:r>
-      <w:r>
-        <w:t xml:space="preserve">built </w:t>
-      </w:r>
-      <w:r>
-        <w:t xml:space="preserve">the </w:t>
-      </w:r>
-      <w:r>
-        <w:t>robot</w:t>
-      </w:r>
-      <w:r>
-        <w:t>ic</w:t>
-      </w:r>
-      <w:r>
-        <w:t xml:space="preserve"> arms </w:t>
-      </w:r>
-      <w:r>
-        <w:t>and</w:t>
-      </w:r>
-      <w:r>
-        <w:t xml:space="preserve"> did the </w:t>
-      </w:r>
-      <w:r>
-        <w:t>embedded C</w:t>
+        <w:rPr>
+          <w:rFonts w:cs="Arial"/>
+          <w:color w:val="202124"/>
+          <w:spacing w:val="2"/>
+          <w:shd w:val="clear" w:color="auto" w:fill="FFFFFF"/>
+        </w:rPr>
+        <w:t>Designed and built the robotic arms; programmed the Firebird-V robot using C (</w:t>
+      </w:r>
+      <w:proofErr w:type="spellStart"/>
+      <w:r>
+        <w:rPr>
+          <w:rFonts w:cs="Arial"/>
+          <w:color w:val="202124"/>
+          <w:spacing w:val="2"/>
+          <w:shd w:val="clear" w:color="auto" w:fill="FFFFFF"/>
+        </w:rPr>
+        <w:t>ATmega</w:t>
+      </w:r>
+      <w:proofErr w:type="spellEnd"/>
+      <w:r>
+        <w:rPr>
+          <w:rFonts w:cs="Arial"/>
+          <w:color w:val="202124"/>
+          <w:spacing w:val="2"/>
+          <w:shd w:val="clear" w:color="auto" w:fill="FFFFFF"/>
+        </w:rPr>
+        <w:t xml:space="preserve"> 2560)</w:t>
+      </w:r>
+    </w:p>
+    <w:p>
+      <w:pPr>
+        <w:pStyle w:val="Heading2"/>
+      </w:pPr>
+    </w:p>
+    <w:p/>
+    <w:p>
+      <w:pPr>
+        <w:pStyle w:val="Heading2"/>
+      </w:pPr>
+      <w:r>
+        <w:lastRenderedPageBreak/>
+        <w:t xml:space="preserve">Constant Current Load </w:t>
+      </w:r>
+      <w:r>
+        <w:rPr>
+          <w:noProof/>
+          <w:u w:val="none"/>
+          <w:lang w:val="en-IN" w:eastAsia="en-IN"/>
+        </w:rPr>
+        <w:drawing>
+          <wp:inline distT="0" distB="0" distL="0" distR="0" wp14:anchorId="3A88CF79" wp14:editId="2D8C31CB">
+            <wp:extent cx="114300" cy="114300"/>
+            <wp:effectExtent l="0" t="0" r="0" b="0"/>
+            <wp:docPr id="5" name="Picture 5" descr="20100525161651!Icon_External_Link">
+              <a:hlinkClick xmlns:a="http://schemas.openxmlformats.org/drawingml/2006/main" r:id="rId16"/>
+            </wp:docPr>
+            <wp:cNvGraphicFramePr/>
+            <a:graphic xmlns:a="http://schemas.openxmlformats.org/drawingml/2006/main">
+              <a:graphicData uri="http://schemas.openxmlformats.org/drawingml/2006/picture">
+                <pic:pic xmlns:pic="http://schemas.openxmlformats.org/drawingml/2006/picture">
+                  <pic:nvPicPr>
+                    <pic:cNvPr id="1" name="Picture 1" descr="20100525161651!Icon_External_Link"/>
+                    <pic:cNvPicPr/>
+                  </pic:nvPicPr>
+                  <pic:blipFill>
+                    <a:blip r:embed="rId12">
+                      <a:extLst>
+                        <a:ext uri="{28A0092B-C50C-407E-A947-70E740481C1C}">
+                          <a14:useLocalDpi xmlns:a14="http://schemas.microsoft.com/office/drawing/2010/main" val="0"/>
+                        </a:ext>
+                      </a:extLst>
+                    </a:blip>
+                    <a:srcRect/>
+                    <a:stretch>
+                      <a:fillRect/>
+                    </a:stretch>
+                  </pic:blipFill>
+                  <pic:spPr bwMode="auto">
+                    <a:xfrm>
+                      <a:off x="0" y="0"/>
+                      <a:ext cx="114300" cy="114300"/>
+                    </a:xfrm>
+                    <a:prstGeom prst="rect">
+                      <a:avLst/>
+                    </a:prstGeom>
+                    <a:noFill/>
+                    <a:ln>
+                      <a:noFill/>
+                    </a:ln>
+                  </pic:spPr>
+                </pic:pic>
+              </a:graphicData>
+            </a:graphic>
+          </wp:inline>
+        </w:drawing>
+      </w:r>
+    </w:p>
+    <w:p>
+      <w:r>
+        <w:t xml:space="preserve">You can </w:t>
+      </w:r>
+      <w:r>
+        <w:t>dial in any cu</w:t>
+      </w:r>
+      <w:r>
+        <w:t xml:space="preserve">rrent </w:t>
+      </w:r>
+      <w:r>
+        <w:t>and the circuit will adjust itself to draw that much current from the supply</w:t>
       </w:r>
       <w:r>
         <w:t xml:space="preserve"> </w:t>
+      </w:r>
+      <w:r>
+        <w:t>regardless of the supply voltage.</w:t>
+      </w:r>
+      <w:r>
+        <w:t xml:space="preserve"> This </w:t>
       </w:r>
       <w:r>
         <w:rPr>
           <w:noProof/>
         </w:rPr>
-        <w:t>program</w:t>
+        <w:t>ca</w:t>
       </w:r>
       <w:r>
         <w:rPr>
           <w:noProof/>
         </w:rPr>
-        <w:t>m</w:t>
+        <w:t>n</w:t>
+      </w:r>
+      <w:r>
+        <w:t xml:space="preserve"> be used to test the ratings and specification of power sources</w:t>
+      </w:r>
+    </w:p>
+    <w:p>
+      <w:pPr>
+        <w:pStyle w:val="ListParagraph"/>
+        <w:numPr>
+          <w:ilvl w:val="0"/>
+          <w:numId w:val="15"/>
+        </w:numPr>
+      </w:pPr>
+      <w:r>
+        <w:t xml:space="preserve">This </w:t>
+      </w:r>
+      <w:r>
+        <w:t>device</w:t>
+      </w:r>
+      <w:r>
+        <w:t xml:space="preserve"> uses a MOSFET and an op-amp to create a variable resistance load which will maintain a set current flowing through it</w:t>
+      </w:r>
+    </w:p>
+    <w:p>
+      <w:pPr>
+        <w:pStyle w:val="ListParagraph"/>
+        <w:numPr>
+          <w:ilvl w:val="0"/>
+          <w:numId w:val="15"/>
+        </w:numPr>
+      </w:pPr>
+      <w:r>
+        <w:t xml:space="preserve">The current, voltages, </w:t>
       </w:r>
       <w:r>
         <w:rPr>
           <w:noProof/>
         </w:rPr>
-        <w:t>ing</w:t>
-      </w:r>
-      <w:r>
-        <w:t xml:space="preserve"> </w:t>
-      </w:r>
-      <w:r>
-        <w:t>for the</w:t>
-      </w:r>
-      <w:r>
-        <w:t xml:space="preserve"> Firebird-</w:t>
-      </w:r>
-      <w:r>
-        <w:t>V</w:t>
-      </w:r>
-      <w:r>
-        <w:t xml:space="preserve"> robot</w:t>
-      </w:r>
-      <w:r>
-        <w:t xml:space="preserve"> </w:t>
-      </w:r>
-      <w:r>
-        <w:t>(</w:t>
+        <w:t>power</w:t>
+      </w:r>
+      <w:r>
+        <w:t xml:space="preserve"> dissipated are displayed on an onboard LCD using an </w:t>
       </w:r>
       <w:proofErr w:type="spellStart"/>
       <w:r>
-        <w:t>ATm</w:t>
-      </w:r>
-      <w:r>
-        <w:t>ega</w:t>
+        <w:t>ATmega</w:t>
       </w:r>
       <w:proofErr w:type="spellEnd"/>
       <w:r>
-        <w:t xml:space="preserve"> 2560)</w:t>
-      </w:r>
-      <w:r>
-        <w:t xml:space="preserve"> </w:t>
-      </w:r>
-    </w:p>
-    <w:bookmarkEnd w:id="0"/>
-    <w:p>
-      <w:pPr>
-        <w:pStyle w:val="Heading2"/>
-      </w:pPr>
+        <w:t xml:space="preserve"> microcontroller</w:t>
+      </w:r>
+    </w:p>
+    <w:p>
+      <w:pPr>
+        <w:pStyle w:val="ListParagraph"/>
+        <w:numPr>
+          <w:ilvl w:val="0"/>
+          <w:numId w:val="15"/>
+        </w:numPr>
+      </w:pPr>
+      <w:r>
+        <w:t xml:space="preserve">I conceptualized the device, designed the PCB and had it professionally manufactured </w:t>
+      </w:r>
+    </w:p>
+    <w:p>
+      <w:pPr>
+        <w:pStyle w:val="ListParagraph"/>
+        <w:numPr>
+          <w:ilvl w:val="0"/>
+          <w:numId w:val="15"/>
+        </w:numPr>
+      </w:pPr>
+      <w:r>
+        <w:t>This gave me an end to end experience of creating a complete and meaningful circuit on a PCB</w:t>
+      </w:r>
     </w:p>
     <w:p>
       <w:pPr>
@@ -1261,6 +1558,62 @@
       </w:r>
       <w:r>
         <w:t xml:space="preserve"> Prize</w:t>
+      </w:r>
+      <w:r>
+        <w:t xml:space="preserve"> </w:t>
+      </w:r>
+      <w:r>
+        <w:rPr>
+          <w:noProof/>
+          <w:u w:val="none"/>
+          <w:lang w:val="en-IN" w:eastAsia="en-IN"/>
+        </w:rPr>
+        <w:drawing>
+          <wp:inline distT="0" distB="0" distL="0" distR="0" wp14:anchorId="3A88CF79" wp14:editId="2D8C31CB">
+            <wp:extent cx="114300" cy="114300"/>
+            <wp:effectExtent l="0" t="0" r="0" b="0"/>
+            <wp:docPr id="6" name="Picture 6" descr="20100525161651!Icon_External_Link">
+              <a:hlinkClick xmlns:a="http://schemas.openxmlformats.org/drawingml/2006/main" r:id="rId17"/>
+            </wp:docPr>
+            <wp:cNvGraphicFramePr/>
+            <a:graphic xmlns:a="http://schemas.openxmlformats.org/drawingml/2006/main">
+              <a:graphicData uri="http://schemas.openxmlformats.org/drawingml/2006/picture">
+                <pic:pic xmlns:pic="http://schemas.openxmlformats.org/drawingml/2006/picture">
+                  <pic:nvPicPr>
+                    <pic:cNvPr id="1" name="Picture 1" descr="20100525161651!Icon_External_Link"/>
+                    <pic:cNvPicPr/>
+                  </pic:nvPicPr>
+                  <pic:blipFill>
+                    <a:blip r:embed="rId12">
+                      <a:extLst>
+                        <a:ext uri="{28A0092B-C50C-407E-A947-70E740481C1C}">
+                          <a14:useLocalDpi xmlns:a14="http://schemas.microsoft.com/office/drawing/2010/main" val="0"/>
+                        </a:ext>
+                      </a:extLst>
+                    </a:blip>
+                    <a:srcRect/>
+                    <a:stretch>
+                      <a:fillRect/>
+                    </a:stretch>
+                  </pic:blipFill>
+                  <pic:spPr bwMode="auto">
+                    <a:xfrm>
+                      <a:off x="0" y="0"/>
+                      <a:ext cx="114300" cy="114300"/>
+                    </a:xfrm>
+                    <a:prstGeom prst="rect">
+                      <a:avLst/>
+                    </a:prstGeom>
+                    <a:noFill/>
+                    <a:ln>
+                      <a:noFill/>
+                    </a:ln>
+                  </pic:spPr>
+                </pic:pic>
+              </a:graphicData>
+            </a:graphic>
+          </wp:inline>
+        </w:drawing>
       </w:r>
     </w:p>
     <w:p>
@@ -1297,7 +1650,13 @@
         <w:spacing w:after="0" w:line="240" w:lineRule="auto"/>
       </w:pPr>
       <w:r>
-        <w:t xml:space="preserve">Designed </w:t>
+        <w:t>Designed</w:t>
+      </w:r>
+      <w:r>
+        <w:t xml:space="preserve"> a</w:t>
+      </w:r>
+      <w:r>
+        <w:t xml:space="preserve"> </w:t>
       </w:r>
       <w:r>
         <w:t xml:space="preserve">setup </w:t>
@@ -1322,14 +1681,17 @@
         <w:spacing w:after="0" w:line="240" w:lineRule="auto"/>
       </w:pPr>
       <w:r>
-        <w:t xml:space="preserve">The Instructable can be viewed at </w:t>
-      </w:r>
-      <w:hyperlink r:id="rId15" w:history="1">
+        <w:t>The Instructable can be viewed at</w:t>
+      </w:r>
+      <w:r>
+        <w:t xml:space="preserve"> </w:t>
+      </w:r>
+      <w:hyperlink r:id="rId18" w:history="1">
         <w:r>
           <w:rPr>
             <w:rStyle w:val="Hyperlink"/>
           </w:rPr>
-          <w:t>http://www.instructables.com/id/DIY-Time-Lapse-Dolly-1/</w:t>
+          <w:t>www.instructables.com/id/DIY-Time-Lapse-Dolly-1/</w:t>
         </w:r>
       </w:hyperlink>
     </w:p>
@@ -1374,175 +1736,87 @@
         <w:t>irst prize</w:t>
       </w:r>
       <w:r>
-        <w:t xml:space="preserve"> (3 first prizes) in this competition out of 198 entries from around the world</w:t>
-      </w:r>
-    </w:p>
-    <w:p>
-      <w:pPr>
-        <w:autoSpaceDE w:val="0"/>
-        <w:autoSpaceDN w:val="0"/>
-        <w:adjustRightInd w:val="0"/>
-        <w:spacing w:after="0" w:line="240" w:lineRule="auto"/>
-      </w:pPr>
+        <w:t xml:space="preserve"> (</w:t>
+      </w:r>
+      <w:r>
+        <w:t>Top 4</w:t>
+      </w:r>
+      <w:r>
+        <w:t xml:space="preserve"> prizes) out of 198 entries from aro</w:t>
+      </w:r>
+      <w:bookmarkStart w:id="0" w:name="_GoBack"/>
+      <w:bookmarkEnd w:id="0"/>
+      <w:r>
+        <w:t>und the world</w:t>
+      </w:r>
     </w:p>
     <w:p>
       <w:pPr>
         <w:pStyle w:val="Heading2"/>
       </w:pPr>
-      <w:r>
-        <w:t xml:space="preserve">Constant Current Load </w:t>
-      </w:r>
-    </w:p>
-    <w:p>
-      <w:r>
-        <w:t xml:space="preserve">You </w:t>
-      </w:r>
-      <w:r>
-        <w:t xml:space="preserve">can </w:t>
-      </w:r>
-      <w:r>
-        <w:t>dial in any cu</w:t>
-      </w:r>
-      <w:r>
-        <w:t>rrent that you</w:t>
-      </w:r>
-      <w:r>
-        <w:t xml:space="preserve"> want and the circuit will adjust itself to draw that much current from the supply</w:t>
+    </w:p>
+    <w:p>
+      <w:pPr>
+        <w:pStyle w:val="Heading2"/>
+      </w:pPr>
+      <w:r>
+        <w:t>3D Indoor mapping using ROS</w:t>
       </w:r>
       <w:r>
         <w:t xml:space="preserve"> </w:t>
-      </w:r>
-      <w:r>
-        <w:t>regardless of the supply voltage.</w:t>
-      </w:r>
-      <w:r>
-        <w:t xml:space="preserve"> </w:t>
-      </w:r>
-      <w:r>
-        <w:t xml:space="preserve">This can be used to </w:t>
-      </w:r>
-      <w:r>
-        <w:t xml:space="preserve">test </w:t>
-      </w:r>
-      <w:r>
-        <w:t>the ratings and specifications</w:t>
-      </w:r>
-    </w:p>
-    <w:p>
-      <w:pPr>
-        <w:pStyle w:val="ListParagraph"/>
-        <w:numPr>
-          <w:ilvl w:val="0"/>
-          <w:numId w:val="15"/>
-        </w:numPr>
-      </w:pPr>
-      <w:r>
-        <w:t xml:space="preserve">This </w:t>
-      </w:r>
-      <w:hyperlink r:id="rId16" w:history="1">
-        <w:r>
-          <w:rPr>
-            <w:rStyle w:val="Hyperlink"/>
-          </w:rPr>
-          <w:t>device</w:t>
-        </w:r>
-      </w:hyperlink>
-      <w:r>
-        <w:t xml:space="preserve"> uses a MOSFET and an op-amp to create a variable resistance load which will maintain a set current flowing through it</w:t>
-      </w:r>
-    </w:p>
-    <w:p>
-      <w:pPr>
-        <w:pStyle w:val="ListParagraph"/>
-        <w:numPr>
-          <w:ilvl w:val="0"/>
-          <w:numId w:val="15"/>
-        </w:numPr>
-      </w:pPr>
-      <w:r>
-        <w:t xml:space="preserve">The current, </w:t>
-      </w:r>
-      <w:r>
-        <w:t>voltages</w:t>
-      </w:r>
-      <w:r>
-        <w:t xml:space="preserve">, </w:t>
       </w:r>
       <w:r>
         <w:rPr>
           <w:noProof/>
+          <w:u w:val="none"/>
+          <w:lang w:val="en-IN" w:eastAsia="en-IN"/>
         </w:rPr>
-        <w:t>power</w:t>
-      </w:r>
-      <w:r>
-        <w:t xml:space="preserve"> </w:t>
-      </w:r>
-      <w:r>
-        <w:t xml:space="preserve">dissipated are </w:t>
-      </w:r>
-      <w:r>
-        <w:t>display</w:t>
-      </w:r>
-      <w:r>
-        <w:t xml:space="preserve">ed on an onboard LCD using an </w:t>
-      </w:r>
-      <w:proofErr w:type="spellStart"/>
-      <w:r>
-        <w:t>ATm</w:t>
-      </w:r>
-      <w:r>
-        <w:t>ega</w:t>
-      </w:r>
-      <w:proofErr w:type="spellEnd"/>
-      <w:r>
-        <w:t xml:space="preserve"> microcontroller</w:t>
-      </w:r>
-    </w:p>
-    <w:p>
-      <w:pPr>
-        <w:pStyle w:val="ListParagraph"/>
-        <w:numPr>
-          <w:ilvl w:val="0"/>
-          <w:numId w:val="15"/>
-        </w:numPr>
-      </w:pPr>
-      <w:r>
-        <w:t>I</w:t>
-      </w:r>
-      <w:r>
-        <w:t xml:space="preserve"> conceptualized the device, </w:t>
-      </w:r>
-      <w:r>
-        <w:t>designed</w:t>
-      </w:r>
-      <w:r>
-        <w:t xml:space="preserve"> the </w:t>
-      </w:r>
-      <w:r>
-        <w:t>PCB</w:t>
-      </w:r>
-      <w:r>
-        <w:t xml:space="preserve"> and had it professionally printed </w:t>
-      </w:r>
-    </w:p>
-    <w:p>
-      <w:pPr>
-        <w:pStyle w:val="ListParagraph"/>
-        <w:numPr>
-          <w:ilvl w:val="0"/>
-          <w:numId w:val="15"/>
-        </w:numPr>
-      </w:pPr>
-      <w:r>
-        <w:t>This gave me an end to end experience of creating a professional PCB</w:t>
-      </w:r>
-    </w:p>
-    <w:p>
-      <w:pPr>
-        <w:pStyle w:val="Heading2"/>
-      </w:pPr>
-      <w:r>
-        <w:t>3D Indoor mapping using ROS</w:t>
+        <w:drawing>
+          <wp:inline distT="0" distB="0" distL="0" distR="0" wp14:anchorId="3A88CF79" wp14:editId="2D8C31CB">
+            <wp:extent cx="114300" cy="114300"/>
+            <wp:effectExtent l="0" t="0" r="0" b="0"/>
+            <wp:docPr id="7" name="Picture 7" descr="20100525161651!Icon_External_Link">
+              <a:hlinkClick xmlns:a="http://schemas.openxmlformats.org/drawingml/2006/main" r:id="rId19"/>
+            </wp:docPr>
+            <wp:cNvGraphicFramePr/>
+            <a:graphic xmlns:a="http://schemas.openxmlformats.org/drawingml/2006/main">
+              <a:graphicData uri="http://schemas.openxmlformats.org/drawingml/2006/picture">
+                <pic:pic xmlns:pic="http://schemas.openxmlformats.org/drawingml/2006/picture">
+                  <pic:nvPicPr>
+                    <pic:cNvPr id="1" name="Picture 1" descr="20100525161651!Icon_External_Link"/>
+                    <pic:cNvPicPr/>
+                  </pic:nvPicPr>
+                  <pic:blipFill>
+                    <a:blip r:embed="rId12">
+                      <a:extLst>
+                        <a:ext uri="{28A0092B-C50C-407E-A947-70E740481C1C}">
+                          <a14:useLocalDpi xmlns:a14="http://schemas.microsoft.com/office/drawing/2010/main" val="0"/>
+                        </a:ext>
+                      </a:extLst>
+                    </a:blip>
+                    <a:srcRect/>
+                    <a:stretch>
+                      <a:fillRect/>
+                    </a:stretch>
+                  </pic:blipFill>
+                  <pic:spPr bwMode="auto">
+                    <a:xfrm>
+                      <a:off x="0" y="0"/>
+                      <a:ext cx="114300" cy="114300"/>
+                    </a:xfrm>
+                    <a:prstGeom prst="rect">
+                      <a:avLst/>
+                    </a:prstGeom>
+                    <a:noFill/>
+                    <a:ln>
+                      <a:noFill/>
+                    </a:ln>
+                  </pic:spPr>
+                </pic:pic>
+              </a:graphicData>
+            </a:graphic>
+          </wp:inline>
+        </w:drawing>
       </w:r>
     </w:p>
     <w:p>
@@ -1552,14 +1826,9 @@
       <w:r>
         <w:t xml:space="preserve"> wanted to learn the ROS (Robot Operating System) framework. We were able to wirelessly create a </w:t>
       </w:r>
-      <w:hyperlink r:id="rId17" w:history="1">
-        <w:r>
-          <w:rPr>
-            <w:rStyle w:val="Hyperlink"/>
-          </w:rPr>
-          <w:t>3D map</w:t>
-        </w:r>
-      </w:hyperlink>
+      <w:r>
+        <w:t>3D map</w:t>
+      </w:r>
       <w:r>
         <w:t xml:space="preserve"> of an environment using a </w:t>
       </w:r>
@@ -1591,6 +1860,62 @@
       </w:r>
       <w:r>
         <w:t xml:space="preserve"> Prize May 2018</w:t>
+      </w:r>
+      <w:r>
+        <w:t xml:space="preserve"> </w:t>
+      </w:r>
+      <w:r>
+        <w:rPr>
+          <w:noProof/>
+          <w:u w:val="none"/>
+          <w:lang w:val="en-IN" w:eastAsia="en-IN"/>
+        </w:rPr>
+        <w:drawing>
+          <wp:inline distT="0" distB="0" distL="0" distR="0" wp14:anchorId="3A88CF79" wp14:editId="2D8C31CB">
+            <wp:extent cx="114300" cy="114300"/>
+            <wp:effectExtent l="0" t="0" r="0" b="0"/>
+            <wp:docPr id="8" name="Picture 8" descr="20100525161651!Icon_External_Link">
+              <a:hlinkClick xmlns:a="http://schemas.openxmlformats.org/drawingml/2006/main" r:id="rId20"/>
+            </wp:docPr>
+            <wp:cNvGraphicFramePr/>
+            <a:graphic xmlns:a="http://schemas.openxmlformats.org/drawingml/2006/main">
+              <a:graphicData uri="http://schemas.openxmlformats.org/drawingml/2006/picture">
+                <pic:pic xmlns:pic="http://schemas.openxmlformats.org/drawingml/2006/picture">
+                  <pic:nvPicPr>
+                    <pic:cNvPr id="1" name="Picture 1" descr="20100525161651!Icon_External_Link"/>
+                    <pic:cNvPicPr/>
+                  </pic:nvPicPr>
+                  <pic:blipFill>
+                    <a:blip r:embed="rId12">
+                      <a:extLst>
+                        <a:ext uri="{28A0092B-C50C-407E-A947-70E740481C1C}">
+                          <a14:useLocalDpi xmlns:a14="http://schemas.microsoft.com/office/drawing/2010/main" val="0"/>
+                        </a:ext>
+                      </a:extLst>
+                    </a:blip>
+                    <a:srcRect/>
+                    <a:stretch>
+                      <a:fillRect/>
+                    </a:stretch>
+                  </pic:blipFill>
+                  <pic:spPr bwMode="auto">
+                    <a:xfrm>
+                      <a:off x="0" y="0"/>
+                      <a:ext cx="114300" cy="114300"/>
+                    </a:xfrm>
+                    <a:prstGeom prst="rect">
+                      <a:avLst/>
+                    </a:prstGeom>
+                    <a:noFill/>
+                    <a:ln>
+                      <a:noFill/>
+                    </a:ln>
+                  </pic:spPr>
+                </pic:pic>
+              </a:graphicData>
+            </a:graphic>
+          </wp:inline>
+        </w:drawing>
       </w:r>
     </w:p>
     <w:p>
@@ -1616,14 +1941,9 @@
       <w:r>
         <w:t xml:space="preserve">Conceptualized, designed and developed a </w:t>
       </w:r>
-      <w:hyperlink r:id="rId18" w:history="1">
-        <w:r>
-          <w:rPr>
-            <w:rStyle w:val="Hyperlink"/>
-          </w:rPr>
-          <w:t>Room Occupancy system</w:t>
-        </w:r>
-      </w:hyperlink>
+      <w:r>
+        <w:t>Room Occupancy system</w:t>
+      </w:r>
     </w:p>
     <w:p>
       <w:pPr>
@@ -1693,27 +2013,27 @@
         <w:autoSpaceDN w:val="0"/>
         <w:adjustRightInd w:val="0"/>
         <w:spacing w:after="0" w:line="240" w:lineRule="auto"/>
-      </w:pPr>
-      <w:r>
-        <w:t xml:space="preserve">The task was to debug a </w:t>
-      </w:r>
-      <w:r>
-        <w:t>cir</w:t>
-      </w:r>
-      <w:r>
-        <w:t>cuit in simulation and hardware;</w:t>
-      </w:r>
-      <w:r>
-        <w:t xml:space="preserve"> find out the fault</w:t>
-      </w:r>
-      <w:r>
-        <w:t>s</w:t>
-      </w:r>
-      <w:r>
-        <w:t xml:space="preserve"> and rectify </w:t>
-      </w:r>
-      <w:r>
-        <w:t>them</w:t>
+        <w:rPr>
+          <w:color w:val="000000" w:themeColor="text1"/>
+        </w:rPr>
+      </w:pPr>
+      <w:r>
+        <w:t>The task was to debug</w:t>
+      </w:r>
+      <w:r>
+        <w:t xml:space="preserve"> and rectify</w:t>
+      </w:r>
+      <w:r>
+        <w:t xml:space="preserve"> </w:t>
+      </w:r>
+      <w:r>
+        <w:t xml:space="preserve">faults </w:t>
+      </w:r>
+      <w:r>
+        <w:t>in simulation and hardware</w:t>
+      </w:r>
+      <w:r>
+        <w:t xml:space="preserve"> circuits</w:t>
       </w:r>
     </w:p>
     <w:p>
@@ -1874,10 +2194,7 @@
         </w:numPr>
       </w:pPr>
       <w:r>
-        <w:t xml:space="preserve">Software version control using </w:t>
-      </w:r>
-      <w:r>
-        <w:t>GIT</w:t>
+        <w:t>Raspberry Pi</w:t>
       </w:r>
     </w:p>
     <w:p>
@@ -1889,7 +2206,10 @@
         </w:numPr>
       </w:pPr>
       <w:r>
-        <w:t>Robot Operating System (ROS)</w:t>
+        <w:t xml:space="preserve">Software version control using </w:t>
+      </w:r>
+      <w:r>
+        <w:t>GIT</w:t>
       </w:r>
     </w:p>
     <w:p>
@@ -1901,7 +2221,10 @@
         </w:numPr>
       </w:pPr>
       <w:r>
-        <w:t>3D Printing</w:t>
+        <w:t xml:space="preserve">Basic knowledge about </w:t>
+      </w:r>
+      <w:r>
+        <w:t>Robot Operating System (ROS)</w:t>
       </w:r>
     </w:p>
     <w:p>
@@ -1913,7 +2236,10 @@
         </w:numPr>
       </w:pPr>
       <w:r>
-        <w:t>Raspberry Pi</w:t>
+        <w:t xml:space="preserve">CAD and </w:t>
+      </w:r>
+      <w:r>
+        <w:t>3D Printing</w:t>
       </w:r>
     </w:p>
     <w:p>
@@ -2022,51 +2348,13 @@
         </w:numPr>
       </w:pPr>
       <w:r>
-        <w:t>SP-Open Mini 2015 (</w:t>
-      </w:r>
-      <w:proofErr w:type="spellStart"/>
-      <w:r>
-        <w:t>speed</w:t>
-      </w:r>
-      <w:r>
-        <w:t>cubing</w:t>
-      </w:r>
-      <w:proofErr w:type="spellEnd"/>
-      <w:r>
-        <w:t xml:space="preserve"> competition) – in charge of volunteer training</w:t>
-      </w:r>
-    </w:p>
-    <w:p>
-      <w:pPr>
-        <w:pStyle w:val="ListParagraph"/>
-        <w:numPr>
-          <w:ilvl w:val="0"/>
-          <w:numId w:val="12"/>
-        </w:numPr>
-      </w:pPr>
-      <w:r>
-        <w:t xml:space="preserve">Class </w:t>
-      </w:r>
-      <w:r>
-        <w:t>Representative</w:t>
-      </w:r>
-      <w:r>
-        <w:t xml:space="preserve"> – FY</w:t>
-      </w:r>
-      <w:r>
-        <w:t>, SY</w:t>
-      </w:r>
-      <w:r>
-        <w:t>,</w:t>
-      </w:r>
-      <w:r>
-        <w:t xml:space="preserve"> and </w:t>
-      </w:r>
-      <w:r>
-        <w:t>T</w:t>
-      </w:r>
-      <w:r>
-        <w:t>Y (Electronics Engineering)</w:t>
+        <w:t>SP-Open Mini 2015 (speed</w:t>
+      </w:r>
+      <w:r>
+        <w:t>-</w:t>
+      </w:r>
+      <w:r>
+        <w:t>cubing competition) – in charge of volunteer training</w:t>
       </w:r>
     </w:p>
     <w:p>
@@ -2126,7 +2414,7 @@
       </w:r>
     </w:p>
     <w:sectPr>
-      <w:footerReference w:type="default" r:id="rId19"/>
+      <w:footerReference w:type="default" r:id="rId21"/>
       <w:pgSz w:w="11907" w:h="16839" w:code="9"/>
       <w:pgMar w:top="851" w:right="1077" w:bottom="896" w:left="1077" w:header="720" w:footer="720" w:gutter="0"/>
       <w:cols w:space="720"/>
@@ -5375,7 +5663,7 @@
 </file>
 
 <file path=customXml/itemProps1.xml><?xml version="1.0" encoding="utf-8"?>
-<ds:datastoreItem xmlns:ds="http://schemas.openxmlformats.org/officeDocument/2006/customXml" ds:itemID="{C47B475C-074E-41AA-8F16-B925A3FC36C5}">
+<ds:datastoreItem xmlns:ds="http://schemas.openxmlformats.org/officeDocument/2006/customXml" ds:itemID="{3B63C4FA-1D8B-407D-A6D3-A9731F715427}">
   <ds:schemaRefs>
     <ds:schemaRef ds:uri="http://schemas.openxmlformats.org/officeDocument/2006/bibliography"/>
   </ds:schemaRefs>

</xml_diff>

<commit_message>
Updated Pointer after 7th sem
</commit_message>
<xml_diff>
--- a/Chirag_Resume/Resume.docx
+++ b/Chirag_Resume/Resume.docx
@@ -111,11 +111,9 @@
             </w:r>
           </w:p>
           <w:p>
-            <w:proofErr w:type="spellStart"/>
             <w:r>
               <w:t>Github</w:t>
             </w:r>
-            <w:proofErr w:type="spellEnd"/>
             <w:r>
               <w:t xml:space="preserve">: </w:t>
             </w:r>
@@ -151,13 +149,8 @@
             </w:r>
           </w:p>
           <w:p>
-            <w:proofErr w:type="spellStart"/>
             <w:r>
-              <w:t>Opp</w:t>
-            </w:r>
-            <w:proofErr w:type="spellEnd"/>
-            <w:r>
-              <w:t xml:space="preserve"> Liberty Cinema</w:t>
+              <w:t>Opp Liberty Cinema</w:t>
             </w:r>
             <w:r>
               <w:t>,</w:t>
@@ -389,13 +382,7 @@
               <w:rPr>
                 <w:szCs w:val="20"/>
               </w:rPr>
-              <w:t>7.9</w:t>
-            </w:r>
-            <w:r>
-              <w:rPr>
-                <w:szCs w:val="20"/>
-              </w:rPr>
-              <w:t>6</w:t>
+              <w:t>8.18</w:t>
             </w:r>
             <w:r>
               <w:rPr>
@@ -432,15 +419,12 @@
               <w:t>to</w:t>
             </w:r>
             <w:r>
-              <w:t xml:space="preserve"> </w:t>
+              <w:t xml:space="preserve"> Sem 7</w:t>
             </w:r>
-            <w:proofErr w:type="spellStart"/>
+            <w:bookmarkStart w:id="0" w:name="_GoBack"/>
+            <w:bookmarkEnd w:id="0"/>
             <w:r>
-              <w:t>Sem</w:t>
-            </w:r>
-            <w:proofErr w:type="spellEnd"/>
-            <w:r>
-              <w:t xml:space="preserve"> 6)</w:t>
+              <w:t>)</w:t>
             </w:r>
           </w:p>
         </w:tc>
@@ -497,16 +481,8 @@
               <w:rPr>
                 <w:szCs w:val="20"/>
               </w:rPr>
-              <w:t xml:space="preserve">PACE Junior Science College, </w:t>
+              <w:t>PACE Junior Science College, Dadar</w:t>
             </w:r>
-            <w:proofErr w:type="spellStart"/>
-            <w:r>
-              <w:rPr>
-                <w:szCs w:val="20"/>
-              </w:rPr>
-              <w:t>Dadar</w:t>
-            </w:r>
-            <w:proofErr w:type="spellEnd"/>
           </w:p>
           <w:p>
             <w:pPr>
@@ -635,13 +611,8 @@
       <w:pPr>
         <w:pStyle w:val="Heading2"/>
       </w:pPr>
-      <w:proofErr w:type="gramStart"/>
-      <w:r>
-        <w:t>eYantra</w:t>
-      </w:r>
-      <w:proofErr w:type="gramEnd"/>
-      <w:r>
-        <w:t xml:space="preserve"> Internship: </w:t>
+      <w:r>
+        <w:t xml:space="preserve">eYantra Internship: </w:t>
       </w:r>
       <w:r>
         <w:t>Formation Control of Mult</w:t>
@@ -722,23 +693,7 @@
         <w:t xml:space="preserve"> at the Embedded and Real-Time Systems Lab</w:t>
       </w:r>
       <w:r>
-        <w:t xml:space="preserve"> under </w:t>
-      </w:r>
-      <w:proofErr w:type="spellStart"/>
-      <w:r>
-        <w:t>Dr</w:t>
-      </w:r>
-      <w:proofErr w:type="spellEnd"/>
-      <w:r>
-        <w:t xml:space="preserve"> </w:t>
-      </w:r>
-      <w:proofErr w:type="spellStart"/>
-      <w:r>
-        <w:t>Kavi</w:t>
-      </w:r>
-      <w:proofErr w:type="spellEnd"/>
-      <w:r>
-        <w:t xml:space="preserve"> Arya</w:t>
+        <w:t xml:space="preserve"> under Dr Kavi Arya</w:t>
       </w:r>
       <w:r>
         <w:t>, IIT Bombay under the eYantra Summer Internship 2017 program</w:t>
@@ -916,15 +871,7 @@
         <w:pStyle w:val="Heading2"/>
       </w:pPr>
       <w:r>
-        <w:t xml:space="preserve">Fractal Analytics: </w:t>
-      </w:r>
-      <w:proofErr w:type="spellStart"/>
-      <w:r>
-        <w:t>Hololens</w:t>
-      </w:r>
-      <w:proofErr w:type="spellEnd"/>
-      <w:r>
-        <w:t xml:space="preserve"> Experience (27/Nov/2017 to 5/Jan/2018)</w:t>
+        <w:t>Fractal Analytics: Hololens Experience (27/Nov/2017 to 5/Jan/2018)</w:t>
       </w:r>
       <w:r>
         <w:rPr>
@@ -1000,15 +947,7 @@
         <w:t>application</w:t>
       </w:r>
       <w:r>
-        <w:t xml:space="preserve"> for the Microsoft </w:t>
-      </w:r>
-      <w:proofErr w:type="spellStart"/>
-      <w:r>
-        <w:t>Hololens</w:t>
-      </w:r>
-      <w:proofErr w:type="spellEnd"/>
-      <w:r>
-        <w:t>. One can interact with the products kept on the holographic shelf and then see the resulting analysis in the form of 3D holographic pie charts, bar graphs, and heat maps. We developed 3 use cases in our application</w:t>
+        <w:t xml:space="preserve"> for the Microsoft Hololens. One can interact with the products kept on the holographic shelf and then see the resulting analysis in the form of 3D holographic pie charts, bar graphs, and heat maps. We developed 3 use cases in our application</w:t>
       </w:r>
     </w:p>
     <w:p>
@@ -1095,18 +1034,8 @@
       <w:pPr>
         <w:pStyle w:val="Heading2"/>
       </w:pPr>
-      <w:proofErr w:type="gramStart"/>
-      <w:r>
-        <w:t>e-</w:t>
-      </w:r>
-      <w:proofErr w:type="spellStart"/>
-      <w:r>
-        <w:t>Yantra</w:t>
-      </w:r>
-      <w:proofErr w:type="spellEnd"/>
-      <w:proofErr w:type="gramEnd"/>
-      <w:r>
-        <w:t xml:space="preserve"> Robotics</w:t>
+      <w:r>
+        <w:t>e-Yantra Robotics</w:t>
       </w:r>
       <w:r>
         <w:t xml:space="preserve"> C</w:t>
@@ -1192,18 +1121,8 @@
           <w:b/>
         </w:rPr>
       </w:pPr>
-      <w:proofErr w:type="gramStart"/>
-      <w:r>
-        <w:t>e-</w:t>
-      </w:r>
-      <w:proofErr w:type="spellStart"/>
-      <w:r>
-        <w:t>Yantra</w:t>
-      </w:r>
-      <w:proofErr w:type="spellEnd"/>
-      <w:proofErr w:type="gramEnd"/>
-      <w:r>
-        <w:t xml:space="preserve"> is an initiative to spread education in Embedded systems and Robotics by </w:t>
+      <w:r>
+        <w:t xml:space="preserve">e-Yantra is an initiative to spread education in Embedded systems and Robotics by </w:t>
       </w:r>
       <w:r>
         <w:rPr>
@@ -1250,13 +1169,8 @@
       <w:r>
         <w:t xml:space="preserve">In </w:t>
       </w:r>
-      <w:proofErr w:type="spellStart"/>
-      <w:r>
-        <w:t>eYRC</w:t>
-      </w:r>
-      <w:proofErr w:type="spellEnd"/>
-      <w:r>
-        <w:t xml:space="preserve"> 2016 </w:t>
+      <w:r>
+        <w:t xml:space="preserve">eYRC 2016 </w:t>
       </w:r>
       <w:r>
         <w:rPr>
@@ -1337,27 +1251,7 @@
           <w:spacing w:val="2"/>
           <w:shd w:val="clear" w:color="auto" w:fill="FFFFFF"/>
         </w:rPr>
-        <w:t>Designed and built the robotic arms; programmed the Firebird-V robot using C (</w:t>
-      </w:r>
-      <w:proofErr w:type="spellStart"/>
-      <w:r>
-        <w:rPr>
-          <w:rFonts w:cs="Arial"/>
-          <w:color w:val="202124"/>
-          <w:spacing w:val="2"/>
-          <w:shd w:val="clear" w:color="auto" w:fill="FFFFFF"/>
-        </w:rPr>
-        <w:t>ATmega</w:t>
-      </w:r>
-      <w:proofErr w:type="spellEnd"/>
-      <w:r>
-        <w:rPr>
-          <w:rFonts w:cs="Arial"/>
-          <w:color w:val="202124"/>
-          <w:spacing w:val="2"/>
-          <w:shd w:val="clear" w:color="auto" w:fill="FFFFFF"/>
-        </w:rPr>
-        <w:t xml:space="preserve"> 2560)</w:t>
+        <w:t>Designed and built the robotic arms; programmed the Firebird-V robot using C (ATmega 2560)</w:t>
       </w:r>
     </w:p>
     <w:p>
@@ -1502,15 +1396,7 @@
         <w:t>power</w:t>
       </w:r>
       <w:r>
-        <w:t xml:space="preserve"> dissipated are displayed on an onboard LCD using an </w:t>
-      </w:r>
-      <w:proofErr w:type="spellStart"/>
-      <w:r>
-        <w:t>ATmega</w:t>
-      </w:r>
-      <w:proofErr w:type="spellEnd"/>
-      <w:r>
-        <w:t xml:space="preserve"> microcontroller</w:t>
+        <w:t xml:space="preserve"> dissipated are displayed on an onboard LCD using an ATmega microcontroller</w:t>
       </w:r>
     </w:p>
     <w:p>
@@ -1742,12 +1628,7 @@
         <w:t>Top 4</w:t>
       </w:r>
       <w:r>
-        <w:t xml:space="preserve"> prizes) out of 198 entries from aro</w:t>
-      </w:r>
-      <w:bookmarkStart w:id="0" w:name="_GoBack"/>
-      <w:bookmarkEnd w:id="0"/>
-      <w:r>
-        <w:t>und the world</w:t>
+        <w:t xml:space="preserve"> prizes) out of 198 entries from around the world</w:t>
       </w:r>
     </w:p>
     <w:p>
@@ -2059,11 +1940,7 @@
         <w:t xml:space="preserve">rogramming </w:t>
       </w:r>
       <w:r>
-        <w:t>(</w:t>
-      </w:r>
-      <w:proofErr w:type="spellStart"/>
-      <w:r>
-        <w:t>AT</w:t>
+        <w:t>(AT</w:t>
       </w:r>
       <w:r>
         <w:t>m</w:t>
@@ -2071,7 +1948,6 @@
       <w:r>
         <w:t>ega</w:t>
       </w:r>
-      <w:proofErr w:type="spellEnd"/>
       <w:r>
         <w:t xml:space="preserve"> </w:t>
       </w:r>
@@ -2082,18 +1958,10 @@
         <w:t>µ</w:t>
       </w:r>
       <w:r>
-        <w:t xml:space="preserve">Cs, esp-8266, </w:t>
-      </w:r>
-      <w:proofErr w:type="spellStart"/>
-      <w:r>
-        <w:t>A</w:t>
-      </w:r>
-      <w:r>
-        <w:t>rduino</w:t>
-      </w:r>
-      <w:proofErr w:type="spellEnd"/>
-      <w:r>
-        <w:t>)</w:t>
+        <w:t>Cs, esp-8266, A</w:t>
+      </w:r>
+      <w:r>
+        <w:t>rduino)</w:t>
       </w:r>
     </w:p>
     <w:p>
@@ -2147,15 +2015,7 @@
         </w:numPr>
       </w:pPr>
       <w:r>
-        <w:t xml:space="preserve">Basic image processing using </w:t>
-      </w:r>
-      <w:proofErr w:type="spellStart"/>
-      <w:r>
-        <w:t>OpenCV</w:t>
-      </w:r>
-      <w:proofErr w:type="spellEnd"/>
-      <w:r>
-        <w:t xml:space="preserve"> and Python</w:t>
+        <w:t>Basic image processing using OpenCV and Python</w:t>
       </w:r>
     </w:p>
     <w:p>
@@ -2283,13 +2143,8 @@
         <w:t xml:space="preserve"> Embedded C programming using</w:t>
       </w:r>
       <w:r>
-        <w:t xml:space="preserve"> </w:t>
-      </w:r>
-      <w:proofErr w:type="spellStart"/>
-      <w:r>
-        <w:t>Arduino</w:t>
-      </w:r>
-      <w:proofErr w:type="spellEnd"/>
+        <w:t xml:space="preserve"> Arduino</w:t>
+      </w:r>
       <w:r>
         <w:t>”</w:t>
       </w:r>
@@ -2486,7 +2341,7 @@
       <w:rPr>
         <w:noProof/>
       </w:rPr>
-      <w:t>2</w:t>
+      <w:t>1</w:t>
     </w:r>
     <w:r>
       <w:rPr>
@@ -5663,7 +5518,7 @@
 </file>
 
 <file path=customXml/itemProps1.xml><?xml version="1.0" encoding="utf-8"?>
-<ds:datastoreItem xmlns:ds="http://schemas.openxmlformats.org/officeDocument/2006/customXml" ds:itemID="{3B63C4FA-1D8B-407D-A6D3-A9731F715427}">
+<ds:datastoreItem xmlns:ds="http://schemas.openxmlformats.org/officeDocument/2006/customXml" ds:itemID="{5CA345C0-E552-4933-A8A4-DDD4390B08CC}">
   <ds:schemaRefs>
     <ds:schemaRef ds:uri="http://schemas.openxmlformats.org/officeDocument/2006/bibliography"/>
   </ds:schemaRefs>

</xml_diff>

<commit_message>
Added ideaforge and atlas
</commit_message>
<xml_diff>
--- a/Chirag_Resume/Resume.docx
+++ b/Chirag_Resume/Resume.docx
@@ -1,6 +1,6 @@
 
 <file path=word/document.xml><?xml version="1.0" encoding="utf-8"?>
-<w:document xmlns:wpc="http://schemas.microsoft.com/office/word/2010/wordprocessingCanvas" xmlns:mc="http://schemas.openxmlformats.org/markup-compatibility/2006" xmlns:o="urn:schemas-microsoft-com:office:office" xmlns:r="http://schemas.openxmlformats.org/officeDocument/2006/relationships" xmlns:m="http://schemas.openxmlformats.org/officeDocument/2006/math" xmlns:v="urn:schemas-microsoft-com:vml" xmlns:wp14="http://schemas.microsoft.com/office/word/2010/wordprocessingDrawing" xmlns:wp="http://schemas.openxmlformats.org/drawingml/2006/wordprocessingDrawing" xmlns:w10="urn:schemas-microsoft-com:office:word" xmlns:w="http://schemas.openxmlformats.org/wordprocessingml/2006/main" xmlns:w14="http://schemas.microsoft.com/office/word/2010/wordml" xmlns:w15="http://schemas.microsoft.com/office/word/2012/wordml" xmlns:wpg="http://schemas.microsoft.com/office/word/2010/wordprocessingGroup" xmlns:wpi="http://schemas.microsoft.com/office/word/2010/wordprocessingInk" xmlns:wne="http://schemas.microsoft.com/office/word/2006/wordml" xmlns:wps="http://schemas.microsoft.com/office/word/2010/wordprocessingShape" mc:Ignorable="w14 w15 wp14">
+<w:document xmlns:wpc="http://schemas.microsoft.com/office/word/2010/wordprocessingCanvas" xmlns:cx="http://schemas.microsoft.com/office/drawing/2014/chartex" xmlns:cx1="http://schemas.microsoft.com/office/drawing/2015/9/8/chartex" xmlns:cx2="http://schemas.microsoft.com/office/drawing/2015/10/21/chartex" xmlns:cx3="http://schemas.microsoft.com/office/drawing/2016/5/9/chartex" xmlns:cx4="http://schemas.microsoft.com/office/drawing/2016/5/10/chartex" xmlns:cx5="http://schemas.microsoft.com/office/drawing/2016/5/11/chartex" xmlns:cx6="http://schemas.microsoft.com/office/drawing/2016/5/12/chartex" xmlns:cx7="http://schemas.microsoft.com/office/drawing/2016/5/13/chartex" xmlns:cx8="http://schemas.microsoft.com/office/drawing/2016/5/14/chartex" xmlns:mc="http://schemas.openxmlformats.org/markup-compatibility/2006" xmlns:aink="http://schemas.microsoft.com/office/drawing/2016/ink" xmlns:am3d="http://schemas.microsoft.com/office/drawing/2017/model3d" xmlns:o="urn:schemas-microsoft-com:office:office" xmlns:r="http://schemas.openxmlformats.org/officeDocument/2006/relationships" xmlns:m="http://schemas.openxmlformats.org/officeDocument/2006/math" xmlns:v="urn:schemas-microsoft-com:vml" xmlns:wp14="http://schemas.microsoft.com/office/word/2010/wordprocessingDrawing" xmlns:wp="http://schemas.openxmlformats.org/drawingml/2006/wordprocessingDrawing" xmlns:w10="urn:schemas-microsoft-com:office:word" xmlns:w="http://schemas.openxmlformats.org/wordprocessingml/2006/main" xmlns:w14="http://schemas.microsoft.com/office/word/2010/wordml" xmlns:w15="http://schemas.microsoft.com/office/word/2012/wordml" xmlns:w16cid="http://schemas.microsoft.com/office/word/2016/wordml/cid" xmlns:w16se="http://schemas.microsoft.com/office/word/2015/wordml/symex" xmlns:wpg="http://schemas.microsoft.com/office/word/2010/wordprocessingGroup" xmlns:wpi="http://schemas.microsoft.com/office/word/2010/wordprocessingInk" xmlns:wne="http://schemas.microsoft.com/office/word/2006/wordml" xmlns:wps="http://schemas.microsoft.com/office/word/2010/wordprocessingShape" mc:Ignorable="w14 w15 w16se w16cid wp14">
   <w:body>
     <w:tbl>
       <w:tblPr>
@@ -111,9 +111,11 @@
             </w:r>
           </w:p>
           <w:p>
+            <w:proofErr w:type="spellStart"/>
             <w:r>
               <w:t>Github</w:t>
             </w:r>
+            <w:proofErr w:type="spellEnd"/>
             <w:r>
               <w:t xml:space="preserve">: </w:t>
             </w:r>
@@ -149,8 +151,13 @@
             </w:r>
           </w:p>
           <w:p>
+            <w:proofErr w:type="spellStart"/>
             <w:r>
-              <w:t>Opp Liberty Cinema</w:t>
+              <w:t>Opp</w:t>
+            </w:r>
+            <w:proofErr w:type="spellEnd"/>
+            <w:r>
+              <w:t xml:space="preserve"> Liberty Cinema</w:t>
             </w:r>
             <w:r>
               <w:t>,</w:t>
@@ -421,8 +428,6 @@
             <w:r>
               <w:t xml:space="preserve"> Sem 7</w:t>
             </w:r>
-            <w:bookmarkStart w:id="0" w:name="_GoBack"/>
-            <w:bookmarkEnd w:id="0"/>
             <w:r>
               <w:t>)</w:t>
             </w:r>
@@ -611,23 +616,56 @@
       <w:pPr>
         <w:pStyle w:val="Heading2"/>
       </w:pPr>
-      <w:r>
-        <w:t xml:space="preserve">eYantra Internship: </w:t>
-      </w:r>
-      <w:r>
-        <w:t>Formation Control of Mult</w:t>
-      </w:r>
-      <w:r>
-        <w:t xml:space="preserve">iple Swarm Robots (22/May/2017 - </w:t>
-      </w:r>
-      <w:r>
-        <w:t>7/Jul/2017)</w:t>
+      <w:proofErr w:type="spellStart"/>
+      <w:r>
+        <w:t>ideaForge</w:t>
+      </w:r>
+      <w:proofErr w:type="spellEnd"/>
+      <w:r>
+        <w:t>:</w:t>
+      </w:r>
+      <w:r>
+        <w:t xml:space="preserve"> </w:t>
+      </w:r>
+      <w:r>
+        <w:t xml:space="preserve">Design </w:t>
+      </w:r>
+      <w:r>
+        <w:t>&amp;</w:t>
+      </w:r>
+      <w:r>
+        <w:t xml:space="preserve"> build of Engineering Validation Prototype (</w:t>
+      </w:r>
+      <w:r>
+        <w:t>10/</w:t>
+      </w:r>
+      <w:r>
+        <w:t>De</w:t>
+      </w:r>
+      <w:r>
+        <w:t>c/20</w:t>
+      </w:r>
+      <w:r>
+        <w:t xml:space="preserve">18 – </w:t>
+      </w:r>
+      <w:r>
+        <w:t>18/</w:t>
+      </w:r>
+      <w:r>
+        <w:t>Ja</w:t>
+      </w:r>
+      <w:r>
+        <w:t>n</w:t>
+      </w:r>
+      <w:r>
+        <w:t>/20</w:t>
+      </w:r>
+      <w:r>
+        <w:t>19)</w:t>
       </w:r>
       <w:r>
         <w:rPr>
-          <w:noProof/>
           <w:u w:val="none"/>
-          <w:lang w:val="en-IN" w:eastAsia="en-IN"/>
         </w:rPr>
         <w:t xml:space="preserve"> </w:t>
       </w:r>
@@ -638,10 +676,10 @@
           <w:lang w:val="en-IN" w:eastAsia="en-IN"/>
         </w:rPr>
         <w:drawing>
-          <wp:inline distT="0" distB="0" distL="0" distR="0" wp14:anchorId="460F4114" wp14:editId="52406F36">
+          <wp:inline distT="0" distB="0" distL="0" distR="0" wp14:anchorId="4BFDED1B" wp14:editId="677E1054">
             <wp:extent cx="114300" cy="114300"/>
             <wp:effectExtent l="0" t="0" r="0" b="0"/>
-            <wp:docPr id="3" name="Picture 3" descr="20100525161651!Icon_External_Link">
+            <wp:docPr id="9" name="Picture 9" descr="20100525161651!Icon_External_Link">
               <a:hlinkClick xmlns:a="http://schemas.openxmlformats.org/drawingml/2006/main" r:id="rId11"/>
             </wp:docPr>
             <wp:cNvGraphicFramePr/>
@@ -649,7 +687,9 @@
               <a:graphicData uri="http://schemas.openxmlformats.org/drawingml/2006/picture">
                 <pic:pic xmlns:pic="http://schemas.openxmlformats.org/drawingml/2006/picture">
                   <pic:nvPicPr>
-                    <pic:cNvPr id="1" name="Picture 1" descr="20100525161651!Icon_External_Link"/>
+                    <pic:cNvPr id="9" name="Picture 9" descr="20100525161651!Icon_External_Link">
+                      <a:hlinkClick r:id="rId11"/>
+                    </pic:cNvPr>
                     <pic:cNvPicPr/>
                   </pic:nvPicPr>
                   <pic:blipFill>
@@ -687,78 +727,96 @@
     </w:p>
     <w:p>
       <w:r>
-        <w:t>7 weeks residential internship</w:t>
-      </w:r>
-      <w:r>
-        <w:t xml:space="preserve"> at the Embedded and Real-Time Systems Lab</w:t>
-      </w:r>
-      <w:r>
-        <w:t xml:space="preserve"> under Dr Kavi Arya</w:t>
-      </w:r>
-      <w:r>
-        <w:t>, IIT Bombay under the eYantra Summer Internship 2017 program</w:t>
-      </w:r>
-    </w:p>
-    <w:p>
-      <w:pPr>
-        <w:pStyle w:val="ListParagraph"/>
-        <w:numPr>
-          <w:ilvl w:val="0"/>
-          <w:numId w:val="18"/>
-        </w:numPr>
-      </w:pPr>
-      <w:r>
-        <w:t>The objective was to explore algorithms to control groups of robots and make different swarm formations</w:t>
-      </w:r>
-    </w:p>
-    <w:p>
-      <w:pPr>
-        <w:pStyle w:val="ListParagraph"/>
-        <w:numPr>
-          <w:ilvl w:val="0"/>
-          <w:numId w:val="18"/>
-        </w:numPr>
-      </w:pPr>
-      <w:r>
-        <w:rPr>
-          <w:color w:val="000000" w:themeColor="text1"/>
-        </w:rPr>
-        <w:t>Developed</w:t>
-      </w:r>
-      <w:r>
-        <w:rPr>
-          <w:color w:val="000000" w:themeColor="text1"/>
-        </w:rPr>
-        <w:t xml:space="preserve"> the embedded C</w:t>
-      </w:r>
-      <w:r>
-        <w:t xml:space="preserve"> program for the</w:t>
-      </w:r>
-      <w:r>
-        <w:t xml:space="preserve"> swarm</w:t>
-      </w:r>
-      <w:r>
-        <w:t xml:space="preserve"> robots (ATmega-16)</w:t>
+        <w:t xml:space="preserve">6 weeks internship at </w:t>
+      </w:r>
+      <w:proofErr w:type="spellStart"/>
+      <w:r>
+        <w:t>ideaForge</w:t>
+      </w:r>
+      <w:proofErr w:type="spellEnd"/>
+      <w:r>
+        <w:t xml:space="preserve"> Technology Pvt. Ltd</w:t>
+      </w:r>
+      <w:r>
+        <w:t xml:space="preserve">; </w:t>
+      </w:r>
+      <w:r>
+        <w:t>a pioneer in the Unmanned Aerial Systems segment in India</w:t>
+      </w:r>
+      <w:r>
+        <w:t xml:space="preserve">, </w:t>
+      </w:r>
+      <w:r>
+        <w:t>developing class-leading, indigenous UAVs for surveillance, reconnaissance, imagery and industrial applications.</w:t>
+      </w:r>
+    </w:p>
+    <w:p>
+      <w:r>
+        <w:t>For th</w:t>
+      </w:r>
+      <w:r>
+        <w:t>e EVP</w:t>
+      </w:r>
+      <w:r>
+        <w:t xml:space="preserve">, </w:t>
+      </w:r>
+      <w:r>
+        <w:t xml:space="preserve">I worked on creating </w:t>
+      </w:r>
+      <w:r>
+        <w:t>a</w:t>
+      </w:r>
+      <w:r>
+        <w:t xml:space="preserve"> CAD model on Fusion 360</w:t>
+      </w:r>
+      <w:r>
+        <w:t xml:space="preserve"> designed, </w:t>
+      </w:r>
+      <w:r>
+        <w:t>fabricat</w:t>
+      </w:r>
+      <w:r>
+        <w:t>ed and</w:t>
+      </w:r>
+      <w:r>
+        <w:t xml:space="preserve"> assembl</w:t>
+      </w:r>
+      <w:r>
+        <w:t>ed the prototype</w:t>
+      </w:r>
+      <w:r>
+        <w:t>.</w:t>
+      </w:r>
+      <w:r>
+        <w:t xml:space="preserve"> Some of these parts were 3D printed by me. </w:t>
+      </w:r>
+      <w:r>
+        <w:t>Alongside this, I also created the electronics setup to drive the mechanical assembly.</w:t>
+      </w:r>
+      <w:r>
+        <w:t xml:space="preserve"> </w:t>
       </w:r>
     </w:p>
     <w:p>
       <w:pPr>
         <w:pStyle w:val="Heading2"/>
       </w:pPr>
-      <w:r>
-        <w:t>Fractal Analytics:</w:t>
-      </w:r>
-      <w:r>
-        <w:t xml:space="preserve"> </w:t>
-      </w:r>
-      <w:r>
-        <w:t>Implementation of Room Occupancy System (11/Jun/2018</w:t>
-      </w:r>
-      <w:r>
-        <w:t xml:space="preserve"> - </w:t>
-      </w:r>
-      <w:r>
-        <w:t>13/Jul/2018)</w:t>
+      <w:proofErr w:type="spellStart"/>
+      <w:r>
+        <w:t>eYantra</w:t>
+      </w:r>
+      <w:proofErr w:type="spellEnd"/>
+      <w:r>
+        <w:t xml:space="preserve">: </w:t>
+      </w:r>
+      <w:r>
+        <w:t>Formation Control of Mult</w:t>
+      </w:r>
+      <w:r>
+        <w:t xml:space="preserve">iple Swarm Robots (22/May/2017 - </w:t>
+      </w:r>
+      <w:r>
+        <w:t>7/Jul/2017)</w:t>
       </w:r>
       <w:r>
         <w:rPr>
@@ -775,10 +833,10 @@
           <w:lang w:val="en-IN" w:eastAsia="en-IN"/>
         </w:rPr>
         <w:drawing>
-          <wp:inline distT="0" distB="0" distL="0" distR="0" wp14:anchorId="69E7A259" wp14:editId="764C2EA8">
+          <wp:inline distT="0" distB="0" distL="0" distR="0" wp14:anchorId="460F4114" wp14:editId="52406F36">
             <wp:extent cx="114300" cy="114300"/>
             <wp:effectExtent l="0" t="0" r="0" b="0"/>
-            <wp:docPr id="2" name="Picture 2" descr="20100525161651!Icon_External_Link">
+            <wp:docPr id="3" name="Picture 3" descr="20100525161651!Icon_External_Link">
               <a:hlinkClick xmlns:a="http://schemas.openxmlformats.org/drawingml/2006/main" r:id="rId13"/>
             </wp:docPr>
             <wp:cNvGraphicFramePr/>
@@ -824,22 +882,24 @@
     </w:p>
     <w:p>
       <w:r>
-        <w:t>Implemented the system</w:t>
-      </w:r>
-      <w:r>
-        <w:t xml:space="preserve"> across 7 meeting rooms and 2 temperature sensors in the server room. Understood what it takes to implement a system in real life which is running 24x7 v/s building a prototype</w:t>
-      </w:r>
-    </w:p>
-    <w:p>
-      <w:pPr>
-        <w:pStyle w:val="ListParagraph"/>
-        <w:numPr>
-          <w:ilvl w:val="0"/>
-          <w:numId w:val="6"/>
-        </w:numPr>
-      </w:pPr>
-      <w:r>
-        <w:t>The devices are designed to be battery operated and consume very low standby current</w:t>
+        <w:t>7 weeks residential internship</w:t>
+      </w:r>
+      <w:r>
+        <w:t xml:space="preserve"> at the Embedded and Real-Time Systems Lab</w:t>
+      </w:r>
+      <w:r>
+        <w:t xml:space="preserve"> under Dr Kavi Arya</w:t>
+      </w:r>
+      <w:r>
+        <w:t xml:space="preserve">, IIT Bombay under the </w:t>
+      </w:r>
+      <w:proofErr w:type="spellStart"/>
+      <w:r>
+        <w:t>eYantra</w:t>
+      </w:r>
+      <w:proofErr w:type="spellEnd"/>
+      <w:r>
+        <w:t xml:space="preserve"> Summer Internship 2017 program</w:t>
       </w:r>
     </w:p>
     <w:p>
@@ -851,7 +911,7 @@
         </w:numPr>
       </w:pPr>
       <w:r>
-        <w:t xml:space="preserve">The devices connect via a network of RF trans-receivers </w:t>
+        <w:t>The objective was to explore algorithms to control groups of robots and make different swarm formations</w:t>
       </w:r>
     </w:p>
     <w:p>
@@ -859,11 +919,29 @@
         <w:pStyle w:val="ListParagraph"/>
         <w:numPr>
           <w:ilvl w:val="0"/>
-          <w:numId w:val="6"/>
+          <w:numId w:val="18"/>
         </w:numPr>
       </w:pPr>
       <w:r>
-        <w:t>Data is sent to AWS IOT core and then pulled into dynamo DB</w:t>
+        <w:rPr>
+          <w:color w:val="000000" w:themeColor="text1"/>
+        </w:rPr>
+        <w:t>Developed</w:t>
+      </w:r>
+      <w:r>
+        <w:rPr>
+          <w:color w:val="000000" w:themeColor="text1"/>
+        </w:rPr>
+        <w:t xml:space="preserve"> the embedded C</w:t>
+      </w:r>
+      <w:r>
+        <w:t xml:space="preserve"> program for the</w:t>
+      </w:r>
+      <w:r>
+        <w:t xml:space="preserve"> swarm</w:t>
+      </w:r>
+      <w:r>
+        <w:t xml:space="preserve"> robots (ATmega-16)</w:t>
       </w:r>
     </w:p>
     <w:p>
@@ -871,11 +949,25 @@
         <w:pStyle w:val="Heading2"/>
       </w:pPr>
       <w:r>
-        <w:t>Fractal Analytics: Hololens Experience (27/Nov/2017 to 5/Jan/2018)</w:t>
+        <w:t>Fractal Analytics:</w:t>
+      </w:r>
+      <w:r>
+        <w:t xml:space="preserve"> </w:t>
+      </w:r>
+      <w:r>
+        <w:t>Implementation of Room Occupancy System (11/Jun/2018</w:t>
+      </w:r>
+      <w:r>
+        <w:t xml:space="preserve"> - </w:t>
+      </w:r>
+      <w:r>
+        <w:t>13/Jul/2018)</w:t>
       </w:r>
       <w:r>
         <w:rPr>
+          <w:noProof/>
           <w:u w:val="none"/>
+          <w:lang w:val="en-IN" w:eastAsia="en-IN"/>
         </w:rPr>
         <w:t xml:space="preserve"> </w:t>
       </w:r>
@@ -886,10 +978,10 @@
           <w:lang w:val="en-IN" w:eastAsia="en-IN"/>
         </w:rPr>
         <w:drawing>
-          <wp:inline distT="0" distB="0" distL="0" distR="0" wp14:anchorId="26317AEB" wp14:editId="53454EE7">
+          <wp:inline distT="0" distB="0" distL="0" distR="0" wp14:anchorId="69E7A259" wp14:editId="764C2EA8">
             <wp:extent cx="114300" cy="114300"/>
             <wp:effectExtent l="0" t="0" r="0" b="0"/>
-            <wp:docPr id="1" name="Picture 1" descr="20100525161651!Icon_External_Link">
+            <wp:docPr id="2" name="Picture 2" descr="20100525161651!Icon_External_Link">
               <a:hlinkClick xmlns:a="http://schemas.openxmlformats.org/drawingml/2006/main" r:id="rId14"/>
             </wp:docPr>
             <wp:cNvGraphicFramePr/>
@@ -935,19 +1027,10 @@
     </w:p>
     <w:p>
       <w:r>
-        <w:t xml:space="preserve">We </w:t>
-      </w:r>
-      <w:r>
-        <w:t>developed</w:t>
-      </w:r>
-      <w:r>
-        <w:t xml:space="preserve"> an </w:t>
-      </w:r>
-      <w:r>
-        <w:t>application</w:t>
-      </w:r>
-      <w:r>
-        <w:t xml:space="preserve"> for the Microsoft Hololens. One can interact with the products kept on the holographic shelf and then see the resulting analysis in the form of 3D holographic pie charts, bar graphs, and heat maps. We developed 3 use cases in our application</w:t>
+        <w:t>Implemented the system</w:t>
+      </w:r>
+      <w:r>
+        <w:t xml:space="preserve"> across 7 meeting rooms and 2 temperature sensors in the server room. Understood what it takes to implement a system in real life which is running 24x7 v/s building a prototype</w:t>
       </w:r>
     </w:p>
     <w:p>
@@ -959,13 +1042,19 @@
         </w:numPr>
       </w:pPr>
       <w:r>
-        <w:rPr>
-          <w:noProof/>
-        </w:rPr>
-        <w:t>Share</w:t>
-      </w:r>
-      <w:r>
-        <w:t xml:space="preserve"> of Sight Analysis (which shelf/products receives the most attention)</w:t>
+        <w:t>The devices are designed to be battery operated and consume very low standby current</w:t>
+      </w:r>
+    </w:p>
+    <w:p>
+      <w:pPr>
+        <w:pStyle w:val="ListParagraph"/>
+        <w:numPr>
+          <w:ilvl w:val="0"/>
+          <w:numId w:val="18"/>
+        </w:numPr>
+      </w:pPr>
+      <w:r>
+        <w:t xml:space="preserve">The devices connect via a network of RF trans-receivers </w:t>
       </w:r>
     </w:p>
     <w:p>
@@ -977,88 +1066,28 @@
         </w:numPr>
       </w:pPr>
       <w:r>
+        <w:t>Data is sent to AWS IOT core and then pulled into dynamo DB</w:t>
+      </w:r>
+    </w:p>
+    <w:p>
+      <w:pPr>
+        <w:pStyle w:val="Heading2"/>
+      </w:pPr>
+      <w:r>
+        <w:t xml:space="preserve">Fractal Analytics: </w:t>
+      </w:r>
+      <w:proofErr w:type="spellStart"/>
+      <w:r>
+        <w:t>Hololens</w:t>
+      </w:r>
+      <w:proofErr w:type="spellEnd"/>
+      <w:r>
+        <w:t xml:space="preserve"> Experience (27/Nov/2017 to 5/Jan/2018)</w:t>
+      </w:r>
+      <w:r>
         <w:rPr>
-          <w:noProof/>
+          <w:u w:val="none"/>
         </w:rPr>
-        <w:t>Share</w:t>
-      </w:r>
-      <w:r>
-        <w:t xml:space="preserve"> of Shelf and Share of Rack analysis (share of brand/products on the shelf)</w:t>
-      </w:r>
-    </w:p>
-    <w:p>
-      <w:pPr>
-        <w:pStyle w:val="ListParagraph"/>
-        <w:numPr>
-          <w:ilvl w:val="0"/>
-          <w:numId w:val="6"/>
-        </w:numPr>
-      </w:pPr>
-      <w:r>
-        <w:t>Compliance (are retailers complying with their agreements for product display with the manufacturers)</w:t>
-      </w:r>
-    </w:p>
-    <w:p>
-      <w:r>
-        <w:rPr>
-          <w:rFonts w:eastAsiaTheme="majorEastAsia" w:cstheme="majorBidi"/>
-          <w:b/>
-          <w:sz w:val="22"/>
-          <w:szCs w:val="26"/>
-          <w:u w:val="single"/>
-        </w:rPr>
-        <w:t>SPIT</w:t>
-      </w:r>
-      <w:r>
-        <w:t xml:space="preserve"> - 3 weeks summer training program on Embedded Systems Design held in June 2016</w:t>
-      </w:r>
-    </w:p>
-    <w:p>
-      <w:pPr>
-        <w:pStyle w:val="Heading1"/>
-      </w:pPr>
-      <w:r>
-        <w:t>Project</w:t>
-      </w:r>
-      <w:r>
-        <w:t xml:space="preserve">s </w:t>
-      </w:r>
-      <w:r>
-        <w:t xml:space="preserve">/ </w:t>
-      </w:r>
-      <w:r>
-        <w:t>Achievements</w:t>
-      </w:r>
-    </w:p>
-    <w:p>
-      <w:pPr>
-        <w:pStyle w:val="Heading2"/>
-      </w:pPr>
-      <w:r>
-        <w:t>e-Yantra Robotics</w:t>
-      </w:r>
-      <w:r>
-        <w:t xml:space="preserve"> C</w:t>
-      </w:r>
-      <w:r>
-        <w:t>ompetition 2016</w:t>
-      </w:r>
-      <w:r>
-        <w:t xml:space="preserve">: </w:t>
-      </w:r>
-      <w:r>
-        <w:t>1</w:t>
-      </w:r>
-      <w:r>
-        <w:rPr>
-          <w:vertAlign w:val="superscript"/>
-        </w:rPr>
-        <w:t>st</w:t>
-      </w:r>
-      <w:r>
-        <w:t xml:space="preserve"> Place</w:t>
-      </w:r>
-      <w:r>
         <w:t xml:space="preserve"> </w:t>
       </w:r>
       <w:r>
@@ -1068,10 +1097,10 @@
           <w:lang w:val="en-IN" w:eastAsia="en-IN"/>
         </w:rPr>
         <w:drawing>
-          <wp:inline distT="0" distB="0" distL="0" distR="0" wp14:anchorId="3A88CF79" wp14:editId="2D8C31CB">
+          <wp:inline distT="0" distB="0" distL="0" distR="0" wp14:anchorId="26317AEB" wp14:editId="53454EE7">
             <wp:extent cx="114300" cy="114300"/>
             <wp:effectExtent l="0" t="0" r="0" b="0"/>
-            <wp:docPr id="4" name="Picture 4" descr="20100525161651!Icon_External_Link">
+            <wp:docPr id="1" name="Picture 1" descr="20100525161651!Icon_External_Link">
               <a:hlinkClick xmlns:a="http://schemas.openxmlformats.org/drawingml/2006/main" r:id="rId15"/>
             </wp:docPr>
             <wp:cNvGraphicFramePr/>
@@ -1116,76 +1145,28 @@
       </w:r>
     </w:p>
     <w:p>
-      <w:pPr>
-        <w:rPr>
-          <w:b/>
-        </w:rPr>
-      </w:pPr>
-      <w:r>
-        <w:t xml:space="preserve">e-Yantra is an initiative to spread education in Embedded systems and Robotics by </w:t>
-      </w:r>
-      <w:r>
-        <w:rPr>
-          <w:b/>
-        </w:rPr>
-        <w:t>IIT Bombay</w:t>
-      </w:r>
-      <w:r>
-        <w:rPr>
-          <w:b/>
-        </w:rPr>
-        <w:t>,</w:t>
-      </w:r>
-      <w:r>
-        <w:rPr>
-          <w:b/>
-        </w:rPr>
-        <w:t xml:space="preserve"> sponsored</w:t>
-      </w:r>
-      <w:r>
-        <w:rPr>
-          <w:b/>
-        </w:rPr>
-        <w:t xml:space="preserve"> </w:t>
-      </w:r>
-      <w:r>
-        <w:rPr>
-          <w:b/>
-        </w:rPr>
-        <w:t>by Ministr</w:t>
-      </w:r>
-      <w:r>
-        <w:rPr>
-          <w:b/>
-        </w:rPr>
-        <w:t>y of Human Resource Development</w:t>
-      </w:r>
-      <w:r>
-        <w:rPr>
-          <w:b/>
-        </w:rPr>
-        <w:t xml:space="preserve">. </w:t>
-      </w:r>
-      <w:r>
-        <w:t xml:space="preserve">In </w:t>
-      </w:r>
-      <w:r>
-        <w:t xml:space="preserve">eYRC 2016 </w:t>
-      </w:r>
-      <w:r>
-        <w:rPr>
-          <w:b/>
-        </w:rPr>
-        <w:t>3,620 Students in 905 Teams</w:t>
-      </w:r>
-      <w:r>
-        <w:t xml:space="preserve"> participated in the </w:t>
-      </w:r>
-      <w:r>
-        <w:t>competition which was</w:t>
-      </w:r>
-      <w:r>
-        <w:t xml:space="preserve"> spread across 7 themes</w:t>
+      <w:r>
+        <w:t xml:space="preserve">We </w:t>
+      </w:r>
+      <w:r>
+        <w:t>developed</w:t>
+      </w:r>
+      <w:r>
+        <w:t xml:space="preserve"> an </w:t>
+      </w:r>
+      <w:r>
+        <w:t>application</w:t>
+      </w:r>
+      <w:r>
+        <w:t xml:space="preserve"> for the Microsoft </w:t>
+      </w:r>
+      <w:proofErr w:type="spellStart"/>
+      <w:r>
+        <w:t>Hololens</w:t>
+      </w:r>
+      <w:proofErr w:type="spellEnd"/>
+      <w:r>
+        <w:t>. One can interact with the products kept on the holographic shelf and then see the resulting analysis in the form of 3D holographic pie charts, bar graphs, and heat maps. We developed 3 use cases in our application</w:t>
       </w:r>
     </w:p>
     <w:p>
@@ -1193,47 +1174,17 @@
         <w:pStyle w:val="ListParagraph"/>
         <w:numPr>
           <w:ilvl w:val="0"/>
-          <w:numId w:val="8"/>
+          <w:numId w:val="6"/>
         </w:numPr>
       </w:pPr>
       <w:r>
-        <w:t>Secured</w:t>
-      </w:r>
-      <w:r>
-        <w:t xml:space="preserve"> </w:t>
-      </w:r>
-      <w:r>
         <w:rPr>
-          <w:b/>
+          <w:noProof/>
         </w:rPr>
-        <w:t xml:space="preserve">first </w:t>
-      </w:r>
-      <w:r>
-        <w:rPr>
-          <w:b/>
-        </w:rPr>
-        <w:t>place among</w:t>
-      </w:r>
-      <w:r>
-        <w:rPr>
-          <w:b/>
-        </w:rPr>
-        <w:t xml:space="preserve"> 167 teams</w:t>
-      </w:r>
-      <w:r>
-        <w:t xml:space="preserve"> that participated in </w:t>
-      </w:r>
-      <w:r>
-        <w:t>“</w:t>
-      </w:r>
-      <w:r>
-        <w:t>Launch a Module</w:t>
-      </w:r>
-      <w:r>
-        <w:t xml:space="preserve">” </w:t>
-      </w:r>
-      <w:r>
-        <w:t>theme</w:t>
+        <w:t>Share</w:t>
+      </w:r>
+      <w:r>
+        <w:t xml:space="preserve"> of Sight Analysis (which shelf/products receives the most attention)</w:t>
       </w:r>
     </w:p>
     <w:p>
@@ -1241,32 +1192,87 @@
         <w:pStyle w:val="ListParagraph"/>
         <w:numPr>
           <w:ilvl w:val="0"/>
-          <w:numId w:val="8"/>
+          <w:numId w:val="6"/>
         </w:numPr>
       </w:pPr>
       <w:r>
         <w:rPr>
-          <w:rFonts w:cs="Arial"/>
-          <w:color w:val="202124"/>
-          <w:spacing w:val="2"/>
-          <w:shd w:val="clear" w:color="auto" w:fill="FFFFFF"/>
+          <w:noProof/>
         </w:rPr>
-        <w:t>Designed and built the robotic arms; programmed the Firebird-V robot using C (ATmega 2560)</w:t>
+        <w:t>Share</w:t>
+      </w:r>
+      <w:r>
+        <w:t xml:space="preserve"> of Shelf and Share of Rack analysis (share of brand/products on the shelf)</w:t>
+      </w:r>
+    </w:p>
+    <w:p>
+      <w:pPr>
+        <w:pStyle w:val="ListParagraph"/>
+        <w:numPr>
+          <w:ilvl w:val="0"/>
+          <w:numId w:val="6"/>
+        </w:numPr>
+      </w:pPr>
+      <w:r>
+        <w:t>Compliance (are retailers complying with their agreements for product display with the manufacturers)</w:t>
+      </w:r>
+    </w:p>
+    <w:p>
+      <w:r>
+        <w:rPr>
+          <w:rFonts w:eastAsiaTheme="majorEastAsia" w:cstheme="majorBidi"/>
+          <w:b/>
+          <w:sz w:val="22"/>
+          <w:szCs w:val="26"/>
+          <w:u w:val="single"/>
+        </w:rPr>
+        <w:t>SPIT</w:t>
+      </w:r>
+      <w:r>
+        <w:t xml:space="preserve"> - 3 weeks summer training program on Embedded Systems Design held in June 2016</w:t>
+      </w:r>
+    </w:p>
+    <w:p>
+      <w:r>
+        <w:br w:type="page"/>
+      </w:r>
+    </w:p>
+    <w:p>
+      <w:pPr>
+        <w:pStyle w:val="Heading1"/>
+      </w:pPr>
+      <w:r>
+        <w:lastRenderedPageBreak/>
+        <w:t>Project</w:t>
+      </w:r>
+      <w:r>
+        <w:t xml:space="preserve">s </w:t>
+      </w:r>
+      <w:r>
+        <w:t xml:space="preserve">/ </w:t>
+      </w:r>
+      <w:r>
+        <w:t>Achievements</w:t>
       </w:r>
     </w:p>
     <w:p>
       <w:pPr>
         <w:pStyle w:val="Heading2"/>
       </w:pPr>
-    </w:p>
-    <w:p/>
-    <w:p>
-      <w:pPr>
-        <w:pStyle w:val="Heading2"/>
-      </w:pPr>
-      <w:r>
-        <w:lastRenderedPageBreak/>
-        <w:t xml:space="preserve">Constant Current Load </w:t>
+      <w:r>
+        <w:t>Tethered Multirotor</w:t>
+      </w:r>
+      <w:r>
+        <w:t xml:space="preserve"> - </w:t>
+      </w:r>
+      <w:r>
+        <w:t>Ongoing BE final year project</w:t>
+      </w:r>
+      <w:r>
+        <w:rPr>
+          <w:u w:val="none"/>
+        </w:rPr>
+        <w:t xml:space="preserve"> </w:t>
       </w:r>
       <w:r>
         <w:rPr>
@@ -1275,10 +1281,10 @@
           <w:lang w:val="en-IN" w:eastAsia="en-IN"/>
         </w:rPr>
         <w:drawing>
-          <wp:inline distT="0" distB="0" distL="0" distR="0" wp14:anchorId="3A88CF79" wp14:editId="2D8C31CB">
+          <wp:inline distT="0" distB="0" distL="0" distR="0" wp14:anchorId="1B22506F" wp14:editId="0E747AB5">
             <wp:extent cx="114300" cy="114300"/>
             <wp:effectExtent l="0" t="0" r="0" b="0"/>
-            <wp:docPr id="5" name="Picture 5" descr="20100525161651!Icon_External_Link">
+            <wp:docPr id="10" name="Picture 10" descr="20100525161651!Icon_External_Link">
               <a:hlinkClick xmlns:a="http://schemas.openxmlformats.org/drawingml/2006/main" r:id="rId16"/>
             </wp:docPr>
             <wp:cNvGraphicFramePr/>
@@ -1286,7 +1292,9 @@
               <a:graphicData uri="http://schemas.openxmlformats.org/drawingml/2006/picture">
                 <pic:pic xmlns:pic="http://schemas.openxmlformats.org/drawingml/2006/picture">
                   <pic:nvPicPr>
-                    <pic:cNvPr id="1" name="Picture 1" descr="20100525161651!Icon_External_Link"/>
+                    <pic:cNvPr id="10" name="Picture 10" descr="20100525161651!Icon_External_Link">
+                      <a:hlinkClick r:id="rId16"/>
+                    </pic:cNvPr>
                     <pic:cNvPicPr/>
                   </pic:nvPicPr>
                   <pic:blipFill>
@@ -1324,103 +1332,135 @@
     </w:p>
     <w:p>
       <w:r>
-        <w:t xml:space="preserve">You can </w:t>
-      </w:r>
-      <w:r>
-        <w:t>dial in any cu</w:t>
-      </w:r>
-      <w:r>
-        <w:t xml:space="preserve">rrent </w:t>
-      </w:r>
-      <w:r>
-        <w:t>and the circuit will adjust itself to draw that much current from the supply</w:t>
+        <w:t>We are working with Drishti Works a startup based in Mumbai</w:t>
+      </w:r>
+      <w:r>
+        <w:t xml:space="preserve"> for our final year project.</w:t>
       </w:r>
       <w:r>
         <w:t xml:space="preserve"> </w:t>
       </w:r>
       <w:r>
-        <w:t>regardless of the supply voltage.</w:t>
-      </w:r>
-      <w:r>
-        <w:t xml:space="preserve"> This </w:t>
-      </w:r>
-      <w:r>
-        <w:rPr>
-          <w:noProof/>
-        </w:rPr>
-        <w:t>ca</w:t>
-      </w:r>
-      <w:r>
-        <w:rPr>
-          <w:noProof/>
-        </w:rPr>
-        <w:t>n</w:t>
-      </w:r>
-      <w:r>
-        <w:t xml:space="preserve"> be used to test the ratings and specification of power sources</w:t>
-      </w:r>
-    </w:p>
-    <w:p>
-      <w:pPr>
-        <w:pStyle w:val="ListParagraph"/>
-        <w:numPr>
-          <w:ilvl w:val="0"/>
-          <w:numId w:val="15"/>
-        </w:numPr>
-      </w:pPr>
-      <w:r>
-        <w:t xml:space="preserve">This </w:t>
-      </w:r>
-      <w:r>
-        <w:t>device</w:t>
-      </w:r>
-      <w:r>
-        <w:t xml:space="preserve"> uses a MOSFET and an op-amp to create a variable resistance load which will maintain a set current flowing through it</w:t>
-      </w:r>
-    </w:p>
-    <w:p>
-      <w:pPr>
-        <w:pStyle w:val="ListParagraph"/>
-        <w:numPr>
-          <w:ilvl w:val="0"/>
-          <w:numId w:val="15"/>
-        </w:numPr>
-      </w:pPr>
-      <w:r>
-        <w:t xml:space="preserve">The current, voltages, </w:t>
-      </w:r>
-      <w:r>
-        <w:rPr>
-          <w:noProof/>
-        </w:rPr>
-        <w:t>power</w:t>
-      </w:r>
-      <w:r>
-        <w:t xml:space="preserve"> dissipated are displayed on an onboard LCD using an ATmega microcontroller</w:t>
-      </w:r>
-    </w:p>
-    <w:p>
-      <w:pPr>
-        <w:pStyle w:val="ListParagraph"/>
-        <w:numPr>
-          <w:ilvl w:val="0"/>
-          <w:numId w:val="15"/>
-        </w:numPr>
-      </w:pPr>
-      <w:r>
-        <w:t xml:space="preserve">I conceptualized the device, designed the PCB and had it professionally manufactured </w:t>
-      </w:r>
-    </w:p>
-    <w:p>
-      <w:pPr>
-        <w:pStyle w:val="ListParagraph"/>
-        <w:numPr>
-          <w:ilvl w:val="0"/>
-          <w:numId w:val="15"/>
-        </w:numPr>
-      </w:pPr>
-      <w:r>
-        <w:t>This gave me an end to end experience of creating a complete and meaningful circuit on a PCB</w:t>
+        <w:t xml:space="preserve">Our aim is to develop a tethered multirotor </w:t>
+      </w:r>
+      <w:r>
+        <w:t xml:space="preserve">with an AUW (All Up Weight) of </w:t>
+      </w:r>
+      <w:r>
+        <w:t>10</w:t>
+      </w:r>
+      <w:bookmarkStart w:id="0" w:name="_GoBack"/>
+      <w:bookmarkEnd w:id="0"/>
+      <w:r>
+        <w:t xml:space="preserve"> kgs.</w:t>
+      </w:r>
+    </w:p>
+    <w:p>
+      <w:r>
+        <w:t xml:space="preserve">Key issue with a tethered </w:t>
+      </w:r>
+      <w:r>
+        <w:t xml:space="preserve">multirotor </w:t>
+      </w:r>
+      <w:r>
+        <w:t>is that it requires very high current and the cable thus required becomes very bulky and heavy</w:t>
+      </w:r>
+      <w:r>
+        <w:t xml:space="preserve">. To solve </w:t>
+      </w:r>
+      <w:proofErr w:type="gramStart"/>
+      <w:r>
+        <w:t>this</w:t>
+      </w:r>
+      <w:proofErr w:type="gramEnd"/>
+      <w:r>
+        <w:t xml:space="preserve"> w</w:t>
+      </w:r>
+      <w:r>
+        <w:t xml:space="preserve">e are developing a </w:t>
+      </w:r>
+      <w:r>
+        <w:t xml:space="preserve">High Voltage DC </w:t>
+      </w:r>
+      <w:r>
+        <w:t>system</w:t>
+      </w:r>
+      <w:r>
+        <w:t xml:space="preserve"> </w:t>
+      </w:r>
+      <w:r>
+        <w:t xml:space="preserve">(HVDC) </w:t>
+      </w:r>
+      <w:r>
+        <w:t>w</w:t>
+      </w:r>
+      <w:r>
+        <w:t xml:space="preserve">hich </w:t>
+      </w:r>
+      <w:r>
+        <w:t>will</w:t>
+      </w:r>
+      <w:r>
+        <w:t xml:space="preserve"> reduce the </w:t>
+      </w:r>
+      <w:r>
+        <w:t>transmission current</w:t>
+      </w:r>
+      <w:r>
+        <w:t>.</w:t>
+      </w:r>
+      <w:r>
+        <w:t xml:space="preserve"> </w:t>
+      </w:r>
+      <w:r>
+        <w:t xml:space="preserve">Currently </w:t>
+      </w:r>
+      <w:r>
+        <w:t>w</w:t>
+      </w:r>
+      <w:r>
+        <w:t xml:space="preserve">e </w:t>
+      </w:r>
+      <w:r>
+        <w:t>are developing the step-down module which will be on board the drone</w:t>
+      </w:r>
+      <w:r>
+        <w:t xml:space="preserve"> (</w:t>
+      </w:r>
+      <w:r>
+        <w:t>130</w:t>
+      </w:r>
+      <w:r>
+        <w:t>V</w:t>
+      </w:r>
+      <w:r>
+        <w:t xml:space="preserve"> DC</w:t>
+      </w:r>
+      <w:r>
+        <w:t xml:space="preserve"> =&gt; </w:t>
+      </w:r>
+      <w:r>
+        <w:t>32V DC</w:t>
+      </w:r>
+      <w:r>
+        <w:t xml:space="preserve"> </w:t>
+      </w:r>
+      <w:r>
+        <w:t>@</w:t>
+      </w:r>
+      <w:r>
+        <w:t xml:space="preserve"> </w:t>
+      </w:r>
+      <w:r>
+        <w:t>20A</w:t>
+      </w:r>
+      <w:r>
+        <w:t xml:space="preserve">) </w:t>
+      </w:r>
+    </w:p>
+    <w:p>
+      <w:r>
+        <w:t>We performed a successful 70 min continuous and semi-autonomous flight at the end of semester VII</w:t>
       </w:r>
     </w:p>
     <w:p>
@@ -1428,7 +1468,13 @@
         <w:pStyle w:val="Heading2"/>
       </w:pPr>
       <w:r>
-        <w:t>DIY Time-lapse Dolly in the Raspberry Pi Contest 2016</w:t>
+        <w:t>e-Yantra Robotics</w:t>
+      </w:r>
+      <w:r>
+        <w:t xml:space="preserve"> C</w:t>
+      </w:r>
+      <w:r>
+        <w:t>ompetition 2016</w:t>
       </w:r>
       <w:r>
         <w:t xml:space="preserve">: </w:t>
@@ -1443,7 +1489,7 @@
         <w:t>st</w:t>
       </w:r>
       <w:r>
-        <w:t xml:space="preserve"> Prize</w:t>
+        <w:t xml:space="preserve"> Place</w:t>
       </w:r>
       <w:r>
         <w:t xml:space="preserve"> </w:t>
@@ -1458,7 +1504,7 @@
           <wp:inline distT="0" distB="0" distL="0" distR="0" wp14:anchorId="3A88CF79" wp14:editId="2D8C31CB">
             <wp:extent cx="114300" cy="114300"/>
             <wp:effectExtent l="0" t="0" r="0" b="0"/>
-            <wp:docPr id="6" name="Picture 6" descr="20100525161651!Icon_External_Link">
+            <wp:docPr id="4" name="Picture 4" descr="20100525161651!Icon_External_Link">
               <a:hlinkClick xmlns:a="http://schemas.openxmlformats.org/drawingml/2006/main" r:id="rId17"/>
             </wp:docPr>
             <wp:cNvGraphicFramePr/>
@@ -1503,24 +1549,81 @@
       </w:r>
     </w:p>
     <w:p>
-      <w:r>
+      <w:pPr>
         <w:rPr>
-          <w:bCs/>
-          <w:shd w:val="clear" w:color="auto" w:fill="FFFFFF"/>
+          <w:b/>
         </w:rPr>
-        <w:t>Instructables</w:t>
+      </w:pPr>
+      <w:r>
+        <w:t xml:space="preserve">e-Yantra is an initiative to spread education in Embedded systems and Robotics by </w:t>
       </w:r>
       <w:r>
         <w:rPr>
-          <w:shd w:val="clear" w:color="auto" w:fill="FFFFFF"/>
+          <w:b/>
         </w:rPr>
-        <w:t> is a website specializing in user-created</w:t>
+        <w:t>IIT Bombay</w:t>
       </w:r>
       <w:r>
         <w:rPr>
-          <w:shd w:val="clear" w:color="auto" w:fill="FFFFFF"/>
+          <w:b/>
         </w:rPr>
-        <w:t xml:space="preserve"> do-it-yourself projects</w:t>
+        <w:t>,</w:t>
+      </w:r>
+      <w:r>
+        <w:rPr>
+          <w:b/>
+        </w:rPr>
+        <w:t xml:space="preserve"> sponsored</w:t>
+      </w:r>
+      <w:r>
+        <w:rPr>
+          <w:b/>
+        </w:rPr>
+        <w:t xml:space="preserve"> </w:t>
+      </w:r>
+      <w:r>
+        <w:rPr>
+          <w:b/>
+        </w:rPr>
+        <w:t>by Ministr</w:t>
+      </w:r>
+      <w:r>
+        <w:rPr>
+          <w:b/>
+        </w:rPr>
+        <w:t>y of Human Resource Development</w:t>
+      </w:r>
+      <w:r>
+        <w:rPr>
+          <w:b/>
+        </w:rPr>
+        <w:t xml:space="preserve">. </w:t>
+      </w:r>
+      <w:r>
+        <w:t xml:space="preserve">In </w:t>
+      </w:r>
+      <w:proofErr w:type="spellStart"/>
+      <w:r>
+        <w:t>eYRC</w:t>
+      </w:r>
+      <w:proofErr w:type="spellEnd"/>
+      <w:r>
+        <w:t xml:space="preserve"> 2016 </w:t>
+      </w:r>
+      <w:r>
+        <w:rPr>
+          <w:b/>
+        </w:rPr>
+        <w:t>3,620 Students in 905 Teams</w:t>
+      </w:r>
+      <w:r>
+        <w:t xml:space="preserve"> participated in the </w:t>
+      </w:r>
+      <w:r>
+        <w:t>competition which was</w:t>
+      </w:r>
+      <w:r>
+        <w:t xml:space="preserve"> spread across 7 themes</w:t>
       </w:r>
     </w:p>
     <w:p>
@@ -1528,30 +1631,47 @@
         <w:pStyle w:val="ListParagraph"/>
         <w:numPr>
           <w:ilvl w:val="0"/>
-          <w:numId w:val="13"/>
+          <w:numId w:val="8"/>
         </w:numPr>
-        <w:autoSpaceDE w:val="0"/>
-        <w:autoSpaceDN w:val="0"/>
-        <w:adjustRightInd w:val="0"/>
-        <w:spacing w:after="0" w:line="240" w:lineRule="auto"/>
-      </w:pPr>
-      <w:r>
-        <w:t>Designed</w:t>
-      </w:r>
-      <w:r>
-        <w:t xml:space="preserve"> a</w:t>
+      </w:pPr>
+      <w:r>
+        <w:t>Secured</w:t>
       </w:r>
       <w:r>
         <w:t xml:space="preserve"> </w:t>
       </w:r>
       <w:r>
-        <w:t xml:space="preserve">setup </w:t>
-      </w:r>
-      <w:r>
-        <w:t>for adding motion to a time-</w:t>
-      </w:r>
-      <w:r>
-        <w:t>lapse photo sequence</w:t>
+        <w:rPr>
+          <w:b/>
+        </w:rPr>
+        <w:t xml:space="preserve">first </w:t>
+      </w:r>
+      <w:r>
+        <w:rPr>
+          <w:b/>
+        </w:rPr>
+        <w:t>place among</w:t>
+      </w:r>
+      <w:r>
+        <w:rPr>
+          <w:b/>
+        </w:rPr>
+        <w:t xml:space="preserve"> 167 teams</w:t>
+      </w:r>
+      <w:r>
+        <w:t xml:space="preserve"> that participated in </w:t>
+      </w:r>
+      <w:r>
+        <w:t>“</w:t>
+      </w:r>
+      <w:r>
+        <w:t>Launch a Module</w:t>
+      </w:r>
+      <w:r>
+        <w:t xml:space="preserve">” </w:t>
+      </w:r>
+      <w:r>
+        <w:t>theme</w:t>
       </w:r>
     </w:p>
     <w:p>
@@ -1559,92 +1679,45 @@
         <w:pStyle w:val="ListParagraph"/>
         <w:numPr>
           <w:ilvl w:val="0"/>
-          <w:numId w:val="13"/>
+          <w:numId w:val="8"/>
         </w:numPr>
-        <w:autoSpaceDE w:val="0"/>
-        <w:autoSpaceDN w:val="0"/>
-        <w:adjustRightInd w:val="0"/>
-        <w:spacing w:after="0" w:line="240" w:lineRule="auto"/>
-      </w:pPr>
-      <w:r>
-        <w:t>The Instructable can be viewed at</w:t>
-      </w:r>
-      <w:r>
-        <w:t xml:space="preserve"> </w:t>
-      </w:r>
-      <w:hyperlink r:id="rId18" w:history="1">
-        <w:r>
-          <w:rPr>
-            <w:rStyle w:val="Hyperlink"/>
-          </w:rPr>
-          <w:t>www.instructables.com/id/DIY-Time-Lapse-Dolly-1/</w:t>
-        </w:r>
-      </w:hyperlink>
-    </w:p>
-    <w:p>
-      <w:pPr>
-        <w:pStyle w:val="ListParagraph"/>
-        <w:numPr>
-          <w:ilvl w:val="0"/>
-          <w:numId w:val="4"/>
-        </w:numPr>
-        <w:autoSpaceDE w:val="0"/>
-        <w:autoSpaceDN w:val="0"/>
-        <w:adjustRightInd w:val="0"/>
-        <w:spacing w:after="0" w:line="240" w:lineRule="auto"/>
-      </w:pPr>
-      <w:r>
-        <w:t>Conceptualized, built and wrote the Instructable for building the Time Lapse Dolly</w:t>
-      </w:r>
-    </w:p>
-    <w:p>
-      <w:pPr>
-        <w:pStyle w:val="ListParagraph"/>
-        <w:numPr>
-          <w:ilvl w:val="0"/>
-          <w:numId w:val="4"/>
-        </w:numPr>
-        <w:autoSpaceDE w:val="0"/>
-        <w:autoSpaceDN w:val="0"/>
-        <w:adjustRightInd w:val="0"/>
-        <w:spacing w:after="0" w:line="240" w:lineRule="auto"/>
       </w:pPr>
       <w:r>
         <w:rPr>
-          <w:b/>
+          <w:rFonts w:cs="Arial"/>
+          <w:color w:val="202124"/>
+          <w:spacing w:val="2"/>
+          <w:shd w:val="clear" w:color="auto" w:fill="FFFFFF"/>
         </w:rPr>
-        <w:t>F</w:t>
-      </w:r>
+        <w:t>Designed and built the robotic arms; programmed the Firebird-V robot using C (</w:t>
+      </w:r>
+      <w:proofErr w:type="spellStart"/>
       <w:r>
         <w:rPr>
-          <w:b/>
+          <w:rFonts w:cs="Arial"/>
+          <w:color w:val="202124"/>
+          <w:spacing w:val="2"/>
+          <w:shd w:val="clear" w:color="auto" w:fill="FFFFFF"/>
         </w:rPr>
-        <w:t>irst prize</w:t>
-      </w:r>
-      <w:r>
-        <w:t xml:space="preserve"> (</w:t>
-      </w:r>
-      <w:r>
-        <w:t>Top 4</w:t>
-      </w:r>
-      <w:r>
-        <w:t xml:space="preserve"> prizes) out of 198 entries from around the world</w:t>
+        <w:t>ATmega</w:t>
+      </w:r>
+      <w:proofErr w:type="spellEnd"/>
+      <w:r>
+        <w:rPr>
+          <w:rFonts w:cs="Arial"/>
+          <w:color w:val="202124"/>
+          <w:spacing w:val="2"/>
+          <w:shd w:val="clear" w:color="auto" w:fill="FFFFFF"/>
+        </w:rPr>
+        <w:t xml:space="preserve"> 2560)</w:t>
       </w:r>
     </w:p>
     <w:p>
       <w:pPr>
         <w:pStyle w:val="Heading2"/>
       </w:pPr>
-    </w:p>
-    <w:p>
-      <w:pPr>
-        <w:pStyle w:val="Heading2"/>
-      </w:pPr>
-      <w:r>
-        <w:t>3D Indoor mapping using ROS</w:t>
-      </w:r>
-      <w:r>
-        <w:t xml:space="preserve"> </w:t>
+      <w:r>
+        <w:t xml:space="preserve">Constant Current Load </w:t>
       </w:r>
       <w:r>
         <w:rPr>
@@ -1656,7 +1729,195 @@
           <wp:inline distT="0" distB="0" distL="0" distR="0" wp14:anchorId="3A88CF79" wp14:editId="2D8C31CB">
             <wp:extent cx="114300" cy="114300"/>
             <wp:effectExtent l="0" t="0" r="0" b="0"/>
-            <wp:docPr id="7" name="Picture 7" descr="20100525161651!Icon_External_Link">
+            <wp:docPr id="5" name="Picture 5" descr="20100525161651!Icon_External_Link">
+              <a:hlinkClick xmlns:a="http://schemas.openxmlformats.org/drawingml/2006/main" r:id="rId18"/>
+            </wp:docPr>
+            <wp:cNvGraphicFramePr/>
+            <a:graphic xmlns:a="http://schemas.openxmlformats.org/drawingml/2006/main">
+              <a:graphicData uri="http://schemas.openxmlformats.org/drawingml/2006/picture">
+                <pic:pic xmlns:pic="http://schemas.openxmlformats.org/drawingml/2006/picture">
+                  <pic:nvPicPr>
+                    <pic:cNvPr id="1" name="Picture 1" descr="20100525161651!Icon_External_Link"/>
+                    <pic:cNvPicPr/>
+                  </pic:nvPicPr>
+                  <pic:blipFill>
+                    <a:blip r:embed="rId12">
+                      <a:extLst>
+                        <a:ext uri="{28A0092B-C50C-407E-A947-70E740481C1C}">
+                          <a14:useLocalDpi xmlns:a14="http://schemas.microsoft.com/office/drawing/2010/main" val="0"/>
+                        </a:ext>
+                      </a:extLst>
+                    </a:blip>
+                    <a:srcRect/>
+                    <a:stretch>
+                      <a:fillRect/>
+                    </a:stretch>
+                  </pic:blipFill>
+                  <pic:spPr bwMode="auto">
+                    <a:xfrm>
+                      <a:off x="0" y="0"/>
+                      <a:ext cx="114300" cy="114300"/>
+                    </a:xfrm>
+                    <a:prstGeom prst="rect">
+                      <a:avLst/>
+                    </a:prstGeom>
+                    <a:noFill/>
+                    <a:ln>
+                      <a:noFill/>
+                    </a:ln>
+                  </pic:spPr>
+                </pic:pic>
+              </a:graphicData>
+            </a:graphic>
+          </wp:inline>
+        </w:drawing>
+      </w:r>
+    </w:p>
+    <w:p>
+      <w:r>
+        <w:t xml:space="preserve">You can </w:t>
+      </w:r>
+      <w:r>
+        <w:t>dial in any cu</w:t>
+      </w:r>
+      <w:r>
+        <w:t xml:space="preserve">rrent </w:t>
+      </w:r>
+      <w:r>
+        <w:t>and the circuit will adjust itself to draw that much current from the supply</w:t>
+      </w:r>
+      <w:r>
+        <w:t xml:space="preserve"> </w:t>
+      </w:r>
+      <w:r>
+        <w:t>regardless of the supply voltage.</w:t>
+      </w:r>
+      <w:r>
+        <w:t xml:space="preserve"> This </w:t>
+      </w:r>
+      <w:r>
+        <w:rPr>
+          <w:noProof/>
+        </w:rPr>
+        <w:t>ca</w:t>
+      </w:r>
+      <w:r>
+        <w:rPr>
+          <w:noProof/>
+        </w:rPr>
+        <w:t>n</w:t>
+      </w:r>
+      <w:r>
+        <w:t xml:space="preserve"> be used to test the ratings and specification of power sources</w:t>
+      </w:r>
+    </w:p>
+    <w:p>
+      <w:pPr>
+        <w:pStyle w:val="ListParagraph"/>
+        <w:numPr>
+          <w:ilvl w:val="0"/>
+          <w:numId w:val="15"/>
+        </w:numPr>
+      </w:pPr>
+      <w:r>
+        <w:t xml:space="preserve">This </w:t>
+      </w:r>
+      <w:r>
+        <w:t>device</w:t>
+      </w:r>
+      <w:r>
+        <w:t xml:space="preserve"> uses a MOSFET and an op-amp to create a variable resistance load which will maintain a set current flowing through it</w:t>
+      </w:r>
+    </w:p>
+    <w:p>
+      <w:pPr>
+        <w:pStyle w:val="ListParagraph"/>
+        <w:numPr>
+          <w:ilvl w:val="0"/>
+          <w:numId w:val="15"/>
+        </w:numPr>
+      </w:pPr>
+      <w:r>
+        <w:t xml:space="preserve">The current, voltages, </w:t>
+      </w:r>
+      <w:r>
+        <w:rPr>
+          <w:noProof/>
+        </w:rPr>
+        <w:t>power</w:t>
+      </w:r>
+      <w:r>
+        <w:t xml:space="preserve"> dissipated are displayed on an onboard LCD using an </w:t>
+      </w:r>
+      <w:proofErr w:type="spellStart"/>
+      <w:r>
+        <w:t>ATmega</w:t>
+      </w:r>
+      <w:proofErr w:type="spellEnd"/>
+      <w:r>
+        <w:t xml:space="preserve"> microcontroller</w:t>
+      </w:r>
+    </w:p>
+    <w:p>
+      <w:pPr>
+        <w:pStyle w:val="ListParagraph"/>
+        <w:numPr>
+          <w:ilvl w:val="0"/>
+          <w:numId w:val="15"/>
+        </w:numPr>
+      </w:pPr>
+      <w:r>
+        <w:t xml:space="preserve">I conceptualized the device, designed the PCB and had it professionally manufactured </w:t>
+      </w:r>
+    </w:p>
+    <w:p>
+      <w:pPr>
+        <w:pStyle w:val="ListParagraph"/>
+        <w:numPr>
+          <w:ilvl w:val="0"/>
+          <w:numId w:val="15"/>
+        </w:numPr>
+      </w:pPr>
+      <w:r>
+        <w:t>This gave me an end to end experience of creating a complete and meaningful circuit on a PCB</w:t>
+      </w:r>
+    </w:p>
+    <w:p>
+      <w:pPr>
+        <w:pStyle w:val="Heading2"/>
+      </w:pPr>
+      <w:r>
+        <w:t>DIY Time-lapse Dolly in the Raspberry Pi Contest 2016</w:t>
+      </w:r>
+      <w:r>
+        <w:t xml:space="preserve">: </w:t>
+      </w:r>
+      <w:r>
+        <w:t>1</w:t>
+      </w:r>
+      <w:r>
+        <w:rPr>
+          <w:vertAlign w:val="superscript"/>
+        </w:rPr>
+        <w:t>st</w:t>
+      </w:r>
+      <w:r>
+        <w:t xml:space="preserve"> Prize</w:t>
+      </w:r>
+      <w:r>
+        <w:t xml:space="preserve"> </w:t>
+      </w:r>
+      <w:r>
+        <w:rPr>
+          <w:noProof/>
+          <w:u w:val="none"/>
+          <w:lang w:val="en-IN" w:eastAsia="en-IN"/>
+        </w:rPr>
+        <w:drawing>
+          <wp:inline distT="0" distB="0" distL="0" distR="0" wp14:anchorId="3A88CF79" wp14:editId="2D8C31CB">
+            <wp:extent cx="114300" cy="114300"/>
+            <wp:effectExtent l="0" t="0" r="0" b="0"/>
+            <wp:docPr id="6" name="Picture 6" descr="20100525161651!Icon_External_Link">
               <a:hlinkClick xmlns:a="http://schemas.openxmlformats.org/drawingml/2006/main" r:id="rId19"/>
             </wp:docPr>
             <wp:cNvGraphicFramePr/>
@@ -1701,46 +1962,163 @@
       </w:r>
     </w:p>
     <w:p>
-      <w:r>
-        <w:t>We</w:t>
-      </w:r>
-      <w:r>
-        <w:t xml:space="preserve"> wanted to learn the ROS (Robot Operating System) framework. We were able to wirelessly create a </w:t>
-      </w:r>
-      <w:r>
-        <w:t>3D map</w:t>
-      </w:r>
-      <w:r>
-        <w:t xml:space="preserve"> of an environment using a </w:t>
-      </w:r>
-      <w:r>
-        <w:t xml:space="preserve">Microsoft </w:t>
-      </w:r>
-      <w:r>
-        <w:t>Kinect and a Raspberry Pi</w:t>
+      <w:proofErr w:type="spellStart"/>
+      <w:r>
+        <w:rPr>
+          <w:bCs/>
+          <w:shd w:val="clear" w:color="auto" w:fill="FFFFFF"/>
+        </w:rPr>
+        <w:t>Instructables</w:t>
+      </w:r>
+      <w:proofErr w:type="spellEnd"/>
+      <w:r>
+        <w:rPr>
+          <w:shd w:val="clear" w:color="auto" w:fill="FFFFFF"/>
+        </w:rPr>
+        <w:t> is a website specializing in user-created</w:t>
+      </w:r>
+      <w:r>
+        <w:rPr>
+          <w:shd w:val="clear" w:color="auto" w:fill="FFFFFF"/>
+        </w:rPr>
+        <w:t xml:space="preserve"> do-it-yourself projects</w:t>
+      </w:r>
+    </w:p>
+    <w:p>
+      <w:pPr>
+        <w:pStyle w:val="ListParagraph"/>
+        <w:numPr>
+          <w:ilvl w:val="0"/>
+          <w:numId w:val="13"/>
+        </w:numPr>
+        <w:autoSpaceDE w:val="0"/>
+        <w:autoSpaceDN w:val="0"/>
+        <w:adjustRightInd w:val="0"/>
+        <w:spacing w:after="0" w:line="240" w:lineRule="auto"/>
+      </w:pPr>
+      <w:r>
+        <w:t>Designed</w:t>
+      </w:r>
+      <w:r>
+        <w:t xml:space="preserve"> a</w:t>
+      </w:r>
+      <w:r>
+        <w:t xml:space="preserve"> </w:t>
+      </w:r>
+      <w:r>
+        <w:t xml:space="preserve">setup </w:t>
+      </w:r>
+      <w:r>
+        <w:t>for adding motion to a time-</w:t>
+      </w:r>
+      <w:r>
+        <w:t>lapse photo sequence</w:t>
+      </w:r>
+    </w:p>
+    <w:p>
+      <w:pPr>
+        <w:pStyle w:val="ListParagraph"/>
+        <w:numPr>
+          <w:ilvl w:val="0"/>
+          <w:numId w:val="13"/>
+        </w:numPr>
+        <w:autoSpaceDE w:val="0"/>
+        <w:autoSpaceDN w:val="0"/>
+        <w:adjustRightInd w:val="0"/>
+        <w:spacing w:after="0" w:line="240" w:lineRule="auto"/>
+      </w:pPr>
+      <w:r>
+        <w:t xml:space="preserve">The </w:t>
+      </w:r>
+      <w:proofErr w:type="spellStart"/>
+      <w:r>
+        <w:t>Instructable</w:t>
+      </w:r>
+      <w:proofErr w:type="spellEnd"/>
+      <w:r>
+        <w:t xml:space="preserve"> can be viewed at</w:t>
+      </w:r>
+      <w:r>
+        <w:t xml:space="preserve"> </w:t>
+      </w:r>
+      <w:hyperlink r:id="rId20" w:history="1">
+        <w:r>
+          <w:rPr>
+            <w:rStyle w:val="Hyperlink"/>
+          </w:rPr>
+          <w:t>www.instructables.com/id/DIY-Time-Lapse-Dolly-1/</w:t>
+        </w:r>
+      </w:hyperlink>
+    </w:p>
+    <w:p>
+      <w:pPr>
+        <w:pStyle w:val="ListParagraph"/>
+        <w:numPr>
+          <w:ilvl w:val="0"/>
+          <w:numId w:val="4"/>
+        </w:numPr>
+        <w:autoSpaceDE w:val="0"/>
+        <w:autoSpaceDN w:val="0"/>
+        <w:adjustRightInd w:val="0"/>
+        <w:spacing w:after="0" w:line="240" w:lineRule="auto"/>
+      </w:pPr>
+      <w:r>
+        <w:t xml:space="preserve">Conceptualized, built and wrote the </w:t>
+      </w:r>
+      <w:proofErr w:type="spellStart"/>
+      <w:r>
+        <w:t>Instructable</w:t>
+      </w:r>
+      <w:proofErr w:type="spellEnd"/>
+      <w:r>
+        <w:t xml:space="preserve"> for building the Time Lapse Dolly</w:t>
+      </w:r>
+    </w:p>
+    <w:p>
+      <w:pPr>
+        <w:pStyle w:val="ListParagraph"/>
+        <w:numPr>
+          <w:ilvl w:val="0"/>
+          <w:numId w:val="4"/>
+        </w:numPr>
+        <w:autoSpaceDE w:val="0"/>
+        <w:autoSpaceDN w:val="0"/>
+        <w:adjustRightInd w:val="0"/>
+        <w:spacing w:after="0" w:line="240" w:lineRule="auto"/>
+      </w:pPr>
+      <w:r>
+        <w:rPr>
+          <w:b/>
+        </w:rPr>
+        <w:t>F</w:t>
+      </w:r>
+      <w:r>
+        <w:rPr>
+          <w:b/>
+        </w:rPr>
+        <w:t>irst prize</w:t>
+      </w:r>
+      <w:r>
+        <w:t xml:space="preserve"> (</w:t>
+      </w:r>
+      <w:r>
+        <w:t>Top 4</w:t>
+      </w:r>
+      <w:r>
+        <w:t xml:space="preserve"> prizes) out of 198 entries from around the world</w:t>
       </w:r>
     </w:p>
     <w:p>
       <w:pPr>
         <w:pStyle w:val="Heading2"/>
       </w:pPr>
-      <w:r>
-        <w:rPr>
-          <w:noProof/>
-        </w:rPr>
-        <w:t>Innovatron</w:t>
-      </w:r>
-      <w:r>
-        <w:t>: 3</w:t>
-      </w:r>
-      <w:r>
-        <w:rPr>
-          <w:vertAlign w:val="superscript"/>
-        </w:rPr>
-        <w:t>rd</w:t>
-      </w:r>
-      <w:r>
-        <w:t xml:space="preserve"> Prize May 2018</w:t>
+    </w:p>
+    <w:p>
+      <w:pPr>
+        <w:pStyle w:val="Heading2"/>
+      </w:pPr>
+      <w:r>
+        <w:t>3D Indoor mapping using ROS</w:t>
       </w:r>
       <w:r>
         <w:t xml:space="preserve"> </w:t>
@@ -1755,8 +2133,8 @@
           <wp:inline distT="0" distB="0" distL="0" distR="0" wp14:anchorId="3A88CF79" wp14:editId="2D8C31CB">
             <wp:extent cx="114300" cy="114300"/>
             <wp:effectExtent l="0" t="0" r="0" b="0"/>
-            <wp:docPr id="8" name="Picture 8" descr="20100525161651!Icon_External_Link">
-              <a:hlinkClick xmlns:a="http://schemas.openxmlformats.org/drawingml/2006/main" r:id="rId20"/>
+            <wp:docPr id="7" name="Picture 7" descr="20100525161651!Icon_External_Link">
+              <a:hlinkClick xmlns:a="http://schemas.openxmlformats.org/drawingml/2006/main" r:id="rId21"/>
             </wp:docPr>
             <wp:cNvGraphicFramePr/>
             <a:graphic xmlns:a="http://schemas.openxmlformats.org/drawingml/2006/main">
@@ -1800,6 +2178,105 @@
       </w:r>
     </w:p>
     <w:p>
+      <w:r>
+        <w:t>We</w:t>
+      </w:r>
+      <w:r>
+        <w:t xml:space="preserve"> wanted to learn the ROS (Robot Operating System) framework. We were able to wirelessly create a </w:t>
+      </w:r>
+      <w:r>
+        <w:t>3D map</w:t>
+      </w:r>
+      <w:r>
+        <w:t xml:space="preserve"> of an environment using a </w:t>
+      </w:r>
+      <w:r>
+        <w:t xml:space="preserve">Microsoft </w:t>
+      </w:r>
+      <w:r>
+        <w:t>Kinect and a Raspberry Pi</w:t>
+      </w:r>
+    </w:p>
+    <w:p>
+      <w:pPr>
+        <w:pStyle w:val="Heading2"/>
+      </w:pPr>
+      <w:r>
+        <w:rPr>
+          <w:noProof/>
+        </w:rPr>
+        <w:t>Innovatron</w:t>
+      </w:r>
+      <w:r>
+        <w:t>: 3</w:t>
+      </w:r>
+      <w:r>
+        <w:rPr>
+          <w:vertAlign w:val="superscript"/>
+        </w:rPr>
+        <w:t>rd</w:t>
+      </w:r>
+      <w:r>
+        <w:t xml:space="preserve"> Prize May 2018</w:t>
+      </w:r>
+      <w:r>
+        <w:t xml:space="preserve"> </w:t>
+      </w:r>
+      <w:r>
+        <w:rPr>
+          <w:noProof/>
+          <w:u w:val="none"/>
+          <w:lang w:val="en-IN" w:eastAsia="en-IN"/>
+        </w:rPr>
+        <w:drawing>
+          <wp:inline distT="0" distB="0" distL="0" distR="0" wp14:anchorId="3A88CF79" wp14:editId="2D8C31CB">
+            <wp:extent cx="114300" cy="114300"/>
+            <wp:effectExtent l="0" t="0" r="0" b="0"/>
+            <wp:docPr id="8" name="Picture 8" descr="20100525161651!Icon_External_Link">
+              <a:hlinkClick xmlns:a="http://schemas.openxmlformats.org/drawingml/2006/main" r:id="rId22"/>
+            </wp:docPr>
+            <wp:cNvGraphicFramePr/>
+            <a:graphic xmlns:a="http://schemas.openxmlformats.org/drawingml/2006/main">
+              <a:graphicData uri="http://schemas.openxmlformats.org/drawingml/2006/picture">
+                <pic:pic xmlns:pic="http://schemas.openxmlformats.org/drawingml/2006/picture">
+                  <pic:nvPicPr>
+                    <pic:cNvPr id="1" name="Picture 1" descr="20100525161651!Icon_External_Link"/>
+                    <pic:cNvPicPr/>
+                  </pic:nvPicPr>
+                  <pic:blipFill>
+                    <a:blip r:embed="rId12">
+                      <a:extLst>
+                        <a:ext uri="{28A0092B-C50C-407E-A947-70E740481C1C}">
+                          <a14:useLocalDpi xmlns:a14="http://schemas.microsoft.com/office/drawing/2010/main" val="0"/>
+                        </a:ext>
+                      </a:extLst>
+                    </a:blip>
+                    <a:srcRect/>
+                    <a:stretch>
+                      <a:fillRect/>
+                    </a:stretch>
+                  </pic:blipFill>
+                  <pic:spPr bwMode="auto">
+                    <a:xfrm>
+                      <a:off x="0" y="0"/>
+                      <a:ext cx="114300" cy="114300"/>
+                    </a:xfrm>
+                    <a:prstGeom prst="rect">
+                      <a:avLst/>
+                    </a:prstGeom>
+                    <a:noFill/>
+                    <a:ln>
+                      <a:noFill/>
+                    </a:ln>
+                  </pic:spPr>
+                </pic:pic>
+              </a:graphicData>
+            </a:graphic>
+          </wp:inline>
+        </w:drawing>
+      </w:r>
+    </w:p>
+    <w:p>
       <w:pPr>
         <w:pStyle w:val="ListParagraph"/>
         <w:numPr>
@@ -1919,9 +2396,23 @@
     </w:p>
     <w:p>
       <w:pPr>
+        <w:rPr>
+          <w:color w:val="000000" w:themeColor="text1"/>
+        </w:rPr>
+      </w:pPr>
+      <w:r>
+        <w:rPr>
+          <w:color w:val="000000" w:themeColor="text1"/>
+        </w:rPr>
+        <w:br w:type="page"/>
+      </w:r>
+    </w:p>
+    <w:p>
+      <w:pPr>
         <w:pStyle w:val="Heading1"/>
       </w:pPr>
       <w:r>
+        <w:lastRenderedPageBreak/>
         <w:t>Technical Skills</w:t>
       </w:r>
     </w:p>
@@ -1940,7 +2431,11 @@
         <w:t xml:space="preserve">rogramming </w:t>
       </w:r>
       <w:r>
-        <w:t>(AT</w:t>
+        <w:t>(</w:t>
+      </w:r>
+      <w:proofErr w:type="spellStart"/>
+      <w:r>
+        <w:t>AT</w:t>
       </w:r>
       <w:r>
         <w:t>m</w:t>
@@ -1948,6 +2443,7 @@
       <w:r>
         <w:t>ega</w:t>
       </w:r>
+      <w:proofErr w:type="spellEnd"/>
       <w:r>
         <w:t xml:space="preserve"> </w:t>
       </w:r>
@@ -2042,7 +2538,15 @@
         </w:numPr>
       </w:pPr>
       <w:r>
-        <w:t>Basic FPGA programming Atlys Spartan-6 trainer board</w:t>
+        <w:t xml:space="preserve">Basic FPGA programming </w:t>
+      </w:r>
+      <w:proofErr w:type="spellStart"/>
+      <w:r>
+        <w:t>Atlys</w:t>
+      </w:r>
+      <w:proofErr w:type="spellEnd"/>
+      <w:r>
+        <w:t xml:space="preserve"> Spartan-6 trainer board</w:t>
       </w:r>
     </w:p>
     <w:p>
@@ -2102,6 +2606,7 @@
         <w:t>3D Printing</w:t>
       </w:r>
     </w:p>
+    <w:p/>
     <w:p>
       <w:pPr>
         <w:pStyle w:val="Heading1"/>
@@ -2269,7 +2774,7 @@
       </w:r>
     </w:p>
     <w:sectPr>
-      <w:footerReference w:type="default" r:id="rId21"/>
+      <w:footerReference w:type="default" r:id="rId23"/>
       <w:pgSz w:w="11907" w:h="16839" w:code="9"/>
       <w:pgMar w:top="851" w:right="1077" w:bottom="896" w:left="1077" w:header="720" w:footer="720" w:gutter="0"/>
       <w:cols w:space="720"/>
@@ -2280,7 +2785,7 @@
 </file>
 
 <file path=word/endnotes.xml><?xml version="1.0" encoding="utf-8"?>
-<w:endnotes xmlns:wpc="http://schemas.microsoft.com/office/word/2010/wordprocessingCanvas" xmlns:mc="http://schemas.openxmlformats.org/markup-compatibility/2006" xmlns:o="urn:schemas-microsoft-com:office:office" xmlns:r="http://schemas.openxmlformats.org/officeDocument/2006/relationships" xmlns:m="http://schemas.openxmlformats.org/officeDocument/2006/math" xmlns:v="urn:schemas-microsoft-com:vml" xmlns:wp14="http://schemas.microsoft.com/office/word/2010/wordprocessingDrawing" xmlns:wp="http://schemas.openxmlformats.org/drawingml/2006/wordprocessingDrawing" xmlns:w10="urn:schemas-microsoft-com:office:word" xmlns:w="http://schemas.openxmlformats.org/wordprocessingml/2006/main" xmlns:w14="http://schemas.microsoft.com/office/word/2010/wordml" xmlns:w15="http://schemas.microsoft.com/office/word/2012/wordml" xmlns:wpg="http://schemas.microsoft.com/office/word/2010/wordprocessingGroup" xmlns:wpi="http://schemas.microsoft.com/office/word/2010/wordprocessingInk" xmlns:wne="http://schemas.microsoft.com/office/word/2006/wordml" xmlns:wps="http://schemas.microsoft.com/office/word/2010/wordprocessingShape" mc:Ignorable="w14 w15 wp14">
+<w:endnotes xmlns:wpc="http://schemas.microsoft.com/office/word/2010/wordprocessingCanvas" xmlns:cx="http://schemas.microsoft.com/office/drawing/2014/chartex" xmlns:cx1="http://schemas.microsoft.com/office/drawing/2015/9/8/chartex" xmlns:cx2="http://schemas.microsoft.com/office/drawing/2015/10/21/chartex" xmlns:cx3="http://schemas.microsoft.com/office/drawing/2016/5/9/chartex" xmlns:cx4="http://schemas.microsoft.com/office/drawing/2016/5/10/chartex" xmlns:cx5="http://schemas.microsoft.com/office/drawing/2016/5/11/chartex" xmlns:cx6="http://schemas.microsoft.com/office/drawing/2016/5/12/chartex" xmlns:cx7="http://schemas.microsoft.com/office/drawing/2016/5/13/chartex" xmlns:cx8="http://schemas.microsoft.com/office/drawing/2016/5/14/chartex" xmlns:mc="http://schemas.openxmlformats.org/markup-compatibility/2006" xmlns:aink="http://schemas.microsoft.com/office/drawing/2016/ink" xmlns:am3d="http://schemas.microsoft.com/office/drawing/2017/model3d" xmlns:o="urn:schemas-microsoft-com:office:office" xmlns:r="http://schemas.openxmlformats.org/officeDocument/2006/relationships" xmlns:m="http://schemas.openxmlformats.org/officeDocument/2006/math" xmlns:v="urn:schemas-microsoft-com:vml" xmlns:wp14="http://schemas.microsoft.com/office/word/2010/wordprocessingDrawing" xmlns:wp="http://schemas.openxmlformats.org/drawingml/2006/wordprocessingDrawing" xmlns:w10="urn:schemas-microsoft-com:office:word" xmlns:w="http://schemas.openxmlformats.org/wordprocessingml/2006/main" xmlns:w14="http://schemas.microsoft.com/office/word/2010/wordml" xmlns:w15="http://schemas.microsoft.com/office/word/2012/wordml" xmlns:w16cid="http://schemas.microsoft.com/office/word/2016/wordml/cid" xmlns:w16se="http://schemas.microsoft.com/office/word/2015/wordml/symex" xmlns:wpg="http://schemas.microsoft.com/office/word/2010/wordprocessingGroup" xmlns:wpi="http://schemas.microsoft.com/office/word/2010/wordprocessingInk" xmlns:wne="http://schemas.microsoft.com/office/word/2006/wordml" xmlns:wps="http://schemas.microsoft.com/office/word/2010/wordprocessingShape" mc:Ignorable="w14 w15 w16se w16cid wp14">
   <w:endnote w:type="separator" w:id="-1">
     <w:p>
       <w:pPr>
@@ -2305,7 +2810,7 @@
 </file>
 
 <file path=word/footer1.xml><?xml version="1.0" encoding="utf-8"?>
-<w:ftr xmlns:wpc="http://schemas.microsoft.com/office/word/2010/wordprocessingCanvas" xmlns:mc="http://schemas.openxmlformats.org/markup-compatibility/2006" xmlns:o="urn:schemas-microsoft-com:office:office" xmlns:r="http://schemas.openxmlformats.org/officeDocument/2006/relationships" xmlns:m="http://schemas.openxmlformats.org/officeDocument/2006/math" xmlns:v="urn:schemas-microsoft-com:vml" xmlns:wp14="http://schemas.microsoft.com/office/word/2010/wordprocessingDrawing" xmlns:wp="http://schemas.openxmlformats.org/drawingml/2006/wordprocessingDrawing" xmlns:w10="urn:schemas-microsoft-com:office:word" xmlns:w="http://schemas.openxmlformats.org/wordprocessingml/2006/main" xmlns:w14="http://schemas.microsoft.com/office/word/2010/wordml" xmlns:w15="http://schemas.microsoft.com/office/word/2012/wordml" xmlns:wpg="http://schemas.microsoft.com/office/word/2010/wordprocessingGroup" xmlns:wpi="http://schemas.microsoft.com/office/word/2010/wordprocessingInk" xmlns:wne="http://schemas.microsoft.com/office/word/2006/wordml" xmlns:wps="http://schemas.microsoft.com/office/word/2010/wordprocessingShape" mc:Ignorable="w14 w15 wp14">
+<w:ftr xmlns:wpc="http://schemas.microsoft.com/office/word/2010/wordprocessingCanvas" xmlns:cx="http://schemas.microsoft.com/office/drawing/2014/chartex" xmlns:cx1="http://schemas.microsoft.com/office/drawing/2015/9/8/chartex" xmlns:cx2="http://schemas.microsoft.com/office/drawing/2015/10/21/chartex" xmlns:cx3="http://schemas.microsoft.com/office/drawing/2016/5/9/chartex" xmlns:cx4="http://schemas.microsoft.com/office/drawing/2016/5/10/chartex" xmlns:cx5="http://schemas.microsoft.com/office/drawing/2016/5/11/chartex" xmlns:cx6="http://schemas.microsoft.com/office/drawing/2016/5/12/chartex" xmlns:cx7="http://schemas.microsoft.com/office/drawing/2016/5/13/chartex" xmlns:cx8="http://schemas.microsoft.com/office/drawing/2016/5/14/chartex" xmlns:mc="http://schemas.openxmlformats.org/markup-compatibility/2006" xmlns:aink="http://schemas.microsoft.com/office/drawing/2016/ink" xmlns:am3d="http://schemas.microsoft.com/office/drawing/2017/model3d" xmlns:o="urn:schemas-microsoft-com:office:office" xmlns:r="http://schemas.openxmlformats.org/officeDocument/2006/relationships" xmlns:m="http://schemas.openxmlformats.org/officeDocument/2006/math" xmlns:v="urn:schemas-microsoft-com:vml" xmlns:wp14="http://schemas.microsoft.com/office/word/2010/wordprocessingDrawing" xmlns:wp="http://schemas.openxmlformats.org/drawingml/2006/wordprocessingDrawing" xmlns:w10="urn:schemas-microsoft-com:office:word" xmlns:w="http://schemas.openxmlformats.org/wordprocessingml/2006/main" xmlns:w14="http://schemas.microsoft.com/office/word/2010/wordml" xmlns:w15="http://schemas.microsoft.com/office/word/2012/wordml" xmlns:w16cid="http://schemas.microsoft.com/office/word/2016/wordml/cid" xmlns:w16se="http://schemas.microsoft.com/office/word/2015/wordml/symex" xmlns:wpg="http://schemas.microsoft.com/office/word/2010/wordprocessingGroup" xmlns:wpi="http://schemas.microsoft.com/office/word/2010/wordprocessingInk" xmlns:wne="http://schemas.microsoft.com/office/word/2006/wordml" xmlns:wps="http://schemas.microsoft.com/office/word/2010/wordprocessingShape" mc:Ignorable="w14 w15 w16se w16cid wp14">
   <w:p>
     <w:pPr>
       <w:pStyle w:val="Footer"/>
@@ -2377,7 +2882,7 @@
       <w:rPr>
         <w:noProof/>
       </w:rPr>
-      <w:t>2</w:t>
+      <w:t>3</w:t>
     </w:r>
     <w:r>
       <w:rPr>
@@ -2390,7 +2895,7 @@
 </file>
 
 <file path=word/footnotes.xml><?xml version="1.0" encoding="utf-8"?>
-<w:footnotes xmlns:wpc="http://schemas.microsoft.com/office/word/2010/wordprocessingCanvas" xmlns:mc="http://schemas.openxmlformats.org/markup-compatibility/2006" xmlns:o="urn:schemas-microsoft-com:office:office" xmlns:r="http://schemas.openxmlformats.org/officeDocument/2006/relationships" xmlns:m="http://schemas.openxmlformats.org/officeDocument/2006/math" xmlns:v="urn:schemas-microsoft-com:vml" xmlns:wp14="http://schemas.microsoft.com/office/word/2010/wordprocessingDrawing" xmlns:wp="http://schemas.openxmlformats.org/drawingml/2006/wordprocessingDrawing" xmlns:w10="urn:schemas-microsoft-com:office:word" xmlns:w="http://schemas.openxmlformats.org/wordprocessingml/2006/main" xmlns:w14="http://schemas.microsoft.com/office/word/2010/wordml" xmlns:w15="http://schemas.microsoft.com/office/word/2012/wordml" xmlns:wpg="http://schemas.microsoft.com/office/word/2010/wordprocessingGroup" xmlns:wpi="http://schemas.microsoft.com/office/word/2010/wordprocessingInk" xmlns:wne="http://schemas.microsoft.com/office/word/2006/wordml" xmlns:wps="http://schemas.microsoft.com/office/word/2010/wordprocessingShape" mc:Ignorable="w14 w15 wp14">
+<w:footnotes xmlns:wpc="http://schemas.microsoft.com/office/word/2010/wordprocessingCanvas" xmlns:cx="http://schemas.microsoft.com/office/drawing/2014/chartex" xmlns:cx1="http://schemas.microsoft.com/office/drawing/2015/9/8/chartex" xmlns:cx2="http://schemas.microsoft.com/office/drawing/2015/10/21/chartex" xmlns:cx3="http://schemas.microsoft.com/office/drawing/2016/5/9/chartex" xmlns:cx4="http://schemas.microsoft.com/office/drawing/2016/5/10/chartex" xmlns:cx5="http://schemas.microsoft.com/office/drawing/2016/5/11/chartex" xmlns:cx6="http://schemas.microsoft.com/office/drawing/2016/5/12/chartex" xmlns:cx7="http://schemas.microsoft.com/office/drawing/2016/5/13/chartex" xmlns:cx8="http://schemas.microsoft.com/office/drawing/2016/5/14/chartex" xmlns:mc="http://schemas.openxmlformats.org/markup-compatibility/2006" xmlns:aink="http://schemas.microsoft.com/office/drawing/2016/ink" xmlns:am3d="http://schemas.microsoft.com/office/drawing/2017/model3d" xmlns:o="urn:schemas-microsoft-com:office:office" xmlns:r="http://schemas.openxmlformats.org/officeDocument/2006/relationships" xmlns:m="http://schemas.openxmlformats.org/officeDocument/2006/math" xmlns:v="urn:schemas-microsoft-com:vml" xmlns:wp14="http://schemas.microsoft.com/office/word/2010/wordprocessingDrawing" xmlns:wp="http://schemas.openxmlformats.org/drawingml/2006/wordprocessingDrawing" xmlns:w10="urn:schemas-microsoft-com:office:word" xmlns:w="http://schemas.openxmlformats.org/wordprocessingml/2006/main" xmlns:w14="http://schemas.microsoft.com/office/word/2010/wordml" xmlns:w15="http://schemas.microsoft.com/office/word/2012/wordml" xmlns:w16cid="http://schemas.microsoft.com/office/word/2016/wordml/cid" xmlns:w16se="http://schemas.microsoft.com/office/word/2015/wordml/symex" xmlns:wpg="http://schemas.microsoft.com/office/word/2010/wordprocessingGroup" xmlns:wpi="http://schemas.microsoft.com/office/word/2010/wordprocessingInk" xmlns:wne="http://schemas.microsoft.com/office/word/2006/wordml" xmlns:wps="http://schemas.microsoft.com/office/word/2010/wordprocessingShape" mc:Ignorable="w14 w15 w16se w16cid wp14">
   <w:footnote w:type="separator" w:id="-1">
     <w:p>
       <w:pPr>
@@ -2415,8 +2920,8 @@
 </file>
 
 <file path=word/numbering.xml><?xml version="1.0" encoding="utf-8"?>
-<w:numbering xmlns:wpc="http://schemas.microsoft.com/office/word/2010/wordprocessingCanvas" xmlns:mc="http://schemas.openxmlformats.org/markup-compatibility/2006" xmlns:o="urn:schemas-microsoft-com:office:office" xmlns:r="http://schemas.openxmlformats.org/officeDocument/2006/relationships" xmlns:m="http://schemas.openxmlformats.org/officeDocument/2006/math" xmlns:v="urn:schemas-microsoft-com:vml" xmlns:wp14="http://schemas.microsoft.com/office/word/2010/wordprocessingDrawing" xmlns:wp="http://schemas.openxmlformats.org/drawingml/2006/wordprocessingDrawing" xmlns:w10="urn:schemas-microsoft-com:office:word" xmlns:w="http://schemas.openxmlformats.org/wordprocessingml/2006/main" xmlns:w14="http://schemas.microsoft.com/office/word/2010/wordml" xmlns:w15="http://schemas.microsoft.com/office/word/2012/wordml" xmlns:wpg="http://schemas.microsoft.com/office/word/2010/wordprocessingGroup" xmlns:wpi="http://schemas.microsoft.com/office/word/2010/wordprocessingInk" xmlns:wne="http://schemas.microsoft.com/office/word/2006/wordml" xmlns:wps="http://schemas.microsoft.com/office/word/2010/wordprocessingShape" mc:Ignorable="w14 w15 wp14">
-  <w:abstractNum w:abstractNumId="0">
+<w:numbering xmlns:wpc="http://schemas.microsoft.com/office/word/2010/wordprocessingCanvas" xmlns:cx="http://schemas.microsoft.com/office/drawing/2014/chartex" xmlns:cx1="http://schemas.microsoft.com/office/drawing/2015/9/8/chartex" xmlns:cx2="http://schemas.microsoft.com/office/drawing/2015/10/21/chartex" xmlns:cx3="http://schemas.microsoft.com/office/drawing/2016/5/9/chartex" xmlns:cx4="http://schemas.microsoft.com/office/drawing/2016/5/10/chartex" xmlns:cx5="http://schemas.microsoft.com/office/drawing/2016/5/11/chartex" xmlns:cx6="http://schemas.microsoft.com/office/drawing/2016/5/12/chartex" xmlns:cx7="http://schemas.microsoft.com/office/drawing/2016/5/13/chartex" xmlns:cx8="http://schemas.microsoft.com/office/drawing/2016/5/14/chartex" xmlns:mc="http://schemas.openxmlformats.org/markup-compatibility/2006" xmlns:aink="http://schemas.microsoft.com/office/drawing/2016/ink" xmlns:am3d="http://schemas.microsoft.com/office/drawing/2017/model3d" xmlns:o="urn:schemas-microsoft-com:office:office" xmlns:r="http://schemas.openxmlformats.org/officeDocument/2006/relationships" xmlns:m="http://schemas.openxmlformats.org/officeDocument/2006/math" xmlns:v="urn:schemas-microsoft-com:vml" xmlns:wp14="http://schemas.microsoft.com/office/word/2010/wordprocessingDrawing" xmlns:wp="http://schemas.openxmlformats.org/drawingml/2006/wordprocessingDrawing" xmlns:w10="urn:schemas-microsoft-com:office:word" xmlns:w="http://schemas.openxmlformats.org/wordprocessingml/2006/main" xmlns:w14="http://schemas.microsoft.com/office/word/2010/wordml" xmlns:w15="http://schemas.microsoft.com/office/word/2012/wordml" xmlns:w16cid="http://schemas.microsoft.com/office/word/2016/wordml/cid" xmlns:w16se="http://schemas.microsoft.com/office/word/2015/wordml/symex" xmlns:wpg="http://schemas.microsoft.com/office/word/2010/wordprocessingGroup" xmlns:wpi="http://schemas.microsoft.com/office/word/2010/wordprocessingInk" xmlns:wne="http://schemas.microsoft.com/office/word/2006/wordml" xmlns:wps="http://schemas.microsoft.com/office/word/2010/wordprocessingShape" mc:Ignorable="w14 w15 w16se w16cid wp14">
+  <w:abstractNum w:abstractNumId="0" w15:restartNumberingAfterBreak="0">
     <w:nsid w:val="04822058"/>
     <w:multiLevelType w:val="hybridMultilevel"/>
     <w:tmpl w:val="1C3ED3D2"/>
@@ -2529,7 +3034,7 @@
       </w:rPr>
     </w:lvl>
   </w:abstractNum>
-  <w:abstractNum w:abstractNumId="1">
+  <w:abstractNum w:abstractNumId="1" w15:restartNumberingAfterBreak="0">
     <w:nsid w:val="04945029"/>
     <w:multiLevelType w:val="hybridMultilevel"/>
     <w:tmpl w:val="0486CD0C"/>
@@ -2642,7 +3147,7 @@
       </w:rPr>
     </w:lvl>
   </w:abstractNum>
-  <w:abstractNum w:abstractNumId="2">
+  <w:abstractNum w:abstractNumId="2" w15:restartNumberingAfterBreak="0">
     <w:nsid w:val="068961F3"/>
     <w:multiLevelType w:val="hybridMultilevel"/>
     <w:tmpl w:val="EC541B9E"/>
@@ -2755,7 +3260,7 @@
       </w:rPr>
     </w:lvl>
   </w:abstractNum>
-  <w:abstractNum w:abstractNumId="3">
+  <w:abstractNum w:abstractNumId="3" w15:restartNumberingAfterBreak="0">
     <w:nsid w:val="07237538"/>
     <w:multiLevelType w:val="hybridMultilevel"/>
     <w:tmpl w:val="4F2E0DA6"/>
@@ -2868,7 +3373,7 @@
       </w:rPr>
     </w:lvl>
   </w:abstractNum>
-  <w:abstractNum w:abstractNumId="4">
+  <w:abstractNum w:abstractNumId="4" w15:restartNumberingAfterBreak="0">
     <w:nsid w:val="0D5B07C9"/>
     <w:multiLevelType w:val="hybridMultilevel"/>
     <w:tmpl w:val="A978E146"/>
@@ -2981,7 +3486,7 @@
       </w:rPr>
     </w:lvl>
   </w:abstractNum>
-  <w:abstractNum w:abstractNumId="5">
+  <w:abstractNum w:abstractNumId="5" w15:restartNumberingAfterBreak="0">
     <w:nsid w:val="1005363E"/>
     <w:multiLevelType w:val="hybridMultilevel"/>
     <w:tmpl w:val="214A93A6"/>
@@ -3094,7 +3599,7 @@
       </w:rPr>
     </w:lvl>
   </w:abstractNum>
-  <w:abstractNum w:abstractNumId="6">
+  <w:abstractNum w:abstractNumId="6" w15:restartNumberingAfterBreak="0">
     <w:nsid w:val="2FA8057D"/>
     <w:multiLevelType w:val="hybridMultilevel"/>
     <w:tmpl w:val="53242494"/>
@@ -3207,7 +3712,7 @@
       </w:rPr>
     </w:lvl>
   </w:abstractNum>
-  <w:abstractNum w:abstractNumId="7">
+  <w:abstractNum w:abstractNumId="7" w15:restartNumberingAfterBreak="0">
     <w:nsid w:val="377F4A76"/>
     <w:multiLevelType w:val="hybridMultilevel"/>
     <w:tmpl w:val="C4A43F9A"/>
@@ -3320,7 +3825,7 @@
       </w:rPr>
     </w:lvl>
   </w:abstractNum>
-  <w:abstractNum w:abstractNumId="8">
+  <w:abstractNum w:abstractNumId="8" w15:restartNumberingAfterBreak="0">
     <w:nsid w:val="41D53AC1"/>
     <w:multiLevelType w:val="hybridMultilevel"/>
     <w:tmpl w:val="E2F2EA5A"/>
@@ -3433,7 +3938,7 @@
       </w:rPr>
     </w:lvl>
   </w:abstractNum>
-  <w:abstractNum w:abstractNumId="9">
+  <w:abstractNum w:abstractNumId="9" w15:restartNumberingAfterBreak="0">
     <w:nsid w:val="4E7C1E3A"/>
     <w:multiLevelType w:val="hybridMultilevel"/>
     <w:tmpl w:val="7DD25F74"/>
@@ -3546,7 +4051,7 @@
       </w:rPr>
     </w:lvl>
   </w:abstractNum>
-  <w:abstractNum w:abstractNumId="10">
+  <w:abstractNum w:abstractNumId="10" w15:restartNumberingAfterBreak="0">
     <w:nsid w:val="627B64A3"/>
     <w:multiLevelType w:val="hybridMultilevel"/>
     <w:tmpl w:val="F8AEB832"/>
@@ -3659,7 +4164,7 @@
       </w:rPr>
     </w:lvl>
   </w:abstractNum>
-  <w:abstractNum w:abstractNumId="11">
+  <w:abstractNum w:abstractNumId="11" w15:restartNumberingAfterBreak="0">
     <w:nsid w:val="63FB65C2"/>
     <w:multiLevelType w:val="hybridMultilevel"/>
     <w:tmpl w:val="1F6A751E"/>
@@ -3772,7 +4277,7 @@
       </w:rPr>
     </w:lvl>
   </w:abstractNum>
-  <w:abstractNum w:abstractNumId="12">
+  <w:abstractNum w:abstractNumId="12" w15:restartNumberingAfterBreak="0">
     <w:nsid w:val="68E84D18"/>
     <w:multiLevelType w:val="hybridMultilevel"/>
     <w:tmpl w:val="8F808D78"/>
@@ -3885,7 +4390,7 @@
       </w:rPr>
     </w:lvl>
   </w:abstractNum>
-  <w:abstractNum w:abstractNumId="13">
+  <w:abstractNum w:abstractNumId="13" w15:restartNumberingAfterBreak="0">
     <w:nsid w:val="6C4D23BF"/>
     <w:multiLevelType w:val="hybridMultilevel"/>
     <w:tmpl w:val="249AAD5A"/>
@@ -3998,7 +4503,7 @@
       </w:rPr>
     </w:lvl>
   </w:abstractNum>
-  <w:abstractNum w:abstractNumId="14">
+  <w:abstractNum w:abstractNumId="14" w15:restartNumberingAfterBreak="0">
     <w:nsid w:val="6E266F20"/>
     <w:multiLevelType w:val="hybridMultilevel"/>
     <w:tmpl w:val="0158D37C"/>
@@ -4111,7 +4616,7 @@
       </w:rPr>
     </w:lvl>
   </w:abstractNum>
-  <w:abstractNum w:abstractNumId="15">
+  <w:abstractNum w:abstractNumId="15" w15:restartNumberingAfterBreak="0">
     <w:nsid w:val="6E5F09BD"/>
     <w:multiLevelType w:val="hybridMultilevel"/>
     <w:tmpl w:val="5A607028"/>
@@ -4224,7 +4729,7 @@
       </w:rPr>
     </w:lvl>
   </w:abstractNum>
-  <w:abstractNum w:abstractNumId="16">
+  <w:abstractNum w:abstractNumId="16" w15:restartNumberingAfterBreak="0">
     <w:nsid w:val="767409B7"/>
     <w:multiLevelType w:val="hybridMultilevel"/>
     <w:tmpl w:val="A9361438"/>
@@ -4337,7 +4842,7 @@
       </w:rPr>
     </w:lvl>
   </w:abstractNum>
-  <w:abstractNum w:abstractNumId="17">
+  <w:abstractNum w:abstractNumId="17" w15:restartNumberingAfterBreak="0">
     <w:nsid w:val="768B09F2"/>
     <w:multiLevelType w:val="hybridMultilevel"/>
     <w:tmpl w:val="5932438E"/>
@@ -4450,7 +4955,7 @@
       </w:rPr>
     </w:lvl>
   </w:abstractNum>
-  <w:abstractNum w:abstractNumId="18">
+  <w:abstractNum w:abstractNumId="18" w15:restartNumberingAfterBreak="0">
     <w:nsid w:val="79296DDF"/>
     <w:multiLevelType w:val="hybridMultilevel"/>
     <w:tmpl w:val="AE381664"/>
@@ -4624,7 +5129,7 @@
 </file>
 
 <file path=word/styles.xml><?xml version="1.0" encoding="utf-8"?>
-<w:styles xmlns:mc="http://schemas.openxmlformats.org/markup-compatibility/2006" xmlns:r="http://schemas.openxmlformats.org/officeDocument/2006/relationships" xmlns:w="http://schemas.openxmlformats.org/wordprocessingml/2006/main" xmlns:w14="http://schemas.microsoft.com/office/word/2010/wordml" xmlns:w15="http://schemas.microsoft.com/office/word/2012/wordml" mc:Ignorable="w14 w15">
+<w:styles xmlns:mc="http://schemas.openxmlformats.org/markup-compatibility/2006" xmlns:r="http://schemas.openxmlformats.org/officeDocument/2006/relationships" xmlns:w="http://schemas.openxmlformats.org/wordprocessingml/2006/main" xmlns:w14="http://schemas.microsoft.com/office/word/2010/wordml" xmlns:w15="http://schemas.microsoft.com/office/word/2012/wordml" xmlns:w16cid="http://schemas.microsoft.com/office/word/2016/wordml/cid" xmlns:w16se="http://schemas.microsoft.com/office/word/2015/wordml/symex" mc:Ignorable="w14 w15 w16se w16cid">
   <w:docDefaults>
     <w:rPrDefault>
       <w:rPr>
@@ -4640,7 +5145,7 @@
       </w:pPr>
     </w:pPrDefault>
   </w:docDefaults>
-  <w:latentStyles w:defLockedState="0" w:defUIPriority="99" w:defSemiHidden="0" w:defUnhideWhenUsed="0" w:defQFormat="0" w:count="371">
+  <w:latentStyles w:defLockedState="0" w:defUIPriority="99" w:defSemiHidden="0" w:defUnhideWhenUsed="0" w:defQFormat="0" w:count="375">
     <w:lsdException w:name="Normal" w:uiPriority="0" w:qFormat="1"/>
     <w:lsdException w:name="heading 1" w:uiPriority="9" w:qFormat="1"/>
     <w:lsdException w:name="heading 2" w:semiHidden="1" w:uiPriority="9" w:unhideWhenUsed="1" w:qFormat="1"/>
@@ -4746,7 +5251,6 @@
     <w:lsdException w:name="HTML Sample" w:semiHidden="1" w:unhideWhenUsed="1"/>
     <w:lsdException w:name="HTML Typewriter" w:semiHidden="1" w:unhideWhenUsed="1"/>
     <w:lsdException w:name="HTML Variable" w:semiHidden="1" w:unhideWhenUsed="1"/>
-    <w:lsdException w:name="Normal Table" w:semiHidden="1" w:unhideWhenUsed="1"/>
     <w:lsdException w:name="annotation subject" w:semiHidden="1" w:unhideWhenUsed="1"/>
     <w:lsdException w:name="No List" w:semiHidden="1" w:unhideWhenUsed="1"/>
     <w:lsdException w:name="Outline List 1" w:semiHidden="1" w:unhideWhenUsed="1"/>
@@ -4790,10 +5294,8 @@
     <w:lsdException w:name="Table Elegant" w:semiHidden="1" w:unhideWhenUsed="1"/>
     <w:lsdException w:name="Table Professional" w:semiHidden="1" w:unhideWhenUsed="1"/>
     <w:lsdException w:name="Table Subtle 1" w:semiHidden="1" w:unhideWhenUsed="1"/>
-    <w:lsdException w:name="Table Subtle 2" w:semiHidden="1" w:unhideWhenUsed="1"/>
     <w:lsdException w:name="Table Web 1" w:semiHidden="1" w:unhideWhenUsed="1"/>
     <w:lsdException w:name="Table Web 2" w:semiHidden="1" w:unhideWhenUsed="1"/>
-    <w:lsdException w:name="Table Web 3" w:semiHidden="1" w:unhideWhenUsed="1"/>
     <w:lsdException w:name="Balloon Text" w:semiHidden="1" w:unhideWhenUsed="1"/>
     <w:lsdException w:name="Table Grid" w:uiPriority="39"/>
     <w:lsdException w:name="Table Theme" w:semiHidden="1" w:unhideWhenUsed="1"/>
@@ -5012,6 +5514,10 @@
     <w:lsdException w:name="List Table 5 Dark Accent 6" w:uiPriority="50"/>
     <w:lsdException w:name="List Table 6 Colorful Accent 6" w:uiPriority="51"/>
     <w:lsdException w:name="List Table 7 Colorful Accent 6" w:uiPriority="52"/>
+    <w:lsdException w:name="Mention" w:semiHidden="1" w:unhideWhenUsed="1"/>
+    <w:lsdException w:name="Smart Hyperlink" w:semiHidden="1" w:unhideWhenUsed="1"/>
+    <w:lsdException w:name="Hashtag" w:semiHidden="1" w:unhideWhenUsed="1"/>
+    <w:lsdException w:name="Unresolved Mention" w:semiHidden="1" w:unhideWhenUsed="1"/>
   </w:latentStyles>
   <w:style w:type="paragraph" w:default="1" w:styleId="Normal">
     <w:name w:val="Normal"/>
@@ -5120,7 +5626,6 @@
       <w:spacing w:after="0" w:line="240" w:lineRule="auto"/>
     </w:pPr>
     <w:tblPr>
-      <w:tblInd w:w="0" w:type="dxa"/>
       <w:tblBorders>
         <w:top w:val="single" w:sz="4" w:space="0" w:color="auto"/>
         <w:left w:val="single" w:sz="4" w:space="0" w:color="auto"/>
@@ -5129,12 +5634,6 @@
         <w:insideH w:val="single" w:sz="4" w:space="0" w:color="auto"/>
         <w:insideV w:val="single" w:sz="4" w:space="0" w:color="auto"/>
       </w:tblBorders>
-      <w:tblCellMar>
-        <w:top w:w="0" w:type="dxa"/>
-        <w:left w:w="108" w:type="dxa"/>
-        <w:bottom w:w="0" w:type="dxa"/>
-        <w:right w:w="108" w:type="dxa"/>
-      </w:tblCellMar>
     </w:tblPr>
   </w:style>
   <w:style w:type="paragraph" w:styleId="Header">
@@ -5225,8 +5724,8 @@
       <w:u w:val="single"/>
     </w:rPr>
   </w:style>
-  <w:style w:type="character" w:customStyle="1" w:styleId="UnresolvedMention">
-    <w:name w:val="Unresolved Mention"/>
+  <w:style w:type="character" w:customStyle="1" w:styleId="UnresolvedMention1">
+    <w:name w:val="Unresolved Mention1"/>
     <w:basedOn w:val="DefaultParagraphFont"/>
     <w:uiPriority w:val="99"/>
     <w:semiHidden/>
@@ -5518,7 +6017,7 @@
 </file>
 
 <file path=customXml/itemProps1.xml><?xml version="1.0" encoding="utf-8"?>
-<ds:datastoreItem xmlns:ds="http://schemas.openxmlformats.org/officeDocument/2006/customXml" ds:itemID="{5CA345C0-E552-4933-A8A4-DDD4390B08CC}">
+<ds:datastoreItem xmlns:ds="http://schemas.openxmlformats.org/officeDocument/2006/customXml" ds:itemID="{23FF2F7A-08CB-4967-939D-D9EA3DFC26D5}">
   <ds:schemaRefs>
     <ds:schemaRef ds:uri="http://schemas.openxmlformats.org/officeDocument/2006/bibliography"/>
   </ds:schemaRefs>

</xml_diff>

<commit_message>
Added profile and made changes
</commit_message>
<xml_diff>
--- a/Chirag_Resume/Resume.docx
+++ b/Chirag_Resume/Resume.docx
@@ -1,6 +1,6 @@
 
 <file path=word/document.xml><?xml version="1.0" encoding="utf-8"?>
-<w:document xmlns:wpc="http://schemas.microsoft.com/office/word/2010/wordprocessingCanvas" xmlns:cx="http://schemas.microsoft.com/office/drawing/2014/chartex" xmlns:cx1="http://schemas.microsoft.com/office/drawing/2015/9/8/chartex" xmlns:cx2="http://schemas.microsoft.com/office/drawing/2015/10/21/chartex" xmlns:cx3="http://schemas.microsoft.com/office/drawing/2016/5/9/chartex" xmlns:cx4="http://schemas.microsoft.com/office/drawing/2016/5/10/chartex" xmlns:cx5="http://schemas.microsoft.com/office/drawing/2016/5/11/chartex" xmlns:cx6="http://schemas.microsoft.com/office/drawing/2016/5/12/chartex" xmlns:cx7="http://schemas.microsoft.com/office/drawing/2016/5/13/chartex" xmlns:cx8="http://schemas.microsoft.com/office/drawing/2016/5/14/chartex" xmlns:mc="http://schemas.openxmlformats.org/markup-compatibility/2006" xmlns:aink="http://schemas.microsoft.com/office/drawing/2016/ink" xmlns:am3d="http://schemas.microsoft.com/office/drawing/2017/model3d" xmlns:o="urn:schemas-microsoft-com:office:office" xmlns:r="http://schemas.openxmlformats.org/officeDocument/2006/relationships" xmlns:m="http://schemas.openxmlformats.org/officeDocument/2006/math" xmlns:v="urn:schemas-microsoft-com:vml" xmlns:wp14="http://schemas.microsoft.com/office/word/2010/wordprocessingDrawing" xmlns:wp="http://schemas.openxmlformats.org/drawingml/2006/wordprocessingDrawing" xmlns:w10="urn:schemas-microsoft-com:office:word" xmlns:w="http://schemas.openxmlformats.org/wordprocessingml/2006/main" xmlns:w14="http://schemas.microsoft.com/office/word/2010/wordml" xmlns:w15="http://schemas.microsoft.com/office/word/2012/wordml" xmlns:w16cid="http://schemas.microsoft.com/office/word/2016/wordml/cid" xmlns:w16se="http://schemas.microsoft.com/office/word/2015/wordml/symex" xmlns:wpg="http://schemas.microsoft.com/office/word/2010/wordprocessingGroup" xmlns:wpi="http://schemas.microsoft.com/office/word/2010/wordprocessingInk" xmlns:wne="http://schemas.microsoft.com/office/word/2006/wordml" xmlns:wps="http://schemas.microsoft.com/office/word/2010/wordprocessingShape" mc:Ignorable="w14 w15 w16se w16cid wp14">
+<w:document xmlns:wpc="http://schemas.microsoft.com/office/word/2010/wordprocessingCanvas" xmlns:mc="http://schemas.openxmlformats.org/markup-compatibility/2006" xmlns:o="urn:schemas-microsoft-com:office:office" xmlns:r="http://schemas.openxmlformats.org/officeDocument/2006/relationships" xmlns:m="http://schemas.openxmlformats.org/officeDocument/2006/math" xmlns:v="urn:schemas-microsoft-com:vml" xmlns:wp14="http://schemas.microsoft.com/office/word/2010/wordprocessingDrawing" xmlns:wp="http://schemas.openxmlformats.org/drawingml/2006/wordprocessingDrawing" xmlns:w10="urn:schemas-microsoft-com:office:word" xmlns:w="http://schemas.openxmlformats.org/wordprocessingml/2006/main" xmlns:w14="http://schemas.microsoft.com/office/word/2010/wordml" xmlns:w15="http://schemas.microsoft.com/office/word/2012/wordml" xmlns:wpg="http://schemas.microsoft.com/office/word/2010/wordprocessingGroup" xmlns:wpi="http://schemas.microsoft.com/office/word/2010/wordprocessingInk" xmlns:wne="http://schemas.microsoft.com/office/word/2006/wordml" xmlns:wps="http://schemas.microsoft.com/office/word/2010/wordprocessingShape" mc:Ignorable="w14 w15 wp14">
   <w:body>
     <w:tbl>
       <w:tblPr>
@@ -202,57 +202,65 @@
         <w:pStyle w:val="Heading1"/>
       </w:pPr>
       <w:r>
-        <w:t>Career</w:t>
-      </w:r>
-      <w:r>
-        <w:t xml:space="preserve"> Objective</w:t>
-      </w:r>
-    </w:p>
-    <w:p>
-      <w:r>
-        <w:t xml:space="preserve">To obtain a niche position in the </w:t>
+        <w:t>Profile</w:t>
+      </w:r>
+    </w:p>
+    <w:p>
+      <w:r>
+        <w:t>I have done 4 internships, 6 proje</w:t>
+      </w:r>
+      <w:r>
+        <w:t>cts</w:t>
+      </w:r>
+      <w:r>
+        <w:t xml:space="preserve"> and won 2 competitions (eYantra and </w:t>
       </w:r>
       <w:r>
         <w:rPr>
-          <w:color w:val="000000" w:themeColor="text1"/>
+          <w:bCs/>
+          <w:shd w:val="clear" w:color="auto" w:fill="FFFFFF"/>
         </w:rPr>
-        <w:t>electronics i</w:t>
-      </w:r>
+        <w:t>Instructables</w:t>
+      </w:r>
+      <w:r>
+        <w:t>) during my 4 year B.E course</w:t>
+      </w:r>
+      <w:r>
+        <w:t>. I have also conducted 2 workshops and organized a circuit debugging competition.</w:t>
+      </w:r>
+    </w:p>
+    <w:p>
+      <w:r>
+        <w:t xml:space="preserve">I am </w:t>
+      </w:r>
+      <w:r>
+        <w:t xml:space="preserve">a water sports enthusiast having self-learnt windsurfing. I am </w:t>
+      </w:r>
+      <w:r>
+        <w:t>also a PADI certified adva</w:t>
+      </w:r>
+      <w:r>
+        <w:t>nced open water SCUBA diver</w:t>
+      </w:r>
+      <w:r>
+        <w:t xml:space="preserve">. </w:t>
+      </w:r>
+      <w:r>
+        <w:t xml:space="preserve">All my work is collated on my website </w:t>
+      </w:r>
+      <w:hyperlink r:id="rId11" w:history="1">
+        <w:r>
+          <w:rPr>
+            <w:rStyle w:val="Hyperlink"/>
+          </w:rPr>
+          <w:t>chiragrshah</w:t>
+        </w:r>
+      </w:hyperlink>
       <w:r>
         <w:rPr>
-          <w:color w:val="000000" w:themeColor="text1"/>
+          <w:rStyle w:val="Hyperlink"/>
         </w:rPr>
-        <w:t>ndustry</w:t>
-      </w:r>
-      <w:r>
-        <w:t xml:space="preserve"> where I can </w:t>
-      </w:r>
-      <w:r>
-        <w:t>utilize my skill</w:t>
-      </w:r>
-      <w:r>
-        <w:t xml:space="preserve"> of</w:t>
-      </w:r>
-      <w:r>
-        <w:t xml:space="preserve"> combining hardware and software </w:t>
-      </w:r>
-      <w:r>
-        <w:t>to</w:t>
-      </w:r>
-      <w:r>
-        <w:t xml:space="preserve"> </w:t>
-      </w:r>
-      <w:r>
-        <w:t xml:space="preserve">help </w:t>
-      </w:r>
-      <w:r>
-        <w:t xml:space="preserve">create </w:t>
-      </w:r>
-      <w:r>
-        <w:t xml:space="preserve">a </w:t>
-      </w:r>
-      <w:r>
-        <w:t>product for the organization</w:t>
+        <w:t>.com</w:t>
       </w:r>
     </w:p>
     <w:p>
@@ -617,10 +625,12 @@
         <w:pStyle w:val="Heading2"/>
       </w:pPr>
       <w:proofErr w:type="spellStart"/>
+      <w:proofErr w:type="gramStart"/>
       <w:r>
         <w:t>ideaForge</w:t>
       </w:r>
       <w:proofErr w:type="spellEnd"/>
+      <w:proofErr w:type="gramEnd"/>
       <w:r>
         <w:t>:</w:t>
       </w:r>
@@ -680,7 +690,7 @@
             <wp:extent cx="114300" cy="114300"/>
             <wp:effectExtent l="0" t="0" r="0" b="0"/>
             <wp:docPr id="9" name="Picture 9" descr="20100525161651!Icon_External_Link">
-              <a:hlinkClick xmlns:a="http://schemas.openxmlformats.org/drawingml/2006/main" r:id="rId11"/>
+              <a:hlinkClick xmlns:a="http://schemas.openxmlformats.org/drawingml/2006/main" r:id="rId12"/>
             </wp:docPr>
             <wp:cNvGraphicFramePr/>
             <a:graphic xmlns:a="http://schemas.openxmlformats.org/drawingml/2006/main">
@@ -688,12 +698,12 @@
                 <pic:pic xmlns:pic="http://schemas.openxmlformats.org/drawingml/2006/picture">
                   <pic:nvPicPr>
                     <pic:cNvPr id="9" name="Picture 9" descr="20100525161651!Icon_External_Link">
-                      <a:hlinkClick r:id="rId11"/>
+                      <a:hlinkClick r:id="rId12"/>
                     </pic:cNvPr>
                     <pic:cNvPicPr/>
                   </pic:nvPicPr>
                   <pic:blipFill>
-                    <a:blip r:embed="rId12">
+                    <a:blip r:embed="rId13">
                       <a:extLst>
                         <a:ext uri="{28A0092B-C50C-407E-A947-70E740481C1C}">
                           <a14:useLocalDpi xmlns:a14="http://schemas.microsoft.com/office/drawing/2010/main" val="0"/>
@@ -747,7 +757,10 @@
         <w:t xml:space="preserve">, </w:t>
       </w:r>
       <w:r>
-        <w:t>developing class-leading, indigenous UAVs for surveillance, reconnaissance, imagery and industrial applications.</w:t>
+        <w:t>developing class-leading, indigenous UAVs for surveillance, reconnaissance, imag</w:t>
+      </w:r>
+      <w:r>
+        <w:t>ery and industrial applications</w:t>
       </w:r>
     </w:p>
     <w:p>
@@ -785,29 +798,15 @@
         <w:t>ed the prototype</w:t>
       </w:r>
       <w:r>
-        <w:t>.</w:t>
-      </w:r>
-      <w:r>
-        <w:t xml:space="preserve"> Some of these parts were 3D printed by me. </w:t>
-      </w:r>
-      <w:r>
-        <w:t>Alongside this, I also created the electronics setup to drive the mechanical assembly.</w:t>
-      </w:r>
-      <w:r>
-        <w:t xml:space="preserve"> </w:t>
+        <w:t xml:space="preserve">. Some of these parts were 3D printed by me. Alongside this, I also created the electronics setup to drive the mechanical assembly. </w:t>
       </w:r>
     </w:p>
     <w:p>
       <w:pPr>
         <w:pStyle w:val="Heading2"/>
       </w:pPr>
-      <w:proofErr w:type="spellStart"/>
-      <w:r>
-        <w:t>eYantra</w:t>
-      </w:r>
-      <w:proofErr w:type="spellEnd"/>
-      <w:r>
-        <w:t xml:space="preserve">: </w:t>
+      <w:r>
+        <w:t xml:space="preserve">eYantra: </w:t>
       </w:r>
       <w:r>
         <w:t>Formation Control of Mult</w:t>
@@ -837,7 +836,7 @@
             <wp:extent cx="114300" cy="114300"/>
             <wp:effectExtent l="0" t="0" r="0" b="0"/>
             <wp:docPr id="3" name="Picture 3" descr="20100525161651!Icon_External_Link">
-              <a:hlinkClick xmlns:a="http://schemas.openxmlformats.org/drawingml/2006/main" r:id="rId13"/>
+              <a:hlinkClick xmlns:a="http://schemas.openxmlformats.org/drawingml/2006/main" r:id="rId14"/>
             </wp:docPr>
             <wp:cNvGraphicFramePr/>
             <a:graphic xmlns:a="http://schemas.openxmlformats.org/drawingml/2006/main">
@@ -848,7 +847,7 @@
                     <pic:cNvPicPr/>
                   </pic:nvPicPr>
                   <pic:blipFill>
-                    <a:blip r:embed="rId12">
+                    <a:blip r:embed="rId13">
                       <a:extLst>
                         <a:ext uri="{28A0092B-C50C-407E-A947-70E740481C1C}">
                           <a14:useLocalDpi xmlns:a14="http://schemas.microsoft.com/office/drawing/2010/main" val="0"/>
@@ -891,15 +890,7 @@
         <w:t xml:space="preserve"> under Dr Kavi Arya</w:t>
       </w:r>
       <w:r>
-        <w:t xml:space="preserve">, IIT Bombay under the </w:t>
-      </w:r>
-      <w:proofErr w:type="spellStart"/>
-      <w:r>
-        <w:t>eYantra</w:t>
-      </w:r>
-      <w:proofErr w:type="spellEnd"/>
-      <w:r>
-        <w:t xml:space="preserve"> Summer Internship 2017 program</w:t>
+        <w:t>, IIT Bombay under the eYantra Summer Internship 2017 program</w:t>
       </w:r>
     </w:p>
     <w:p>
@@ -982,7 +973,7 @@
             <wp:extent cx="114300" cy="114300"/>
             <wp:effectExtent l="0" t="0" r="0" b="0"/>
             <wp:docPr id="2" name="Picture 2" descr="20100525161651!Icon_External_Link">
-              <a:hlinkClick xmlns:a="http://schemas.openxmlformats.org/drawingml/2006/main" r:id="rId14"/>
+              <a:hlinkClick xmlns:a="http://schemas.openxmlformats.org/drawingml/2006/main" r:id="rId15"/>
             </wp:docPr>
             <wp:cNvGraphicFramePr/>
             <a:graphic xmlns:a="http://schemas.openxmlformats.org/drawingml/2006/main">
@@ -993,7 +984,7 @@
                     <pic:cNvPicPr/>
                   </pic:nvPicPr>
                   <pic:blipFill>
-                    <a:blip r:embed="rId12">
+                    <a:blip r:embed="rId13">
                       <a:extLst>
                         <a:ext uri="{28A0092B-C50C-407E-A947-70E740481C1C}">
                           <a14:useLocalDpi xmlns:a14="http://schemas.microsoft.com/office/drawing/2010/main" val="0"/>
@@ -1101,7 +1092,7 @@
             <wp:extent cx="114300" cy="114300"/>
             <wp:effectExtent l="0" t="0" r="0" b="0"/>
             <wp:docPr id="1" name="Picture 1" descr="20100525161651!Icon_External_Link">
-              <a:hlinkClick xmlns:a="http://schemas.openxmlformats.org/drawingml/2006/main" r:id="rId15"/>
+              <a:hlinkClick xmlns:a="http://schemas.openxmlformats.org/drawingml/2006/main" r:id="rId16"/>
             </wp:docPr>
             <wp:cNvGraphicFramePr/>
             <a:graphic xmlns:a="http://schemas.openxmlformats.org/drawingml/2006/main">
@@ -1112,7 +1103,7 @@
                     <pic:cNvPicPr/>
                   </pic:nvPicPr>
                   <pic:blipFill>
-                    <a:blip r:embed="rId12">
+                    <a:blip r:embed="rId13">
                       <a:extLst>
                         <a:ext uri="{28A0092B-C50C-407E-A947-70E740481C1C}">
                           <a14:useLocalDpi xmlns:a14="http://schemas.microsoft.com/office/drawing/2010/main" val="0"/>
@@ -1285,7 +1276,7 @@
             <wp:extent cx="114300" cy="114300"/>
             <wp:effectExtent l="0" t="0" r="0" b="0"/>
             <wp:docPr id="10" name="Picture 10" descr="20100525161651!Icon_External_Link">
-              <a:hlinkClick xmlns:a="http://schemas.openxmlformats.org/drawingml/2006/main" r:id="rId16"/>
+              <a:hlinkClick xmlns:a="http://schemas.openxmlformats.org/drawingml/2006/main" r:id="rId17"/>
             </wp:docPr>
             <wp:cNvGraphicFramePr/>
             <a:graphic xmlns:a="http://schemas.openxmlformats.org/drawingml/2006/main">
@@ -1293,12 +1284,12 @@
                 <pic:pic xmlns:pic="http://schemas.openxmlformats.org/drawingml/2006/picture">
                   <pic:nvPicPr>
                     <pic:cNvPr id="10" name="Picture 10" descr="20100525161651!Icon_External_Link">
-                      <a:hlinkClick r:id="rId16"/>
+                      <a:hlinkClick r:id="rId17"/>
                     </pic:cNvPr>
                     <pic:cNvPicPr/>
                   </pic:nvPicPr>
                   <pic:blipFill>
-                    <a:blip r:embed="rId12">
+                    <a:blip r:embed="rId13">
                       <a:extLst>
                         <a:ext uri="{28A0092B-C50C-407E-A947-70E740481C1C}">
                           <a14:useLocalDpi xmlns:a14="http://schemas.microsoft.com/office/drawing/2010/main" val="0"/>
@@ -1349,11 +1340,14 @@
       <w:r>
         <w:t>10</w:t>
       </w:r>
-      <w:bookmarkStart w:id="0" w:name="_GoBack"/>
-      <w:bookmarkEnd w:id="0"/>
-      <w:r>
-        <w:t xml:space="preserve"> kgs.</w:t>
-      </w:r>
+      <w:r>
+        <w:t xml:space="preserve"> </w:t>
+      </w:r>
+      <w:proofErr w:type="spellStart"/>
+      <w:r>
+        <w:t>kgs</w:t>
+      </w:r>
+      <w:proofErr w:type="spellEnd"/>
     </w:p>
     <w:p>
       <w:r>
@@ -1366,15 +1360,7 @@
         <w:t>is that it requires very high current and the cable thus required becomes very bulky and heavy</w:t>
       </w:r>
       <w:r>
-        <w:t xml:space="preserve">. To solve </w:t>
-      </w:r>
-      <w:proofErr w:type="gramStart"/>
-      <w:r>
-        <w:t>this</w:t>
-      </w:r>
-      <w:proofErr w:type="gramEnd"/>
-      <w:r>
-        <w:t xml:space="preserve"> w</w:t>
+        <w:t>. To solve this w</w:t>
       </w:r>
       <w:r>
         <w:t xml:space="preserve">e are developing a </w:t>
@@ -1386,43 +1372,34 @@
         <w:t>system</w:t>
       </w:r>
       <w:r>
+        <w:t xml:space="preserve"> (HVDC) w</w:t>
+      </w:r>
+      <w:r>
+        <w:t xml:space="preserve">hich </w:t>
+      </w:r>
+      <w:r>
+        <w:t>will</w:t>
+      </w:r>
+      <w:r>
+        <w:t xml:space="preserve"> reduce the </w:t>
+      </w:r>
+      <w:r>
+        <w:t>transmission current</w:t>
+      </w:r>
+      <w:r>
+        <w:t>.</w:t>
+      </w:r>
+      <w:r>
         <w:t xml:space="preserve"> </w:t>
       </w:r>
       <w:r>
-        <w:t xml:space="preserve">(HVDC) </w:t>
+        <w:t xml:space="preserve">Currently </w:t>
       </w:r>
       <w:r>
         <w:t>w</w:t>
       </w:r>
       <w:r>
-        <w:t xml:space="preserve">hich </w:t>
-      </w:r>
-      <w:r>
-        <w:t>will</w:t>
-      </w:r>
-      <w:r>
-        <w:t xml:space="preserve"> reduce the </w:t>
-      </w:r>
-      <w:r>
-        <w:t>transmission current</w:t>
-      </w:r>
-      <w:r>
-        <w:t>.</w:t>
-      </w:r>
-      <w:r>
-        <w:t xml:space="preserve"> </w:t>
-      </w:r>
-      <w:r>
-        <w:t xml:space="preserve">Currently </w:t>
-      </w:r>
-      <w:r>
-        <w:t>w</w:t>
-      </w:r>
-      <w:r>
-        <w:t xml:space="preserve">e </w:t>
-      </w:r>
-      <w:r>
-        <w:t>are developing the step-down module which will be on board the drone</w:t>
+        <w:t>e are developing the step-down module which will be on board the drone</w:t>
       </w:r>
       <w:r>
         <w:t xml:space="preserve"> (</w:t>
@@ -1505,7 +1482,7 @@
             <wp:extent cx="114300" cy="114300"/>
             <wp:effectExtent l="0" t="0" r="0" b="0"/>
             <wp:docPr id="4" name="Picture 4" descr="20100525161651!Icon_External_Link">
-              <a:hlinkClick xmlns:a="http://schemas.openxmlformats.org/drawingml/2006/main" r:id="rId17"/>
+              <a:hlinkClick xmlns:a="http://schemas.openxmlformats.org/drawingml/2006/main" r:id="rId18"/>
             </wp:docPr>
             <wp:cNvGraphicFramePr/>
             <a:graphic xmlns:a="http://schemas.openxmlformats.org/drawingml/2006/main">
@@ -1516,7 +1493,7 @@
                     <pic:cNvPicPr/>
                   </pic:nvPicPr>
                   <pic:blipFill>
-                    <a:blip r:embed="rId12">
+                    <a:blip r:embed="rId13">
                       <a:extLst>
                         <a:ext uri="{28A0092B-C50C-407E-A947-70E740481C1C}">
                           <a14:useLocalDpi xmlns:a14="http://schemas.microsoft.com/office/drawing/2010/main" val="0"/>
@@ -1730,7 +1707,7 @@
             <wp:extent cx="114300" cy="114300"/>
             <wp:effectExtent l="0" t="0" r="0" b="0"/>
             <wp:docPr id="5" name="Picture 5" descr="20100525161651!Icon_External_Link">
-              <a:hlinkClick xmlns:a="http://schemas.openxmlformats.org/drawingml/2006/main" r:id="rId18"/>
+              <a:hlinkClick xmlns:a="http://schemas.openxmlformats.org/drawingml/2006/main" r:id="rId19"/>
             </wp:docPr>
             <wp:cNvGraphicFramePr/>
             <a:graphic xmlns:a="http://schemas.openxmlformats.org/drawingml/2006/main">
@@ -1741,7 +1718,7 @@
                     <pic:cNvPicPr/>
                   </pic:nvPicPr>
                   <pic:blipFill>
-                    <a:blip r:embed="rId12">
+                    <a:blip r:embed="rId13">
                       <a:extLst>
                         <a:ext uri="{28A0092B-C50C-407E-A947-70E740481C1C}">
                           <a14:useLocalDpi xmlns:a14="http://schemas.microsoft.com/office/drawing/2010/main" val="0"/>
@@ -1918,7 +1895,7 @@
             <wp:extent cx="114300" cy="114300"/>
             <wp:effectExtent l="0" t="0" r="0" b="0"/>
             <wp:docPr id="6" name="Picture 6" descr="20100525161651!Icon_External_Link">
-              <a:hlinkClick xmlns:a="http://schemas.openxmlformats.org/drawingml/2006/main" r:id="rId19"/>
+              <a:hlinkClick xmlns:a="http://schemas.openxmlformats.org/drawingml/2006/main" r:id="rId20"/>
             </wp:docPr>
             <wp:cNvGraphicFramePr/>
             <a:graphic xmlns:a="http://schemas.openxmlformats.org/drawingml/2006/main">
@@ -1929,7 +1906,7 @@
                     <pic:cNvPicPr/>
                   </pic:nvPicPr>
                   <pic:blipFill>
-                    <a:blip r:embed="rId12">
+                    <a:blip r:embed="rId13">
                       <a:extLst>
                         <a:ext uri="{28A0092B-C50C-407E-A947-70E740481C1C}">
                           <a14:useLocalDpi xmlns:a14="http://schemas.microsoft.com/office/drawing/2010/main" val="0"/>
@@ -1962,7 +1939,6 @@
       </w:r>
     </w:p>
     <w:p>
-      <w:proofErr w:type="spellStart"/>
       <w:r>
         <w:rPr>
           <w:bCs/>
@@ -1970,7 +1946,6 @@
         </w:rPr>
         <w:t>Instructables</w:t>
       </w:r>
-      <w:proofErr w:type="spellEnd"/>
       <w:r>
         <w:rPr>
           <w:shd w:val="clear" w:color="auto" w:fill="FFFFFF"/>
@@ -2028,20 +2003,12 @@
         <w:spacing w:after="0" w:line="240" w:lineRule="auto"/>
       </w:pPr>
       <w:r>
-        <w:t xml:space="preserve">The </w:t>
-      </w:r>
-      <w:proofErr w:type="spellStart"/>
-      <w:r>
-        <w:t>Instructable</w:t>
-      </w:r>
-      <w:proofErr w:type="spellEnd"/>
-      <w:r>
-        <w:t xml:space="preserve"> can be viewed at</w:t>
+        <w:t>The Instructable can be viewed at</w:t>
       </w:r>
       <w:r>
         <w:t xml:space="preserve"> </w:t>
       </w:r>
-      <w:hyperlink r:id="rId20" w:history="1">
+      <w:hyperlink r:id="rId21" w:history="1">
         <w:r>
           <w:rPr>
             <w:rStyle w:val="Hyperlink"/>
@@ -2063,15 +2030,7 @@
         <w:spacing w:after="0" w:line="240" w:lineRule="auto"/>
       </w:pPr>
       <w:r>
-        <w:t xml:space="preserve">Conceptualized, built and wrote the </w:t>
-      </w:r>
-      <w:proofErr w:type="spellStart"/>
-      <w:r>
-        <w:t>Instructable</w:t>
-      </w:r>
-      <w:proofErr w:type="spellEnd"/>
-      <w:r>
-        <w:t xml:space="preserve"> for building the Time Lapse Dolly</w:t>
+        <w:t>Conceptualized, built and wrote the Instructable for building the Time Lapse Dolly</w:t>
       </w:r>
     </w:p>
     <w:p>
@@ -2134,7 +2093,7 @@
             <wp:extent cx="114300" cy="114300"/>
             <wp:effectExtent l="0" t="0" r="0" b="0"/>
             <wp:docPr id="7" name="Picture 7" descr="20100525161651!Icon_External_Link">
-              <a:hlinkClick xmlns:a="http://schemas.openxmlformats.org/drawingml/2006/main" r:id="rId21"/>
+              <a:hlinkClick xmlns:a="http://schemas.openxmlformats.org/drawingml/2006/main" r:id="rId22"/>
             </wp:docPr>
             <wp:cNvGraphicFramePr/>
             <a:graphic xmlns:a="http://schemas.openxmlformats.org/drawingml/2006/main">
@@ -2145,7 +2104,7 @@
                     <pic:cNvPicPr/>
                   </pic:nvPicPr>
                   <pic:blipFill>
-                    <a:blip r:embed="rId12">
+                    <a:blip r:embed="rId13">
                       <a:extLst>
                         <a:ext uri="{28A0092B-C50C-407E-A947-70E740481C1C}">
                           <a14:useLocalDpi xmlns:a14="http://schemas.microsoft.com/office/drawing/2010/main" val="0"/>
@@ -2233,7 +2192,7 @@
             <wp:extent cx="114300" cy="114300"/>
             <wp:effectExtent l="0" t="0" r="0" b="0"/>
             <wp:docPr id="8" name="Picture 8" descr="20100525161651!Icon_External_Link">
-              <a:hlinkClick xmlns:a="http://schemas.openxmlformats.org/drawingml/2006/main" r:id="rId22"/>
+              <a:hlinkClick xmlns:a="http://schemas.openxmlformats.org/drawingml/2006/main" r:id="rId23"/>
             </wp:docPr>
             <wp:cNvGraphicFramePr/>
             <a:graphic xmlns:a="http://schemas.openxmlformats.org/drawingml/2006/main">
@@ -2244,7 +2203,7 @@
                     <pic:cNvPicPr/>
                   </pic:nvPicPr>
                   <pic:blipFill>
-                    <a:blip r:embed="rId12">
+                    <a:blip r:embed="rId13">
                       <a:extLst>
                         <a:ext uri="{28A0092B-C50C-407E-A947-70E740481C1C}">
                           <a14:useLocalDpi xmlns:a14="http://schemas.microsoft.com/office/drawing/2010/main" val="0"/>
@@ -2469,37 +2428,7 @@
         </w:numPr>
       </w:pPr>
       <w:r>
-        <w:t xml:space="preserve">Complete </w:t>
-      </w:r>
-      <w:r>
-        <w:t>PCB designing and fabrication</w:t>
-      </w:r>
-      <w:r>
-        <w:t xml:space="preserve"> (power su</w:t>
-      </w:r>
-      <w:r>
-        <w:t xml:space="preserve">pplies, </w:t>
-      </w:r>
-      <w:r>
-        <w:rPr>
-          <w:rFonts w:cs="Arial"/>
-        </w:rPr>
-        <w:t>µ</w:t>
-      </w:r>
-      <w:r>
-        <w:t>C</w:t>
-      </w:r>
-      <w:r>
-        <w:t xml:space="preserve"> board</w:t>
-      </w:r>
-      <w:r>
-        <w:t>s</w:t>
-      </w:r>
-      <w:r>
-        <w:t>, constant current load PCB</w:t>
-      </w:r>
-      <w:r>
-        <w:t>)</w:t>
+        <w:t>CAD (Fusion 360) and 3D Printing</w:t>
       </w:r>
     </w:p>
     <w:p>
@@ -2511,7 +2440,46 @@
         </w:numPr>
       </w:pPr>
       <w:r>
-        <w:t>Basic image processing using OpenCV and Python</w:t>
+        <w:t xml:space="preserve">Complete </w:t>
+      </w:r>
+      <w:r>
+        <w:t>PCB designing</w:t>
+      </w:r>
+      <w:r>
+        <w:t>,</w:t>
+      </w:r>
+      <w:r>
+        <w:t xml:space="preserve"> fabrication</w:t>
+      </w:r>
+      <w:r>
+        <w:t xml:space="preserve"> </w:t>
+      </w:r>
+      <w:r>
+        <w:t xml:space="preserve">and assembly </w:t>
+      </w:r>
+      <w:r>
+        <w:t>(</w:t>
+      </w:r>
+      <w:r>
+        <w:rPr>
+          <w:rFonts w:cs="Arial"/>
+        </w:rPr>
+        <w:t>µ</w:t>
+      </w:r>
+      <w:r>
+        <w:t>C</w:t>
+      </w:r>
+      <w:r>
+        <w:t xml:space="preserve"> board</w:t>
+      </w:r>
+      <w:r>
+        <w:t>s</w:t>
+      </w:r>
+      <w:r>
+        <w:t>, constant current load</w:t>
+      </w:r>
+      <w:r>
+        <w:t>)</w:t>
       </w:r>
     </w:p>
     <w:p>
@@ -2538,15 +2506,15 @@
         </w:numPr>
       </w:pPr>
       <w:r>
-        <w:t xml:space="preserve">Basic FPGA programming </w:t>
+        <w:t xml:space="preserve">Basic image processing using </w:t>
       </w:r>
       <w:proofErr w:type="spellStart"/>
       <w:r>
-        <w:t>Atlys</w:t>
+        <w:t>OpenCV</w:t>
       </w:r>
       <w:proofErr w:type="spellEnd"/>
       <w:r>
-        <w:t xml:space="preserve"> Spartan-6 trainer board</w:t>
+        <w:t xml:space="preserve"> and Python</w:t>
       </w:r>
     </w:p>
     <w:p>
@@ -2558,55 +2526,12 @@
         </w:numPr>
       </w:pPr>
       <w:r>
-        <w:t>Raspberry Pi</w:t>
-      </w:r>
-    </w:p>
-    <w:p>
-      <w:pPr>
-        <w:pStyle w:val="ListParagraph"/>
-        <w:numPr>
-          <w:ilvl w:val="0"/>
-          <w:numId w:val="8"/>
-        </w:numPr>
-      </w:pPr>
-      <w:r>
-        <w:t xml:space="preserve">Software version control using </w:t>
-      </w:r>
-      <w:r>
-        <w:t>GIT</w:t>
-      </w:r>
-    </w:p>
-    <w:p>
-      <w:pPr>
-        <w:pStyle w:val="ListParagraph"/>
-        <w:numPr>
-          <w:ilvl w:val="0"/>
-          <w:numId w:val="8"/>
-        </w:numPr>
-      </w:pPr>
-      <w:r>
         <w:t xml:space="preserve">Basic knowledge about </w:t>
       </w:r>
       <w:r>
         <w:t>Robot Operating System (ROS)</w:t>
       </w:r>
     </w:p>
-    <w:p>
-      <w:pPr>
-        <w:pStyle w:val="ListParagraph"/>
-        <w:numPr>
-          <w:ilvl w:val="0"/>
-          <w:numId w:val="8"/>
-        </w:numPr>
-      </w:pPr>
-      <w:r>
-        <w:t xml:space="preserve">CAD and </w:t>
-      </w:r>
-      <w:r>
-        <w:t>3D Printing</w:t>
-      </w:r>
-    </w:p>
-    <w:p/>
     <w:p>
       <w:pPr>
         <w:pStyle w:val="Heading1"/>
@@ -2624,35 +2549,22 @@
         </w:numPr>
       </w:pPr>
       <w:r>
-        <w:t>Conducted a 2</w:t>
-      </w:r>
-      <w:r>
-        <w:t>-</w:t>
-      </w:r>
-      <w:r>
-        <w:t>day</w:t>
-      </w:r>
-      <w:r>
-        <w:t xml:space="preserve"> hands-</w:t>
-      </w:r>
-      <w:r>
-        <w:t>on</w:t>
-      </w:r>
-      <w:r>
-        <w:t xml:space="preserve"> workshop on “</w:t>
-      </w:r>
-      <w:r>
-        <w:t>Introduction to Microcontrollers, Sensors and</w:t>
-      </w:r>
-      <w:r>
-        <w:t xml:space="preserve"> Embedded C programming using</w:t>
-      </w:r>
-      <w:r>
-        <w:t xml:space="preserve"> Arduino</w:t>
-      </w:r>
-      <w:r>
-        <w:t>”</w:t>
-      </w:r>
+        <w:t>Conducted</w:t>
+      </w:r>
+      <w:r>
+        <w:t xml:space="preserve"> a departmental circuit troubleshooting c</w:t>
+      </w:r>
+      <w:r>
+        <w:t>ompetition</w:t>
+      </w:r>
+      <w:r>
+        <w:t xml:space="preserve"> </w:t>
+      </w:r>
+      <w:r>
+        <w:t>for 75 students</w:t>
+      </w:r>
+      <w:bookmarkStart w:id="0" w:name="_GoBack"/>
+      <w:bookmarkEnd w:id="0"/>
     </w:p>
     <w:p>
       <w:pPr>
@@ -2708,6 +2620,30 @@
         </w:numPr>
       </w:pPr>
       <w:r>
+        <w:t>Conducted a 2-day hands-on workshop on “</w:t>
+      </w:r>
+      <w:r>
+        <w:t>Introduction to Microcontrollers, Sensors and</w:t>
+      </w:r>
+      <w:r>
+        <w:t xml:space="preserve"> Embedded C programming using</w:t>
+      </w:r>
+      <w:r>
+        <w:t xml:space="preserve"> Arduino</w:t>
+      </w:r>
+      <w:r>
+        <w:t>”</w:t>
+      </w:r>
+    </w:p>
+    <w:p>
+      <w:pPr>
+        <w:pStyle w:val="ListParagraph"/>
+        <w:numPr>
+          <w:ilvl w:val="0"/>
+          <w:numId w:val="12"/>
+        </w:numPr>
+      </w:pPr>
+      <w:r>
         <w:t>SP-Open Mini 2015 (speed</w:t>
       </w:r>
       <w:r>
@@ -2774,7 +2710,7 @@
       </w:r>
     </w:p>
     <w:sectPr>
-      <w:footerReference w:type="default" r:id="rId23"/>
+      <w:footerReference w:type="default" r:id="rId24"/>
       <w:pgSz w:w="11907" w:h="16839" w:code="9"/>
       <w:pgMar w:top="851" w:right="1077" w:bottom="896" w:left="1077" w:header="720" w:footer="720" w:gutter="0"/>
       <w:cols w:space="720"/>
@@ -2785,7 +2721,7 @@
 </file>
 
 <file path=word/endnotes.xml><?xml version="1.0" encoding="utf-8"?>
-<w:endnotes xmlns:wpc="http://schemas.microsoft.com/office/word/2010/wordprocessingCanvas" xmlns:cx="http://schemas.microsoft.com/office/drawing/2014/chartex" xmlns:cx1="http://schemas.microsoft.com/office/drawing/2015/9/8/chartex" xmlns:cx2="http://schemas.microsoft.com/office/drawing/2015/10/21/chartex" xmlns:cx3="http://schemas.microsoft.com/office/drawing/2016/5/9/chartex" xmlns:cx4="http://schemas.microsoft.com/office/drawing/2016/5/10/chartex" xmlns:cx5="http://schemas.microsoft.com/office/drawing/2016/5/11/chartex" xmlns:cx6="http://schemas.microsoft.com/office/drawing/2016/5/12/chartex" xmlns:cx7="http://schemas.microsoft.com/office/drawing/2016/5/13/chartex" xmlns:cx8="http://schemas.microsoft.com/office/drawing/2016/5/14/chartex" xmlns:mc="http://schemas.openxmlformats.org/markup-compatibility/2006" xmlns:aink="http://schemas.microsoft.com/office/drawing/2016/ink" xmlns:am3d="http://schemas.microsoft.com/office/drawing/2017/model3d" xmlns:o="urn:schemas-microsoft-com:office:office" xmlns:r="http://schemas.openxmlformats.org/officeDocument/2006/relationships" xmlns:m="http://schemas.openxmlformats.org/officeDocument/2006/math" xmlns:v="urn:schemas-microsoft-com:vml" xmlns:wp14="http://schemas.microsoft.com/office/word/2010/wordprocessingDrawing" xmlns:wp="http://schemas.openxmlformats.org/drawingml/2006/wordprocessingDrawing" xmlns:w10="urn:schemas-microsoft-com:office:word" xmlns:w="http://schemas.openxmlformats.org/wordprocessingml/2006/main" xmlns:w14="http://schemas.microsoft.com/office/word/2010/wordml" xmlns:w15="http://schemas.microsoft.com/office/word/2012/wordml" xmlns:w16cid="http://schemas.microsoft.com/office/word/2016/wordml/cid" xmlns:w16se="http://schemas.microsoft.com/office/word/2015/wordml/symex" xmlns:wpg="http://schemas.microsoft.com/office/word/2010/wordprocessingGroup" xmlns:wpi="http://schemas.microsoft.com/office/word/2010/wordprocessingInk" xmlns:wne="http://schemas.microsoft.com/office/word/2006/wordml" xmlns:wps="http://schemas.microsoft.com/office/word/2010/wordprocessingShape" mc:Ignorable="w14 w15 w16se w16cid wp14">
+<w:endnotes xmlns:wpc="http://schemas.microsoft.com/office/word/2010/wordprocessingCanvas" xmlns:mc="http://schemas.openxmlformats.org/markup-compatibility/2006" xmlns:o="urn:schemas-microsoft-com:office:office" xmlns:r="http://schemas.openxmlformats.org/officeDocument/2006/relationships" xmlns:m="http://schemas.openxmlformats.org/officeDocument/2006/math" xmlns:v="urn:schemas-microsoft-com:vml" xmlns:wp14="http://schemas.microsoft.com/office/word/2010/wordprocessingDrawing" xmlns:wp="http://schemas.openxmlformats.org/drawingml/2006/wordprocessingDrawing" xmlns:w10="urn:schemas-microsoft-com:office:word" xmlns:w="http://schemas.openxmlformats.org/wordprocessingml/2006/main" xmlns:w14="http://schemas.microsoft.com/office/word/2010/wordml" xmlns:w15="http://schemas.microsoft.com/office/word/2012/wordml" xmlns:wpg="http://schemas.microsoft.com/office/word/2010/wordprocessingGroup" xmlns:wpi="http://schemas.microsoft.com/office/word/2010/wordprocessingInk" xmlns:wne="http://schemas.microsoft.com/office/word/2006/wordml" xmlns:wps="http://schemas.microsoft.com/office/word/2010/wordprocessingShape" mc:Ignorable="w14 w15 wp14">
   <w:endnote w:type="separator" w:id="-1">
     <w:p>
       <w:pPr>
@@ -2810,7 +2746,7 @@
 </file>
 
 <file path=word/footer1.xml><?xml version="1.0" encoding="utf-8"?>
-<w:ftr xmlns:wpc="http://schemas.microsoft.com/office/word/2010/wordprocessingCanvas" xmlns:cx="http://schemas.microsoft.com/office/drawing/2014/chartex" xmlns:cx1="http://schemas.microsoft.com/office/drawing/2015/9/8/chartex" xmlns:cx2="http://schemas.microsoft.com/office/drawing/2015/10/21/chartex" xmlns:cx3="http://schemas.microsoft.com/office/drawing/2016/5/9/chartex" xmlns:cx4="http://schemas.microsoft.com/office/drawing/2016/5/10/chartex" xmlns:cx5="http://schemas.microsoft.com/office/drawing/2016/5/11/chartex" xmlns:cx6="http://schemas.microsoft.com/office/drawing/2016/5/12/chartex" xmlns:cx7="http://schemas.microsoft.com/office/drawing/2016/5/13/chartex" xmlns:cx8="http://schemas.microsoft.com/office/drawing/2016/5/14/chartex" xmlns:mc="http://schemas.openxmlformats.org/markup-compatibility/2006" xmlns:aink="http://schemas.microsoft.com/office/drawing/2016/ink" xmlns:am3d="http://schemas.microsoft.com/office/drawing/2017/model3d" xmlns:o="urn:schemas-microsoft-com:office:office" xmlns:r="http://schemas.openxmlformats.org/officeDocument/2006/relationships" xmlns:m="http://schemas.openxmlformats.org/officeDocument/2006/math" xmlns:v="urn:schemas-microsoft-com:vml" xmlns:wp14="http://schemas.microsoft.com/office/word/2010/wordprocessingDrawing" xmlns:wp="http://schemas.openxmlformats.org/drawingml/2006/wordprocessingDrawing" xmlns:w10="urn:schemas-microsoft-com:office:word" xmlns:w="http://schemas.openxmlformats.org/wordprocessingml/2006/main" xmlns:w14="http://schemas.microsoft.com/office/word/2010/wordml" xmlns:w15="http://schemas.microsoft.com/office/word/2012/wordml" xmlns:w16cid="http://schemas.microsoft.com/office/word/2016/wordml/cid" xmlns:w16se="http://schemas.microsoft.com/office/word/2015/wordml/symex" xmlns:wpg="http://schemas.microsoft.com/office/word/2010/wordprocessingGroup" xmlns:wpi="http://schemas.microsoft.com/office/word/2010/wordprocessingInk" xmlns:wne="http://schemas.microsoft.com/office/word/2006/wordml" xmlns:wps="http://schemas.microsoft.com/office/word/2010/wordprocessingShape" mc:Ignorable="w14 w15 w16se w16cid wp14">
+<w:ftr xmlns:wpc="http://schemas.microsoft.com/office/word/2010/wordprocessingCanvas" xmlns:mc="http://schemas.openxmlformats.org/markup-compatibility/2006" xmlns:o="urn:schemas-microsoft-com:office:office" xmlns:r="http://schemas.openxmlformats.org/officeDocument/2006/relationships" xmlns:m="http://schemas.openxmlformats.org/officeDocument/2006/math" xmlns:v="urn:schemas-microsoft-com:vml" xmlns:wp14="http://schemas.microsoft.com/office/word/2010/wordprocessingDrawing" xmlns:wp="http://schemas.openxmlformats.org/drawingml/2006/wordprocessingDrawing" xmlns:w10="urn:schemas-microsoft-com:office:word" xmlns:w="http://schemas.openxmlformats.org/wordprocessingml/2006/main" xmlns:w14="http://schemas.microsoft.com/office/word/2010/wordml" xmlns:w15="http://schemas.microsoft.com/office/word/2012/wordml" xmlns:wpg="http://schemas.microsoft.com/office/word/2010/wordprocessingGroup" xmlns:wpi="http://schemas.microsoft.com/office/word/2010/wordprocessingInk" xmlns:wne="http://schemas.microsoft.com/office/word/2006/wordml" xmlns:wps="http://schemas.microsoft.com/office/word/2010/wordprocessingShape" mc:Ignorable="w14 w15 wp14">
   <w:p>
     <w:pPr>
       <w:pStyle w:val="Footer"/>
@@ -2846,7 +2782,7 @@
       <w:rPr>
         <w:noProof/>
       </w:rPr>
-      <w:t>1</w:t>
+      <w:t>3</w:t>
     </w:r>
     <w:r>
       <w:rPr>
@@ -2895,7 +2831,7 @@
 </file>
 
 <file path=word/footnotes.xml><?xml version="1.0" encoding="utf-8"?>
-<w:footnotes xmlns:wpc="http://schemas.microsoft.com/office/word/2010/wordprocessingCanvas" xmlns:cx="http://schemas.microsoft.com/office/drawing/2014/chartex" xmlns:cx1="http://schemas.microsoft.com/office/drawing/2015/9/8/chartex" xmlns:cx2="http://schemas.microsoft.com/office/drawing/2015/10/21/chartex" xmlns:cx3="http://schemas.microsoft.com/office/drawing/2016/5/9/chartex" xmlns:cx4="http://schemas.microsoft.com/office/drawing/2016/5/10/chartex" xmlns:cx5="http://schemas.microsoft.com/office/drawing/2016/5/11/chartex" xmlns:cx6="http://schemas.microsoft.com/office/drawing/2016/5/12/chartex" xmlns:cx7="http://schemas.microsoft.com/office/drawing/2016/5/13/chartex" xmlns:cx8="http://schemas.microsoft.com/office/drawing/2016/5/14/chartex" xmlns:mc="http://schemas.openxmlformats.org/markup-compatibility/2006" xmlns:aink="http://schemas.microsoft.com/office/drawing/2016/ink" xmlns:am3d="http://schemas.microsoft.com/office/drawing/2017/model3d" xmlns:o="urn:schemas-microsoft-com:office:office" xmlns:r="http://schemas.openxmlformats.org/officeDocument/2006/relationships" xmlns:m="http://schemas.openxmlformats.org/officeDocument/2006/math" xmlns:v="urn:schemas-microsoft-com:vml" xmlns:wp14="http://schemas.microsoft.com/office/word/2010/wordprocessingDrawing" xmlns:wp="http://schemas.openxmlformats.org/drawingml/2006/wordprocessingDrawing" xmlns:w10="urn:schemas-microsoft-com:office:word" xmlns:w="http://schemas.openxmlformats.org/wordprocessingml/2006/main" xmlns:w14="http://schemas.microsoft.com/office/word/2010/wordml" xmlns:w15="http://schemas.microsoft.com/office/word/2012/wordml" xmlns:w16cid="http://schemas.microsoft.com/office/word/2016/wordml/cid" xmlns:w16se="http://schemas.microsoft.com/office/word/2015/wordml/symex" xmlns:wpg="http://schemas.microsoft.com/office/word/2010/wordprocessingGroup" xmlns:wpi="http://schemas.microsoft.com/office/word/2010/wordprocessingInk" xmlns:wne="http://schemas.microsoft.com/office/word/2006/wordml" xmlns:wps="http://schemas.microsoft.com/office/word/2010/wordprocessingShape" mc:Ignorable="w14 w15 w16se w16cid wp14">
+<w:footnotes xmlns:wpc="http://schemas.microsoft.com/office/word/2010/wordprocessingCanvas" xmlns:mc="http://schemas.openxmlformats.org/markup-compatibility/2006" xmlns:o="urn:schemas-microsoft-com:office:office" xmlns:r="http://schemas.openxmlformats.org/officeDocument/2006/relationships" xmlns:m="http://schemas.openxmlformats.org/officeDocument/2006/math" xmlns:v="urn:schemas-microsoft-com:vml" xmlns:wp14="http://schemas.microsoft.com/office/word/2010/wordprocessingDrawing" xmlns:wp="http://schemas.openxmlformats.org/drawingml/2006/wordprocessingDrawing" xmlns:w10="urn:schemas-microsoft-com:office:word" xmlns:w="http://schemas.openxmlformats.org/wordprocessingml/2006/main" xmlns:w14="http://schemas.microsoft.com/office/word/2010/wordml" xmlns:w15="http://schemas.microsoft.com/office/word/2012/wordml" xmlns:wpg="http://schemas.microsoft.com/office/word/2010/wordprocessingGroup" xmlns:wpi="http://schemas.microsoft.com/office/word/2010/wordprocessingInk" xmlns:wne="http://schemas.microsoft.com/office/word/2006/wordml" xmlns:wps="http://schemas.microsoft.com/office/word/2010/wordprocessingShape" mc:Ignorable="w14 w15 wp14">
   <w:footnote w:type="separator" w:id="-1">
     <w:p>
       <w:pPr>
@@ -2920,8 +2856,8 @@
 </file>
 
 <file path=word/numbering.xml><?xml version="1.0" encoding="utf-8"?>
-<w:numbering xmlns:wpc="http://schemas.microsoft.com/office/word/2010/wordprocessingCanvas" xmlns:cx="http://schemas.microsoft.com/office/drawing/2014/chartex" xmlns:cx1="http://schemas.microsoft.com/office/drawing/2015/9/8/chartex" xmlns:cx2="http://schemas.microsoft.com/office/drawing/2015/10/21/chartex" xmlns:cx3="http://schemas.microsoft.com/office/drawing/2016/5/9/chartex" xmlns:cx4="http://schemas.microsoft.com/office/drawing/2016/5/10/chartex" xmlns:cx5="http://schemas.microsoft.com/office/drawing/2016/5/11/chartex" xmlns:cx6="http://schemas.microsoft.com/office/drawing/2016/5/12/chartex" xmlns:cx7="http://schemas.microsoft.com/office/drawing/2016/5/13/chartex" xmlns:cx8="http://schemas.microsoft.com/office/drawing/2016/5/14/chartex" xmlns:mc="http://schemas.openxmlformats.org/markup-compatibility/2006" xmlns:aink="http://schemas.microsoft.com/office/drawing/2016/ink" xmlns:am3d="http://schemas.microsoft.com/office/drawing/2017/model3d" xmlns:o="urn:schemas-microsoft-com:office:office" xmlns:r="http://schemas.openxmlformats.org/officeDocument/2006/relationships" xmlns:m="http://schemas.openxmlformats.org/officeDocument/2006/math" xmlns:v="urn:schemas-microsoft-com:vml" xmlns:wp14="http://schemas.microsoft.com/office/word/2010/wordprocessingDrawing" xmlns:wp="http://schemas.openxmlformats.org/drawingml/2006/wordprocessingDrawing" xmlns:w10="urn:schemas-microsoft-com:office:word" xmlns:w="http://schemas.openxmlformats.org/wordprocessingml/2006/main" xmlns:w14="http://schemas.microsoft.com/office/word/2010/wordml" xmlns:w15="http://schemas.microsoft.com/office/word/2012/wordml" xmlns:w16cid="http://schemas.microsoft.com/office/word/2016/wordml/cid" xmlns:w16se="http://schemas.microsoft.com/office/word/2015/wordml/symex" xmlns:wpg="http://schemas.microsoft.com/office/word/2010/wordprocessingGroup" xmlns:wpi="http://schemas.microsoft.com/office/word/2010/wordprocessingInk" xmlns:wne="http://schemas.microsoft.com/office/word/2006/wordml" xmlns:wps="http://schemas.microsoft.com/office/word/2010/wordprocessingShape" mc:Ignorable="w14 w15 w16se w16cid wp14">
-  <w:abstractNum w:abstractNumId="0" w15:restartNumberingAfterBreak="0">
+<w:numbering xmlns:wpc="http://schemas.microsoft.com/office/word/2010/wordprocessingCanvas" xmlns:mc="http://schemas.openxmlformats.org/markup-compatibility/2006" xmlns:o="urn:schemas-microsoft-com:office:office" xmlns:r="http://schemas.openxmlformats.org/officeDocument/2006/relationships" xmlns:m="http://schemas.openxmlformats.org/officeDocument/2006/math" xmlns:v="urn:schemas-microsoft-com:vml" xmlns:wp14="http://schemas.microsoft.com/office/word/2010/wordprocessingDrawing" xmlns:wp="http://schemas.openxmlformats.org/drawingml/2006/wordprocessingDrawing" xmlns:w10="urn:schemas-microsoft-com:office:word" xmlns:w="http://schemas.openxmlformats.org/wordprocessingml/2006/main" xmlns:w14="http://schemas.microsoft.com/office/word/2010/wordml" xmlns:w15="http://schemas.microsoft.com/office/word/2012/wordml" xmlns:wpg="http://schemas.microsoft.com/office/word/2010/wordprocessingGroup" xmlns:wpi="http://schemas.microsoft.com/office/word/2010/wordprocessingInk" xmlns:wne="http://schemas.microsoft.com/office/word/2006/wordml" xmlns:wps="http://schemas.microsoft.com/office/word/2010/wordprocessingShape" mc:Ignorable="w14 w15 wp14">
+  <w:abstractNum w:abstractNumId="0">
     <w:nsid w:val="04822058"/>
     <w:multiLevelType w:val="hybridMultilevel"/>
     <w:tmpl w:val="1C3ED3D2"/>
@@ -3034,7 +2970,7 @@
       </w:rPr>
     </w:lvl>
   </w:abstractNum>
-  <w:abstractNum w:abstractNumId="1" w15:restartNumberingAfterBreak="0">
+  <w:abstractNum w:abstractNumId="1">
     <w:nsid w:val="04945029"/>
     <w:multiLevelType w:val="hybridMultilevel"/>
     <w:tmpl w:val="0486CD0C"/>
@@ -3147,7 +3083,7 @@
       </w:rPr>
     </w:lvl>
   </w:abstractNum>
-  <w:abstractNum w:abstractNumId="2" w15:restartNumberingAfterBreak="0">
+  <w:abstractNum w:abstractNumId="2">
     <w:nsid w:val="068961F3"/>
     <w:multiLevelType w:val="hybridMultilevel"/>
     <w:tmpl w:val="EC541B9E"/>
@@ -3260,7 +3196,7 @@
       </w:rPr>
     </w:lvl>
   </w:abstractNum>
-  <w:abstractNum w:abstractNumId="3" w15:restartNumberingAfterBreak="0">
+  <w:abstractNum w:abstractNumId="3">
     <w:nsid w:val="07237538"/>
     <w:multiLevelType w:val="hybridMultilevel"/>
     <w:tmpl w:val="4F2E0DA6"/>
@@ -3373,7 +3309,7 @@
       </w:rPr>
     </w:lvl>
   </w:abstractNum>
-  <w:abstractNum w:abstractNumId="4" w15:restartNumberingAfterBreak="0">
+  <w:abstractNum w:abstractNumId="4">
     <w:nsid w:val="0D5B07C9"/>
     <w:multiLevelType w:val="hybridMultilevel"/>
     <w:tmpl w:val="A978E146"/>
@@ -3486,7 +3422,7 @@
       </w:rPr>
     </w:lvl>
   </w:abstractNum>
-  <w:abstractNum w:abstractNumId="5" w15:restartNumberingAfterBreak="0">
+  <w:abstractNum w:abstractNumId="5">
     <w:nsid w:val="1005363E"/>
     <w:multiLevelType w:val="hybridMultilevel"/>
     <w:tmpl w:val="214A93A6"/>
@@ -3599,7 +3535,7 @@
       </w:rPr>
     </w:lvl>
   </w:abstractNum>
-  <w:abstractNum w:abstractNumId="6" w15:restartNumberingAfterBreak="0">
+  <w:abstractNum w:abstractNumId="6">
     <w:nsid w:val="2FA8057D"/>
     <w:multiLevelType w:val="hybridMultilevel"/>
     <w:tmpl w:val="53242494"/>
@@ -3712,7 +3648,7 @@
       </w:rPr>
     </w:lvl>
   </w:abstractNum>
-  <w:abstractNum w:abstractNumId="7" w15:restartNumberingAfterBreak="0">
+  <w:abstractNum w:abstractNumId="7">
     <w:nsid w:val="377F4A76"/>
     <w:multiLevelType w:val="hybridMultilevel"/>
     <w:tmpl w:val="C4A43F9A"/>
@@ -3825,7 +3761,7 @@
       </w:rPr>
     </w:lvl>
   </w:abstractNum>
-  <w:abstractNum w:abstractNumId="8" w15:restartNumberingAfterBreak="0">
+  <w:abstractNum w:abstractNumId="8">
     <w:nsid w:val="41D53AC1"/>
     <w:multiLevelType w:val="hybridMultilevel"/>
     <w:tmpl w:val="E2F2EA5A"/>
@@ -3938,7 +3874,7 @@
       </w:rPr>
     </w:lvl>
   </w:abstractNum>
-  <w:abstractNum w:abstractNumId="9" w15:restartNumberingAfterBreak="0">
+  <w:abstractNum w:abstractNumId="9">
     <w:nsid w:val="4E7C1E3A"/>
     <w:multiLevelType w:val="hybridMultilevel"/>
     <w:tmpl w:val="7DD25F74"/>
@@ -4051,7 +3987,7 @@
       </w:rPr>
     </w:lvl>
   </w:abstractNum>
-  <w:abstractNum w:abstractNumId="10" w15:restartNumberingAfterBreak="0">
+  <w:abstractNum w:abstractNumId="10">
     <w:nsid w:val="627B64A3"/>
     <w:multiLevelType w:val="hybridMultilevel"/>
     <w:tmpl w:val="F8AEB832"/>
@@ -4164,7 +4100,7 @@
       </w:rPr>
     </w:lvl>
   </w:abstractNum>
-  <w:abstractNum w:abstractNumId="11" w15:restartNumberingAfterBreak="0">
+  <w:abstractNum w:abstractNumId="11">
     <w:nsid w:val="63FB65C2"/>
     <w:multiLevelType w:val="hybridMultilevel"/>
     <w:tmpl w:val="1F6A751E"/>
@@ -4277,7 +4213,7 @@
       </w:rPr>
     </w:lvl>
   </w:abstractNum>
-  <w:abstractNum w:abstractNumId="12" w15:restartNumberingAfterBreak="0">
+  <w:abstractNum w:abstractNumId="12">
     <w:nsid w:val="68E84D18"/>
     <w:multiLevelType w:val="hybridMultilevel"/>
     <w:tmpl w:val="8F808D78"/>
@@ -4390,7 +4326,7 @@
       </w:rPr>
     </w:lvl>
   </w:abstractNum>
-  <w:abstractNum w:abstractNumId="13" w15:restartNumberingAfterBreak="0">
+  <w:abstractNum w:abstractNumId="13">
     <w:nsid w:val="6C4D23BF"/>
     <w:multiLevelType w:val="hybridMultilevel"/>
     <w:tmpl w:val="249AAD5A"/>
@@ -4503,7 +4439,7 @@
       </w:rPr>
     </w:lvl>
   </w:abstractNum>
-  <w:abstractNum w:abstractNumId="14" w15:restartNumberingAfterBreak="0">
+  <w:abstractNum w:abstractNumId="14">
     <w:nsid w:val="6E266F20"/>
     <w:multiLevelType w:val="hybridMultilevel"/>
     <w:tmpl w:val="0158D37C"/>
@@ -4616,7 +4552,7 @@
       </w:rPr>
     </w:lvl>
   </w:abstractNum>
-  <w:abstractNum w:abstractNumId="15" w15:restartNumberingAfterBreak="0">
+  <w:abstractNum w:abstractNumId="15">
     <w:nsid w:val="6E5F09BD"/>
     <w:multiLevelType w:val="hybridMultilevel"/>
     <w:tmpl w:val="5A607028"/>
@@ -4729,7 +4665,7 @@
       </w:rPr>
     </w:lvl>
   </w:abstractNum>
-  <w:abstractNum w:abstractNumId="16" w15:restartNumberingAfterBreak="0">
+  <w:abstractNum w:abstractNumId="16">
     <w:nsid w:val="767409B7"/>
     <w:multiLevelType w:val="hybridMultilevel"/>
     <w:tmpl w:val="A9361438"/>
@@ -4842,7 +4778,7 @@
       </w:rPr>
     </w:lvl>
   </w:abstractNum>
-  <w:abstractNum w:abstractNumId="17" w15:restartNumberingAfterBreak="0">
+  <w:abstractNum w:abstractNumId="17">
     <w:nsid w:val="768B09F2"/>
     <w:multiLevelType w:val="hybridMultilevel"/>
     <w:tmpl w:val="5932438E"/>
@@ -4955,7 +4891,7 @@
       </w:rPr>
     </w:lvl>
   </w:abstractNum>
-  <w:abstractNum w:abstractNumId="18" w15:restartNumberingAfterBreak="0">
+  <w:abstractNum w:abstractNumId="18">
     <w:nsid w:val="79296DDF"/>
     <w:multiLevelType w:val="hybridMultilevel"/>
     <w:tmpl w:val="AE381664"/>
@@ -5129,7 +5065,7 @@
 </file>
 
 <file path=word/styles.xml><?xml version="1.0" encoding="utf-8"?>
-<w:styles xmlns:mc="http://schemas.openxmlformats.org/markup-compatibility/2006" xmlns:r="http://schemas.openxmlformats.org/officeDocument/2006/relationships" xmlns:w="http://schemas.openxmlformats.org/wordprocessingml/2006/main" xmlns:w14="http://schemas.microsoft.com/office/word/2010/wordml" xmlns:w15="http://schemas.microsoft.com/office/word/2012/wordml" xmlns:w16cid="http://schemas.microsoft.com/office/word/2016/wordml/cid" xmlns:w16se="http://schemas.microsoft.com/office/word/2015/wordml/symex" mc:Ignorable="w14 w15 w16se w16cid">
+<w:styles xmlns:mc="http://schemas.openxmlformats.org/markup-compatibility/2006" xmlns:r="http://schemas.openxmlformats.org/officeDocument/2006/relationships" xmlns:w="http://schemas.openxmlformats.org/wordprocessingml/2006/main" xmlns:w14="http://schemas.microsoft.com/office/word/2010/wordml" xmlns:w15="http://schemas.microsoft.com/office/word/2012/wordml" mc:Ignorable="w14 w15">
   <w:docDefaults>
     <w:rPrDefault>
       <w:rPr>
@@ -5145,7 +5081,7 @@
       </w:pPr>
     </w:pPrDefault>
   </w:docDefaults>
-  <w:latentStyles w:defLockedState="0" w:defUIPriority="99" w:defSemiHidden="0" w:defUnhideWhenUsed="0" w:defQFormat="0" w:count="375">
+  <w:latentStyles w:defLockedState="0" w:defUIPriority="99" w:defSemiHidden="0" w:defUnhideWhenUsed="0" w:defQFormat="0" w:count="371">
     <w:lsdException w:name="Normal" w:uiPriority="0" w:qFormat="1"/>
     <w:lsdException w:name="heading 1" w:uiPriority="9" w:qFormat="1"/>
     <w:lsdException w:name="heading 2" w:semiHidden="1" w:uiPriority="9" w:unhideWhenUsed="1" w:qFormat="1"/>
@@ -5251,6 +5187,7 @@
     <w:lsdException w:name="HTML Sample" w:semiHidden="1" w:unhideWhenUsed="1"/>
     <w:lsdException w:name="HTML Typewriter" w:semiHidden="1" w:unhideWhenUsed="1"/>
     <w:lsdException w:name="HTML Variable" w:semiHidden="1" w:unhideWhenUsed="1"/>
+    <w:lsdException w:name="Normal Table" w:semiHidden="1" w:unhideWhenUsed="1"/>
     <w:lsdException w:name="annotation subject" w:semiHidden="1" w:unhideWhenUsed="1"/>
     <w:lsdException w:name="No List" w:semiHidden="1" w:unhideWhenUsed="1"/>
     <w:lsdException w:name="Outline List 1" w:semiHidden="1" w:unhideWhenUsed="1"/>
@@ -5294,8 +5231,10 @@
     <w:lsdException w:name="Table Elegant" w:semiHidden="1" w:unhideWhenUsed="1"/>
     <w:lsdException w:name="Table Professional" w:semiHidden="1" w:unhideWhenUsed="1"/>
     <w:lsdException w:name="Table Subtle 1" w:semiHidden="1" w:unhideWhenUsed="1"/>
+    <w:lsdException w:name="Table Subtle 2" w:semiHidden="1" w:unhideWhenUsed="1"/>
     <w:lsdException w:name="Table Web 1" w:semiHidden="1" w:unhideWhenUsed="1"/>
     <w:lsdException w:name="Table Web 2" w:semiHidden="1" w:unhideWhenUsed="1"/>
+    <w:lsdException w:name="Table Web 3" w:semiHidden="1" w:unhideWhenUsed="1"/>
     <w:lsdException w:name="Balloon Text" w:semiHidden="1" w:unhideWhenUsed="1"/>
     <w:lsdException w:name="Table Grid" w:uiPriority="39"/>
     <w:lsdException w:name="Table Theme" w:semiHidden="1" w:unhideWhenUsed="1"/>
@@ -5514,10 +5453,6 @@
     <w:lsdException w:name="List Table 5 Dark Accent 6" w:uiPriority="50"/>
     <w:lsdException w:name="List Table 6 Colorful Accent 6" w:uiPriority="51"/>
     <w:lsdException w:name="List Table 7 Colorful Accent 6" w:uiPriority="52"/>
-    <w:lsdException w:name="Mention" w:semiHidden="1" w:unhideWhenUsed="1"/>
-    <w:lsdException w:name="Smart Hyperlink" w:semiHidden="1" w:unhideWhenUsed="1"/>
-    <w:lsdException w:name="Hashtag" w:semiHidden="1" w:unhideWhenUsed="1"/>
-    <w:lsdException w:name="Unresolved Mention" w:semiHidden="1" w:unhideWhenUsed="1"/>
   </w:latentStyles>
   <w:style w:type="paragraph" w:default="1" w:styleId="Normal">
     <w:name w:val="Normal"/>
@@ -5582,7 +5517,6 @@
   <w:style w:type="character" w:default="1" w:styleId="DefaultParagraphFont">
     <w:name w:val="Default Paragraph Font"/>
     <w:uiPriority w:val="1"/>
-    <w:semiHidden/>
     <w:unhideWhenUsed/>
   </w:style>
   <w:style w:type="table" w:default="1" w:styleId="TableNormal">
@@ -5626,6 +5560,7 @@
       <w:spacing w:after="0" w:line="240" w:lineRule="auto"/>
     </w:pPr>
     <w:tblPr>
+      <w:tblInd w:w="0" w:type="dxa"/>
       <w:tblBorders>
         <w:top w:val="single" w:sz="4" w:space="0" w:color="auto"/>
         <w:left w:val="single" w:sz="4" w:space="0" w:color="auto"/>
@@ -5634,6 +5569,12 @@
         <w:insideH w:val="single" w:sz="4" w:space="0" w:color="auto"/>
         <w:insideV w:val="single" w:sz="4" w:space="0" w:color="auto"/>
       </w:tblBorders>
+      <w:tblCellMar>
+        <w:top w:w="0" w:type="dxa"/>
+        <w:left w:w="108" w:type="dxa"/>
+        <w:bottom w:w="0" w:type="dxa"/>
+        <w:right w:w="108" w:type="dxa"/>
+      </w:tblCellMar>
     </w:tblPr>
   </w:style>
   <w:style w:type="paragraph" w:styleId="Header">
@@ -6017,7 +5958,7 @@
 </file>
 
 <file path=customXml/itemProps1.xml><?xml version="1.0" encoding="utf-8"?>
-<ds:datastoreItem xmlns:ds="http://schemas.openxmlformats.org/officeDocument/2006/customXml" ds:itemID="{23FF2F7A-08CB-4967-939D-D9EA3DFC26D5}">
+<ds:datastoreItem xmlns:ds="http://schemas.openxmlformats.org/officeDocument/2006/customXml" ds:itemID="{CA14FCA1-C4B3-44B5-9A60-18B0F25266C1}">
   <ds:schemaRefs>
     <ds:schemaRef ds:uri="http://schemas.openxmlformats.org/officeDocument/2006/bibliography"/>
   </ds:schemaRefs>

</xml_diff>

<commit_message>
made changes and removed grey heading background
</commit_message>
<xml_diff>
--- a/Chirag_Resume/Resume.docx
+++ b/Chirag_Resume/Resume.docx
@@ -674,17 +674,9 @@
         <w:t>19)</w:t>
       </w:r>
       <w:r>
-        <w:rPr>
-          <w:u w:val="none"/>
-        </w:rPr>
         <w:t xml:space="preserve"> </w:t>
       </w:r>
       <w:r>
-        <w:rPr>
-          <w:noProof/>
-          <w:u w:val="none"/>
-          <w:lang w:val="en-IN" w:eastAsia="en-IN"/>
-        </w:rPr>
         <w:drawing>
           <wp:inline distT="0" distB="0" distL="0" distR="0" wp14:anchorId="4BFDED1B" wp14:editId="677E1054">
             <wp:extent cx="114300" cy="114300"/>
@@ -820,7 +812,6 @@
       <w:r>
         <w:rPr>
           <w:noProof/>
-          <w:u w:val="none"/>
           <w:lang w:val="en-IN" w:eastAsia="en-IN"/>
         </w:rPr>
         <w:t xml:space="preserve"> </w:t>
@@ -828,7 +819,6 @@
       <w:r>
         <w:rPr>
           <w:noProof/>
-          <w:u w:val="none"/>
           <w:lang w:val="en-IN" w:eastAsia="en-IN"/>
         </w:rPr>
         <w:drawing>
@@ -957,7 +947,6 @@
       <w:r>
         <w:rPr>
           <w:noProof/>
-          <w:u w:val="none"/>
           <w:lang w:val="en-IN" w:eastAsia="en-IN"/>
         </w:rPr>
         <w:t xml:space="preserve"> </w:t>
@@ -965,7 +954,6 @@
       <w:r>
         <w:rPr>
           <w:noProof/>
-          <w:u w:val="none"/>
           <w:lang w:val="en-IN" w:eastAsia="en-IN"/>
         </w:rPr>
         <w:drawing>
@@ -1076,15 +1064,11 @@
         <w:t xml:space="preserve"> Experience (27/Nov/2017 to 5/Jan/2018)</w:t>
       </w:r>
       <w:r>
-        <w:rPr>
-          <w:u w:val="none"/>
-        </w:rPr>
         <w:t xml:space="preserve"> </w:t>
       </w:r>
       <w:r>
         <w:rPr>
           <w:noProof/>
-          <w:u w:val="none"/>
           <w:lang w:val="en-IN" w:eastAsia="en-IN"/>
         </w:rPr>
         <w:drawing>
@@ -1211,16 +1195,19 @@
     <w:p>
       <w:r>
         <w:rPr>
-          <w:rFonts w:eastAsiaTheme="majorEastAsia" w:cstheme="majorBidi"/>
-          <w:b/>
+          <w:rStyle w:val="Heading2Char"/>
           <w:sz w:val="22"/>
-          <w:szCs w:val="26"/>
-          <w:u w:val="single"/>
         </w:rPr>
         <w:t>SPIT</w:t>
       </w:r>
       <w:r>
-        <w:t xml:space="preserve"> - 3 weeks summer training program on Embedded Systems Design held in June 2016</w:t>
+        <w:rPr>
+          <w:sz w:val="22"/>
+        </w:rPr>
+        <w:t xml:space="preserve"> </w:t>
+      </w:r>
+      <w:r>
+        <w:t>- 3 weeks summer training program on Embedded Systems Design held in June 2016</w:t>
       </w:r>
     </w:p>
     <w:p>
@@ -1260,15 +1247,11 @@
         <w:t>Ongoing BE final year project</w:t>
       </w:r>
       <w:r>
-        <w:rPr>
-          <w:u w:val="none"/>
-        </w:rPr>
         <w:t xml:space="preserve"> </w:t>
       </w:r>
       <w:r>
         <w:rPr>
           <w:noProof/>
-          <w:u w:val="none"/>
           <w:lang w:val="en-IN" w:eastAsia="en-IN"/>
         </w:rPr>
         <w:drawing>
@@ -1323,7 +1306,21 @@
     </w:p>
     <w:p>
       <w:r>
-        <w:t>We are working with Drishti Works a startup based in Mumbai</w:t>
+        <w:t>We</w:t>
+      </w:r>
+      <w:r>
+        <w:t xml:space="preserve"> are working with </w:t>
+      </w:r>
+      <w:proofErr w:type="spellStart"/>
+      <w:r>
+        <w:t>Drishti</w:t>
+      </w:r>
+      <w:proofErr w:type="spellEnd"/>
+      <w:r>
+        <w:t xml:space="preserve"> Works; </w:t>
+      </w:r>
+      <w:r>
+        <w:t>a startup based in Mumbai</w:t>
       </w:r>
       <w:r>
         <w:t xml:space="preserve"> for our final year project.</w:t>
@@ -1474,7 +1471,6 @@
       <w:r>
         <w:rPr>
           <w:noProof/>
-          <w:u w:val="none"/>
           <w:lang w:val="en-IN" w:eastAsia="en-IN"/>
         </w:rPr>
         <w:drawing>
@@ -1699,7 +1695,6 @@
       <w:r>
         <w:rPr>
           <w:noProof/>
-          <w:u w:val="none"/>
           <w:lang w:val="en-IN" w:eastAsia="en-IN"/>
         </w:rPr>
         <w:drawing>
@@ -1858,6 +1853,11 @@
       <w:r>
         <w:t>This gave me an end to end experience of creating a complete and meaningful circuit on a PCB</w:t>
       </w:r>
+      <w:r>
+        <w:tab/>
+      </w:r>
+      <w:bookmarkStart w:id="0" w:name="_GoBack"/>
+      <w:bookmarkEnd w:id="0"/>
     </w:p>
     <w:p>
       <w:pPr>
@@ -1887,7 +1887,6 @@
       <w:r>
         <w:rPr>
           <w:noProof/>
-          <w:u w:val="none"/>
           <w:lang w:val="en-IN" w:eastAsia="en-IN"/>
         </w:rPr>
         <w:drawing>
@@ -2085,7 +2084,6 @@
       <w:r>
         <w:rPr>
           <w:noProof/>
-          <w:u w:val="none"/>
           <w:lang w:val="en-IN" w:eastAsia="en-IN"/>
         </w:rPr>
         <w:drawing>
@@ -2184,7 +2182,6 @@
       <w:r>
         <w:rPr>
           <w:noProof/>
-          <w:u w:val="none"/>
           <w:lang w:val="en-IN" w:eastAsia="en-IN"/>
         </w:rPr>
         <w:drawing>
@@ -2563,8 +2560,6 @@
       <w:r>
         <w:t>for 75 students</w:t>
       </w:r>
-      <w:bookmarkStart w:id="0" w:name="_GoBack"/>
-      <w:bookmarkEnd w:id="0"/>
     </w:p>
     <w:p>
       <w:pPr>
@@ -2782,7 +2777,7 @@
       <w:rPr>
         <w:noProof/>
       </w:rPr>
-      <w:t>3</w:t>
+      <w:t>2</w:t>
     </w:r>
     <w:r>
       <w:rPr>
@@ -5470,17 +5465,13 @@
     <w:link w:val="Heading1Char"/>
     <w:uiPriority w:val="9"/>
     <w:qFormat/>
-    <w:rsid w:val="00F4453F"/>
+    <w:rsid w:val="00740731"/>
     <w:pPr>
       <w:keepNext/>
       <w:keepLines/>
       <w:pBdr>
-        <w:top w:val="single" w:sz="4" w:space="1" w:color="BFBFBF" w:themeColor="background1" w:themeShade="BF"/>
-        <w:left w:val="single" w:sz="4" w:space="4" w:color="BFBFBF" w:themeColor="background1" w:themeShade="BF"/>
-        <w:bottom w:val="single" w:sz="4" w:space="1" w:color="BFBFBF" w:themeColor="background1" w:themeShade="BF"/>
-        <w:right w:val="single" w:sz="4" w:space="4" w:color="BFBFBF" w:themeColor="background1" w:themeShade="BF"/>
+        <w:bottom w:val="single" w:sz="12" w:space="1" w:color="auto"/>
       </w:pBdr>
-      <w:shd w:val="pct10" w:color="auto" w:fill="auto"/>
       <w:spacing w:before="120" w:after="120" w:line="240" w:lineRule="auto"/>
       <w:outlineLvl w:val="0"/>
     </w:pPr>
@@ -5499,7 +5490,7 @@
     <w:uiPriority w:val="9"/>
     <w:unhideWhenUsed/>
     <w:qFormat/>
-    <w:rsid w:val="00361F09"/>
+    <w:rsid w:val="00740731"/>
     <w:pPr>
       <w:keepNext/>
       <w:keepLines/>
@@ -5511,7 +5502,6 @@
       <w:b/>
       <w:sz w:val="22"/>
       <w:szCs w:val="26"/>
-      <w:u w:val="single"/>
     </w:rPr>
   </w:style>
   <w:style w:type="character" w:default="1" w:styleId="DefaultParagraphFont">
@@ -5632,13 +5622,12 @@
     <w:basedOn w:val="DefaultParagraphFont"/>
     <w:link w:val="Heading1"/>
     <w:uiPriority w:val="9"/>
-    <w:rsid w:val="00F4453F"/>
+    <w:rsid w:val="00740731"/>
     <w:rPr>
       <w:rFonts w:ascii="Arial" w:eastAsiaTheme="majorEastAsia" w:hAnsi="Arial" w:cstheme="majorBidi"/>
       <w:b/>
       <w:sz w:val="28"/>
       <w:szCs w:val="32"/>
-      <w:shd w:val="pct10" w:color="auto" w:fill="auto"/>
     </w:rPr>
   </w:style>
   <w:style w:type="paragraph" w:styleId="ListParagraph">
@@ -5657,12 +5646,11 @@
     <w:basedOn w:val="DefaultParagraphFont"/>
     <w:link w:val="Heading2"/>
     <w:uiPriority w:val="9"/>
-    <w:rsid w:val="00361F09"/>
+    <w:rsid w:val="00740731"/>
     <w:rPr>
       <w:rFonts w:ascii="Arial" w:eastAsiaTheme="majorEastAsia" w:hAnsi="Arial" w:cstheme="majorBidi"/>
       <w:b/>
       <w:szCs w:val="26"/>
-      <w:u w:val="single"/>
     </w:rPr>
   </w:style>
   <w:style w:type="character" w:customStyle="1" w:styleId="UnresolvedMention1">
@@ -5958,7 +5946,7 @@
 </file>
 
 <file path=customXml/itemProps1.xml><?xml version="1.0" encoding="utf-8"?>
-<ds:datastoreItem xmlns:ds="http://schemas.openxmlformats.org/officeDocument/2006/customXml" ds:itemID="{CA14FCA1-C4B3-44B5-9A60-18B0F25266C1}">
+<ds:datastoreItem xmlns:ds="http://schemas.openxmlformats.org/officeDocument/2006/customXml" ds:itemID="{D25B40DD-D4BA-41D3-A54E-5418785B45A5}">
   <ds:schemaRefs>
     <ds:schemaRef ds:uri="http://schemas.openxmlformats.org/officeDocument/2006/bibliography"/>
   </ds:schemaRefs>

</xml_diff>